<commit_message>
Cambie los riegos de nuestra lista del Documento formal del plan del proyecto.docx encontre los que se habian hecho al principio.
</commit_message>
<xml_diff>
--- a/Documentacion formal/Documento formal del plan del proyecto.docx
+++ b/Documentacion formal/Documento formal del plan del proyecto.docx
@@ -1589,7 +1589,7 @@
                 <w:sz w:val="20"/>
                 <w:szCs w:val="20"/>
               </w:rPr>
-              <w:t>Riesgo de negocio</w:t>
+              <w:t>Riesgo de proyecto</w:t>
             </w:r>
           </w:p>
         </w:tc>
@@ -1693,7 +1693,15 @@
                 <w:sz w:val="20"/>
                 <w:szCs w:val="20"/>
               </w:rPr>
-              <w:t>Poco cooperación de los interesados o del cliente en el sistema</w:t>
+              <w:t xml:space="preserve">Poco cooperación de los interesados </w:t>
+            </w:r>
+            <w:r>
+              <w:rPr>
+                <w:rFonts w:cs="Arial"/>
+                <w:sz w:val="20"/>
+                <w:szCs w:val="20"/>
+              </w:rPr>
+              <w:t>en desarrollar el proyecto</w:t>
             </w:r>
           </w:p>
         </w:tc>
@@ -1791,7 +1799,7 @@
                 <w:sz w:val="20"/>
                 <w:szCs w:val="20"/>
               </w:rPr>
-              <w:t>Desconfianza hacia el sistema conocido</w:t>
+              <w:t>Sistema no aprobado por el usuario final(en este caso el profesor)</w:t>
             </w:r>
           </w:p>
         </w:tc>
@@ -1815,7 +1823,7 @@
                 <w:sz w:val="20"/>
                 <w:szCs w:val="20"/>
               </w:rPr>
-              <w:t>Predecible</w:t>
+              <w:t>Conocido</w:t>
             </w:r>
           </w:p>
         </w:tc>
@@ -1863,7 +1871,7 @@
                 <w:sz w:val="20"/>
                 <w:szCs w:val="20"/>
               </w:rPr>
-              <w:t>insignificante</w:t>
+              <w:t>Tolerable</w:t>
             </w:r>
           </w:p>
         </w:tc>
@@ -1889,7 +1897,7 @@
                 <w:sz w:val="20"/>
                 <w:szCs w:val="20"/>
               </w:rPr>
-              <w:t>Sistema rechazado por los usuarios finales</w:t>
+              <w:t>Sistema inadecuado en funcionamiento</w:t>
             </w:r>
           </w:p>
         </w:tc>
@@ -1961,7 +1969,7 @@
                 <w:sz w:val="20"/>
                 <w:szCs w:val="20"/>
               </w:rPr>
-              <w:t>Tolerable</w:t>
+              <w:t xml:space="preserve">Serio </w:t>
             </w:r>
           </w:p>
         </w:tc>
@@ -1973,6 +1981,29 @@
           </w:tcPr>
           <w:p>
             <w:pPr>
+              <w:rPr>
+                <w:sz w:val="20"/>
+                <w:szCs w:val="20"/>
+              </w:rPr>
+            </w:pPr>
+            <w:r>
+              <w:rPr>
+                <w:sz w:val="20"/>
+                <w:szCs w:val="20"/>
+              </w:rPr>
+              <w:t xml:space="preserve">Usuario final no comprende cómo utilizar el </w:t>
+            </w:r>
+            <w:r>
+              <w:rPr>
+                <w:sz w:val="20"/>
+                <w:szCs w:val="20"/>
+              </w:rPr>
+              <w:lastRenderedPageBreak/>
+              <w:t xml:space="preserve">sistema aun con los manuales y capacitaciones </w:t>
+            </w:r>
+          </w:p>
+          <w:p>
+            <w:pPr>
               <w:spacing w:line="360" w:lineRule="auto"/>
               <w:jc w:val="both"/>
               <w:rPr>
@@ -1981,14 +2012,6 @@
                 <w:szCs w:val="20"/>
               </w:rPr>
             </w:pPr>
-            <w:r>
-              <w:rPr>
-                <w:rFonts w:cs="Arial"/>
-                <w:sz w:val="20"/>
-                <w:szCs w:val="20"/>
-              </w:rPr>
-              <w:t>Sistema inadecuado en funcionamiento</w:t>
-            </w:r>
           </w:p>
         </w:tc>
         <w:tc>
@@ -2011,7 +2034,8 @@
                 <w:sz w:val="20"/>
                 <w:szCs w:val="20"/>
               </w:rPr>
-              <w:t>Conocido</w:t>
+              <w:lastRenderedPageBreak/>
+              <w:t>Impredecible</w:t>
             </w:r>
           </w:p>
         </w:tc>
@@ -2035,7 +2059,7 @@
                 <w:sz w:val="20"/>
                 <w:szCs w:val="20"/>
               </w:rPr>
-              <w:t>Baja</w:t>
+              <w:t>Media</w:t>
             </w:r>
           </w:p>
         </w:tc>
@@ -2071,104 +2095,6 @@
           </w:tcPr>
           <w:p>
             <w:pPr>
-              <w:spacing w:line="360" w:lineRule="auto"/>
-              <w:jc w:val="both"/>
-              <w:rPr>
-                <w:rFonts w:cs="Arial"/>
-                <w:sz w:val="20"/>
-                <w:szCs w:val="20"/>
-              </w:rPr>
-            </w:pPr>
-            <w:r>
-              <w:rPr>
-                <w:rFonts w:cs="Arial"/>
-                <w:sz w:val="20"/>
-                <w:szCs w:val="20"/>
-              </w:rPr>
-              <w:t>Usuarios finales o sustituidos no tengan interés</w:t>
-            </w:r>
-          </w:p>
-        </w:tc>
-        <w:tc>
-          <w:tcPr>
-            <w:tcW w:w="1559" w:type="dxa"/>
-          </w:tcPr>
-          <w:p>
-            <w:pPr>
-              <w:spacing w:line="360" w:lineRule="auto"/>
-              <w:jc w:val="both"/>
-              <w:rPr>
-                <w:rFonts w:cs="Arial"/>
-                <w:sz w:val="20"/>
-                <w:szCs w:val="20"/>
-              </w:rPr>
-            </w:pPr>
-            <w:r>
-              <w:rPr>
-                <w:rFonts w:cs="Arial"/>
-                <w:sz w:val="20"/>
-                <w:szCs w:val="20"/>
-              </w:rPr>
-              <w:t>conocido</w:t>
-            </w:r>
-          </w:p>
-        </w:tc>
-        <w:tc>
-          <w:tcPr>
-            <w:tcW w:w="1701" w:type="dxa"/>
-          </w:tcPr>
-          <w:p>
-            <w:pPr>
-              <w:spacing w:line="360" w:lineRule="auto"/>
-              <w:jc w:val="both"/>
-              <w:rPr>
-                <w:rFonts w:cs="Arial"/>
-                <w:sz w:val="20"/>
-                <w:szCs w:val="20"/>
-              </w:rPr>
-            </w:pPr>
-            <w:r>
-              <w:rPr>
-                <w:rFonts w:cs="Arial"/>
-                <w:sz w:val="20"/>
-                <w:szCs w:val="20"/>
-              </w:rPr>
-              <w:t>Media</w:t>
-            </w:r>
-          </w:p>
-        </w:tc>
-        <w:tc>
-          <w:tcPr>
-            <w:tcW w:w="1357" w:type="dxa"/>
-          </w:tcPr>
-          <w:p>
-            <w:pPr>
-              <w:spacing w:line="360" w:lineRule="auto"/>
-              <w:jc w:val="both"/>
-              <w:rPr>
-                <w:rFonts w:cs="Arial"/>
-                <w:sz w:val="20"/>
-                <w:szCs w:val="20"/>
-              </w:rPr>
-            </w:pPr>
-            <w:r>
-              <w:rPr>
-                <w:rFonts w:cs="Arial"/>
-                <w:sz w:val="20"/>
-                <w:szCs w:val="20"/>
-              </w:rPr>
-              <w:t>Insignificante</w:t>
-            </w:r>
-          </w:p>
-        </w:tc>
-      </w:tr>
-      <w:tr>
-        <w:tc>
-          <w:tcPr>
-            <w:tcW w:w="4361" w:type="dxa"/>
-          </w:tcPr>
-          <w:p>
-            <w:pPr>
               <w:rPr>
                 <w:sz w:val="20"/>
                 <w:szCs w:val="20"/>
@@ -2180,112 +2106,28 @@
                 <w:szCs w:val="20"/>
               </w:rPr>
               <w:lastRenderedPageBreak/>
-              <w:t xml:space="preserve">Usuario final no comprende cómo utilizar el sistema aun con los manuales y capacitaciones </w:t>
-            </w:r>
-          </w:p>
-          <w:p>
-            <w:pPr>
-              <w:spacing w:line="360" w:lineRule="auto"/>
-              <w:jc w:val="both"/>
-              <w:rPr>
-                <w:rFonts w:cs="Arial"/>
-                <w:sz w:val="20"/>
-                <w:szCs w:val="20"/>
-              </w:rPr>
-            </w:pPr>
-          </w:p>
-        </w:tc>
-        <w:tc>
-          <w:tcPr>
-            <w:tcW w:w="1559" w:type="dxa"/>
-          </w:tcPr>
-          <w:p>
-            <w:pPr>
-              <w:spacing w:line="360" w:lineRule="auto"/>
-              <w:jc w:val="both"/>
-              <w:rPr>
-                <w:rFonts w:cs="Arial"/>
-                <w:sz w:val="20"/>
-                <w:szCs w:val="20"/>
-              </w:rPr>
-            </w:pPr>
-            <w:r>
-              <w:rPr>
-                <w:rFonts w:cs="Arial"/>
-                <w:sz w:val="20"/>
-                <w:szCs w:val="20"/>
-              </w:rPr>
-              <w:t>Impredecible</w:t>
-            </w:r>
-          </w:p>
-        </w:tc>
-        <w:tc>
-          <w:tcPr>
-            <w:tcW w:w="1701" w:type="dxa"/>
-          </w:tcPr>
-          <w:p>
-            <w:pPr>
-              <w:spacing w:line="360" w:lineRule="auto"/>
-              <w:jc w:val="both"/>
-              <w:rPr>
-                <w:rFonts w:cs="Arial"/>
-                <w:sz w:val="20"/>
-                <w:szCs w:val="20"/>
-              </w:rPr>
-            </w:pPr>
-            <w:r>
-              <w:rPr>
-                <w:rFonts w:cs="Arial"/>
-                <w:sz w:val="20"/>
-                <w:szCs w:val="20"/>
-              </w:rPr>
-              <w:t>Media</w:t>
-            </w:r>
-          </w:p>
-        </w:tc>
-        <w:tc>
-          <w:tcPr>
-            <w:tcW w:w="1357" w:type="dxa"/>
-          </w:tcPr>
-          <w:p>
-            <w:pPr>
-              <w:spacing w:line="360" w:lineRule="auto"/>
-              <w:jc w:val="both"/>
-              <w:rPr>
-                <w:rFonts w:cs="Arial"/>
-                <w:sz w:val="20"/>
-                <w:szCs w:val="20"/>
-              </w:rPr>
-            </w:pPr>
-            <w:r>
-              <w:rPr>
-                <w:rFonts w:cs="Arial"/>
-                <w:sz w:val="20"/>
-                <w:szCs w:val="20"/>
-              </w:rPr>
-              <w:t xml:space="preserve">Serio </w:t>
-            </w:r>
-          </w:p>
-        </w:tc>
-      </w:tr>
-      <w:tr>
-        <w:tc>
-          <w:tcPr>
-            <w:tcW w:w="4361" w:type="dxa"/>
-          </w:tcPr>
-          <w:p>
-            <w:pPr>
-              <w:rPr>
-                <w:sz w:val="20"/>
-                <w:szCs w:val="20"/>
-              </w:rPr>
-            </w:pPr>
-            <w:r>
-              <w:rPr>
-                <w:sz w:val="20"/>
-                <w:szCs w:val="20"/>
-              </w:rPr>
               <w:t>Que otro equipo ofrezca o tenga una mejor propuesta</w:t>
+            </w:r>
+            <w:r>
+              <w:rPr>
+                <w:sz w:val="20"/>
+                <w:szCs w:val="20"/>
+              </w:rPr>
+              <w:t xml:space="preserve"> del proyecto que se </w:t>
+            </w:r>
+            <w:r>
+              <w:rPr>
+                <w:sz w:val="20"/>
+                <w:szCs w:val="20"/>
+              </w:rPr>
+              <w:t>esté</w:t>
+            </w:r>
+            <w:r>
+              <w:rPr>
+                <w:sz w:val="20"/>
+                <w:szCs w:val="20"/>
+              </w:rPr>
+              <w:t xml:space="preserve"> realizando en este curso </w:t>
             </w:r>
           </w:p>
           <w:p>
@@ -2940,9 +2782,14 @@
                 <w:sz w:val="20"/>
                 <w:szCs w:val="20"/>
               </w:rPr>
-              <w:t>No hay capital suficiente</w:t>
-            </w:r>
-          </w:p>
+              <w:t xml:space="preserve">Carencia de experiencia </w:t>
+            </w:r>
+          </w:p>
+        </w:tc>
+        <w:tc>
+          <w:tcPr>
+            <w:tcW w:w="1843" w:type="dxa"/>
+          </w:tcPr>
           <w:p>
             <w:pPr>
               <w:spacing w:line="360" w:lineRule="auto"/>
@@ -2953,11 +2800,19 @@
                 <w:szCs w:val="20"/>
               </w:rPr>
             </w:pPr>
-          </w:p>
-        </w:tc>
-        <w:tc>
-          <w:tcPr>
-            <w:tcW w:w="1843" w:type="dxa"/>
+            <w:r>
+              <w:rPr>
+                <w:rFonts w:cs="Arial"/>
+                <w:sz w:val="20"/>
+                <w:szCs w:val="20"/>
+              </w:rPr>
+              <w:t>Conocido</w:t>
+            </w:r>
+          </w:p>
+        </w:tc>
+        <w:tc>
+          <w:tcPr>
+            <w:tcW w:w="1449" w:type="dxa"/>
           </w:tcPr>
           <w:p>
             <w:pPr>
@@ -2975,13 +2830,13 @@
                 <w:sz w:val="20"/>
                 <w:szCs w:val="20"/>
               </w:rPr>
-              <w:t>Conocido</w:t>
-            </w:r>
-          </w:p>
-        </w:tc>
-        <w:tc>
-          <w:tcPr>
-            <w:tcW w:w="1449" w:type="dxa"/>
+              <w:t>Medio</w:t>
+            </w:r>
+          </w:p>
+        </w:tc>
+        <w:tc>
+          <w:tcPr>
+            <w:tcW w:w="1640" w:type="dxa"/>
           </w:tcPr>
           <w:p>
             <w:pPr>
@@ -2999,14 +2854,31 @@
                 <w:sz w:val="20"/>
                 <w:szCs w:val="20"/>
               </w:rPr>
-              <w:t>Medio</w:t>
-            </w:r>
-          </w:p>
-        </w:tc>
-        <w:tc>
-          <w:tcPr>
-            <w:tcW w:w="1640" w:type="dxa"/>
-          </w:tcPr>
+              <w:t>Serio</w:t>
+            </w:r>
+          </w:p>
+        </w:tc>
+      </w:tr>
+      <w:tr>
+        <w:tc>
+          <w:tcPr>
+            <w:tcW w:w="4077" w:type="dxa"/>
+          </w:tcPr>
+          <w:p>
+            <w:pPr>
+              <w:rPr>
+                <w:sz w:val="20"/>
+                <w:szCs w:val="20"/>
+              </w:rPr>
+            </w:pPr>
+            <w:r>
+              <w:rPr>
+                <w:sz w:val="20"/>
+                <w:szCs w:val="20"/>
+              </w:rPr>
+              <w:t>No hay suficiente personal</w:t>
+            </w:r>
+          </w:p>
           <w:p>
             <w:pPr>
               <w:spacing w:line="360" w:lineRule="auto"/>
@@ -3017,16 +2889,82 @@
                 <w:szCs w:val="20"/>
               </w:rPr>
             </w:pPr>
-            <w:r>
-              <w:rPr>
-                <w:rFonts w:cs="Arial"/>
-                <w:sz w:val="20"/>
-                <w:szCs w:val="20"/>
-              </w:rPr>
-              <w:t>Serio</w:t>
-            </w:r>
-          </w:p>
-        </w:tc>
+          </w:p>
+        </w:tc>
+        <w:tc>
+          <w:tcPr>
+            <w:tcW w:w="1843" w:type="dxa"/>
+          </w:tcPr>
+          <w:p>
+            <w:pPr>
+              <w:spacing w:line="360" w:lineRule="auto"/>
+              <w:jc w:val="both"/>
+              <w:rPr>
+                <w:rFonts w:cs="Arial"/>
+                <w:sz w:val="20"/>
+                <w:szCs w:val="20"/>
+              </w:rPr>
+            </w:pPr>
+            <w:r>
+              <w:rPr>
+                <w:rFonts w:cs="Arial"/>
+                <w:sz w:val="20"/>
+                <w:szCs w:val="20"/>
+              </w:rPr>
+              <w:t>Conocido</w:t>
+            </w:r>
+          </w:p>
+        </w:tc>
+        <w:tc>
+          <w:tcPr>
+            <w:tcW w:w="1449" w:type="dxa"/>
+          </w:tcPr>
+          <w:p>
+            <w:pPr>
+              <w:spacing w:line="360" w:lineRule="auto"/>
+              <w:jc w:val="both"/>
+              <w:rPr>
+                <w:rFonts w:cs="Arial"/>
+                <w:sz w:val="20"/>
+                <w:szCs w:val="20"/>
+              </w:rPr>
+            </w:pPr>
+            <w:r>
+              <w:rPr>
+                <w:rFonts w:cs="Arial"/>
+                <w:sz w:val="20"/>
+                <w:szCs w:val="20"/>
+              </w:rPr>
+              <w:t>Medio</w:t>
+            </w:r>
+          </w:p>
+        </w:tc>
+        <w:tc>
+          <w:tcPr>
+            <w:tcW w:w="1640" w:type="dxa"/>
+          </w:tcPr>
+          <w:p>
+            <w:pPr>
+              <w:spacing w:line="360" w:lineRule="auto"/>
+              <w:jc w:val="both"/>
+              <w:rPr>
+                <w:rFonts w:cs="Arial"/>
+                <w:sz w:val="20"/>
+                <w:szCs w:val="20"/>
+              </w:rPr>
+            </w:pPr>
+            <w:r>
+              <w:rPr>
+                <w:rFonts w:cs="Arial"/>
+                <w:sz w:val="20"/>
+                <w:szCs w:val="20"/>
+              </w:rPr>
+              <w:t>Tolerable</w:t>
+            </w:r>
+          </w:p>
+        </w:tc>
+        <w:bookmarkStart w:id="0" w:name="_GoBack"/>
+        <w:bookmarkEnd w:id="0"/>
       </w:tr>
       <w:tr>
         <w:tc>
@@ -3045,9 +2983,14 @@
                 <w:sz w:val="20"/>
                 <w:szCs w:val="20"/>
               </w:rPr>
-              <w:t>No hay suficiente personal</w:t>
-            </w:r>
-          </w:p>
+              <w:t xml:space="preserve">Tiempo de entrega del proyecto subestimado </w:t>
+            </w:r>
+          </w:p>
+        </w:tc>
+        <w:tc>
+          <w:tcPr>
+            <w:tcW w:w="1843" w:type="dxa"/>
+          </w:tcPr>
           <w:p>
             <w:pPr>
               <w:spacing w:line="360" w:lineRule="auto"/>
@@ -3058,11 +3001,19 @@
                 <w:szCs w:val="20"/>
               </w:rPr>
             </w:pPr>
-          </w:p>
-        </w:tc>
-        <w:tc>
-          <w:tcPr>
-            <w:tcW w:w="1843" w:type="dxa"/>
+            <w:r>
+              <w:rPr>
+                <w:rFonts w:cs="Arial"/>
+                <w:sz w:val="20"/>
+                <w:szCs w:val="20"/>
+              </w:rPr>
+              <w:t>Conocido</w:t>
+            </w:r>
+          </w:p>
+        </w:tc>
+        <w:tc>
+          <w:tcPr>
+            <w:tcW w:w="1449" w:type="dxa"/>
           </w:tcPr>
           <w:p>
             <w:pPr>
@@ -3080,13 +3031,13 @@
                 <w:sz w:val="20"/>
                 <w:szCs w:val="20"/>
               </w:rPr>
-              <w:t>Conocido</w:t>
-            </w:r>
-          </w:p>
-        </w:tc>
-        <w:tc>
-          <w:tcPr>
-            <w:tcW w:w="1449" w:type="dxa"/>
+              <w:t>Bajo</w:t>
+            </w:r>
+          </w:p>
+        </w:tc>
+        <w:tc>
+          <w:tcPr>
+            <w:tcW w:w="1640" w:type="dxa"/>
           </w:tcPr>
           <w:p>
             <w:pPr>
@@ -3104,13 +3055,43 @@
                 <w:sz w:val="20"/>
                 <w:szCs w:val="20"/>
               </w:rPr>
-              <w:t>Medio</w:t>
-            </w:r>
-          </w:p>
-        </w:tc>
-        <w:tc>
-          <w:tcPr>
-            <w:tcW w:w="1640" w:type="dxa"/>
+              <w:t>Serio</w:t>
+            </w:r>
+          </w:p>
+        </w:tc>
+      </w:tr>
+      <w:tr>
+        <w:tc>
+          <w:tcPr>
+            <w:tcW w:w="4077" w:type="dxa"/>
+          </w:tcPr>
+          <w:p>
+            <w:pPr>
+              <w:rPr>
+                <w:sz w:val="20"/>
+                <w:szCs w:val="20"/>
+              </w:rPr>
+            </w:pPr>
+            <w:r>
+              <w:rPr>
+                <w:sz w:val="20"/>
+                <w:szCs w:val="20"/>
+              </w:rPr>
+              <w:t>Se enferme un integrante</w:t>
+            </w:r>
+          </w:p>
+          <w:p>
+            <w:pPr>
+              <w:rPr>
+                <w:sz w:val="20"/>
+                <w:szCs w:val="20"/>
+              </w:rPr>
+            </w:pPr>
+          </w:p>
+        </w:tc>
+        <w:tc>
+          <w:tcPr>
+            <w:tcW w:w="1843" w:type="dxa"/>
           </w:tcPr>
           <w:p>
             <w:pPr>
@@ -3128,7 +3109,55 @@
                 <w:sz w:val="20"/>
                 <w:szCs w:val="20"/>
               </w:rPr>
-              <w:t>Tolerable</w:t>
+              <w:t>Impredecible</w:t>
+            </w:r>
+          </w:p>
+        </w:tc>
+        <w:tc>
+          <w:tcPr>
+            <w:tcW w:w="1449" w:type="dxa"/>
+          </w:tcPr>
+          <w:p>
+            <w:pPr>
+              <w:spacing w:line="360" w:lineRule="auto"/>
+              <w:jc w:val="both"/>
+              <w:rPr>
+                <w:rFonts w:cs="Arial"/>
+                <w:sz w:val="20"/>
+                <w:szCs w:val="20"/>
+              </w:rPr>
+            </w:pPr>
+            <w:r>
+              <w:rPr>
+                <w:rFonts w:cs="Arial"/>
+                <w:sz w:val="20"/>
+                <w:szCs w:val="20"/>
+              </w:rPr>
+              <w:t>Alto</w:t>
+            </w:r>
+          </w:p>
+        </w:tc>
+        <w:tc>
+          <w:tcPr>
+            <w:tcW w:w="1640" w:type="dxa"/>
+          </w:tcPr>
+          <w:p>
+            <w:pPr>
+              <w:spacing w:line="360" w:lineRule="auto"/>
+              <w:jc w:val="both"/>
+              <w:rPr>
+                <w:rFonts w:cs="Arial"/>
+                <w:sz w:val="20"/>
+                <w:szCs w:val="20"/>
+              </w:rPr>
+            </w:pPr>
+            <w:r>
+              <w:rPr>
+                <w:rFonts w:cs="Arial"/>
+                <w:sz w:val="20"/>
+                <w:szCs w:val="20"/>
+              </w:rPr>
+              <w:t>Serio</w:t>
             </w:r>
           </w:p>
         </w:tc>
@@ -3150,9 +3179,22 @@
                 <w:sz w:val="20"/>
                 <w:szCs w:val="20"/>
               </w:rPr>
-              <w:t>No hay suficiente material</w:t>
-            </w:r>
-          </w:p>
+              <w:t>Cambien los requerimientos</w:t>
+            </w:r>
+          </w:p>
+          <w:p>
+            <w:pPr>
+              <w:rPr>
+                <w:sz w:val="20"/>
+                <w:szCs w:val="20"/>
+              </w:rPr>
+            </w:pPr>
+          </w:p>
+        </w:tc>
+        <w:tc>
+          <w:tcPr>
+            <w:tcW w:w="1843" w:type="dxa"/>
+          </w:tcPr>
           <w:p>
             <w:pPr>
               <w:spacing w:line="360" w:lineRule="auto"/>
@@ -3163,11 +3205,19 @@
                 <w:szCs w:val="20"/>
               </w:rPr>
             </w:pPr>
-          </w:p>
-        </w:tc>
-        <w:tc>
-          <w:tcPr>
-            <w:tcW w:w="1843" w:type="dxa"/>
+            <w:r>
+              <w:rPr>
+                <w:rFonts w:cs="Arial"/>
+                <w:sz w:val="20"/>
+                <w:szCs w:val="20"/>
+              </w:rPr>
+              <w:t>Impredecible</w:t>
+            </w:r>
+          </w:p>
+        </w:tc>
+        <w:tc>
+          <w:tcPr>
+            <w:tcW w:w="1449" w:type="dxa"/>
           </w:tcPr>
           <w:p>
             <w:pPr>
@@ -3185,13 +3235,13 @@
                 <w:sz w:val="20"/>
                 <w:szCs w:val="20"/>
               </w:rPr>
-              <w:t>Conocido</w:t>
-            </w:r>
-          </w:p>
-        </w:tc>
-        <w:tc>
-          <w:tcPr>
-            <w:tcW w:w="1449" w:type="dxa"/>
+              <w:t>Medio</w:t>
+            </w:r>
+          </w:p>
+        </w:tc>
+        <w:tc>
+          <w:tcPr>
+            <w:tcW w:w="1640" w:type="dxa"/>
           </w:tcPr>
           <w:p>
             <w:pPr>
@@ -3209,13 +3259,43 @@
                 <w:sz w:val="20"/>
                 <w:szCs w:val="20"/>
               </w:rPr>
-              <w:t>Bajo</w:t>
-            </w:r>
-          </w:p>
-        </w:tc>
-        <w:tc>
-          <w:tcPr>
-            <w:tcW w:w="1640" w:type="dxa"/>
+              <w:t>Serio</w:t>
+            </w:r>
+          </w:p>
+        </w:tc>
+      </w:tr>
+      <w:tr>
+        <w:tc>
+          <w:tcPr>
+            <w:tcW w:w="4077" w:type="dxa"/>
+          </w:tcPr>
+          <w:p>
+            <w:pPr>
+              <w:rPr>
+                <w:sz w:val="20"/>
+                <w:szCs w:val="20"/>
+              </w:rPr>
+            </w:pPr>
+            <w:r>
+              <w:rPr>
+                <w:sz w:val="20"/>
+                <w:szCs w:val="20"/>
+              </w:rPr>
+              <w:t>Cambien la fecha de entrega</w:t>
+            </w:r>
+          </w:p>
+          <w:p>
+            <w:pPr>
+              <w:rPr>
+                <w:sz w:val="20"/>
+                <w:szCs w:val="20"/>
+              </w:rPr>
+            </w:pPr>
+          </w:p>
+        </w:tc>
+        <w:tc>
+          <w:tcPr>
+            <w:tcW w:w="1843" w:type="dxa"/>
           </w:tcPr>
           <w:p>
             <w:pPr>
@@ -3233,6 +3313,54 @@
                 <w:sz w:val="20"/>
                 <w:szCs w:val="20"/>
               </w:rPr>
+              <w:t>Impredecible</w:t>
+            </w:r>
+          </w:p>
+        </w:tc>
+        <w:tc>
+          <w:tcPr>
+            <w:tcW w:w="1449" w:type="dxa"/>
+          </w:tcPr>
+          <w:p>
+            <w:pPr>
+              <w:spacing w:line="360" w:lineRule="auto"/>
+              <w:jc w:val="both"/>
+              <w:rPr>
+                <w:rFonts w:cs="Arial"/>
+                <w:sz w:val="20"/>
+                <w:szCs w:val="20"/>
+              </w:rPr>
+            </w:pPr>
+            <w:r>
+              <w:rPr>
+                <w:rFonts w:cs="Arial"/>
+                <w:sz w:val="20"/>
+                <w:szCs w:val="20"/>
+              </w:rPr>
+              <w:t>Alto</w:t>
+            </w:r>
+          </w:p>
+        </w:tc>
+        <w:tc>
+          <w:tcPr>
+            <w:tcW w:w="1640" w:type="dxa"/>
+          </w:tcPr>
+          <w:p>
+            <w:pPr>
+              <w:spacing w:line="360" w:lineRule="auto"/>
+              <w:jc w:val="both"/>
+              <w:rPr>
+                <w:rFonts w:cs="Arial"/>
+                <w:sz w:val="20"/>
+                <w:szCs w:val="20"/>
+              </w:rPr>
+            </w:pPr>
+            <w:r>
+              <w:rPr>
+                <w:rFonts w:cs="Arial"/>
+                <w:sz w:val="20"/>
+                <w:szCs w:val="20"/>
+              </w:rPr>
               <w:t>Serio</w:t>
             </w:r>
           </w:p>
@@ -3255,16 +3383,8 @@
                 <w:sz w:val="20"/>
                 <w:szCs w:val="20"/>
               </w:rPr>
-              <w:t>Se enferme un integrante</w:t>
-            </w:r>
-          </w:p>
-          <w:p>
-            <w:pPr>
-              <w:rPr>
-                <w:sz w:val="20"/>
-                <w:szCs w:val="20"/>
-              </w:rPr>
-            </w:pPr>
+              <w:t xml:space="preserve">Perdida de información por fallas de los equipos </w:t>
+            </w:r>
           </w:p>
         </w:tc>
         <w:tc>
@@ -3287,7 +3407,7 @@
                 <w:sz w:val="20"/>
                 <w:szCs w:val="20"/>
               </w:rPr>
-              <w:t>Impredecible</w:t>
+              <w:t xml:space="preserve">Predecible </w:t>
             </w:r>
           </w:p>
         </w:tc>
@@ -3311,7 +3431,7 @@
                 <w:sz w:val="20"/>
                 <w:szCs w:val="20"/>
               </w:rPr>
-              <w:t>Alto</w:t>
+              <w:t xml:space="preserve">Medio </w:t>
             </w:r>
           </w:p>
         </w:tc>
@@ -3335,7 +3455,7 @@
                 <w:sz w:val="20"/>
                 <w:szCs w:val="20"/>
               </w:rPr>
-              <w:t>Serio</w:t>
+              <w:t xml:space="preserve">Serio </w:t>
             </w:r>
           </w:p>
         </w:tc>
@@ -3357,16 +3477,8 @@
                 <w:sz w:val="20"/>
                 <w:szCs w:val="20"/>
               </w:rPr>
-              <w:t>Cambien los requerimientos</w:t>
-            </w:r>
-          </w:p>
-          <w:p>
-            <w:pPr>
-              <w:rPr>
-                <w:sz w:val="20"/>
-                <w:szCs w:val="20"/>
-              </w:rPr>
-            </w:pPr>
+              <w:t xml:space="preserve">Creación de cada etapa del proyecto incorrecta </w:t>
+            </w:r>
           </w:p>
         </w:tc>
         <w:tc>
@@ -3389,7 +3501,7 @@
                 <w:sz w:val="20"/>
                 <w:szCs w:val="20"/>
               </w:rPr>
-              <w:t>Impredecible</w:t>
+              <w:t xml:space="preserve">Predecible </w:t>
             </w:r>
           </w:p>
         </w:tc>
@@ -3413,7 +3525,7 @@
                 <w:sz w:val="20"/>
                 <w:szCs w:val="20"/>
               </w:rPr>
-              <w:t>Medio</w:t>
+              <w:t xml:space="preserve">Medio </w:t>
             </w:r>
           </w:p>
         </w:tc>
@@ -3437,219 +3549,7 @@
                 <w:sz w:val="20"/>
                 <w:szCs w:val="20"/>
               </w:rPr>
-              <w:t>Serio</w:t>
-            </w:r>
-          </w:p>
-        </w:tc>
-      </w:tr>
-      <w:tr>
-        <w:tc>
-          <w:tcPr>
-            <w:tcW w:w="4077" w:type="dxa"/>
-          </w:tcPr>
-          <w:p>
-            <w:pPr>
-              <w:rPr>
-                <w:sz w:val="20"/>
-                <w:szCs w:val="20"/>
-              </w:rPr>
-            </w:pPr>
-            <w:r>
-              <w:rPr>
-                <w:sz w:val="20"/>
-                <w:szCs w:val="20"/>
-              </w:rPr>
-              <w:t>Cambien la fecha de entrega</w:t>
-            </w:r>
-          </w:p>
-          <w:p>
-            <w:pPr>
-              <w:rPr>
-                <w:sz w:val="20"/>
-                <w:szCs w:val="20"/>
-              </w:rPr>
-            </w:pPr>
-          </w:p>
-        </w:tc>
-        <w:tc>
-          <w:tcPr>
-            <w:tcW w:w="1843" w:type="dxa"/>
-          </w:tcPr>
-          <w:p>
-            <w:pPr>
-              <w:spacing w:line="360" w:lineRule="auto"/>
-              <w:jc w:val="both"/>
-              <w:rPr>
-                <w:rFonts w:cs="Arial"/>
-                <w:sz w:val="20"/>
-                <w:szCs w:val="20"/>
-              </w:rPr>
-            </w:pPr>
-            <w:r>
-              <w:rPr>
-                <w:rFonts w:cs="Arial"/>
-                <w:sz w:val="20"/>
-                <w:szCs w:val="20"/>
-              </w:rPr>
-              <w:t>Impredecible</w:t>
-            </w:r>
-          </w:p>
-        </w:tc>
-        <w:tc>
-          <w:tcPr>
-            <w:tcW w:w="1449" w:type="dxa"/>
-          </w:tcPr>
-          <w:p>
-            <w:pPr>
-              <w:spacing w:line="360" w:lineRule="auto"/>
-              <w:jc w:val="both"/>
-              <w:rPr>
-                <w:rFonts w:cs="Arial"/>
-                <w:sz w:val="20"/>
-                <w:szCs w:val="20"/>
-              </w:rPr>
-            </w:pPr>
-            <w:r>
-              <w:rPr>
-                <w:rFonts w:cs="Arial"/>
-                <w:sz w:val="20"/>
-                <w:szCs w:val="20"/>
-              </w:rPr>
-              <w:t>Alto</w:t>
-            </w:r>
-          </w:p>
-        </w:tc>
-        <w:tc>
-          <w:tcPr>
-            <w:tcW w:w="1640" w:type="dxa"/>
-          </w:tcPr>
-          <w:p>
-            <w:pPr>
-              <w:spacing w:line="360" w:lineRule="auto"/>
-              <w:jc w:val="both"/>
-              <w:rPr>
-                <w:rFonts w:cs="Arial"/>
-                <w:sz w:val="20"/>
-                <w:szCs w:val="20"/>
-              </w:rPr>
-            </w:pPr>
-            <w:r>
-              <w:rPr>
-                <w:rFonts w:cs="Arial"/>
-                <w:sz w:val="20"/>
-                <w:szCs w:val="20"/>
-              </w:rPr>
-              <w:t>Serio</w:t>
-            </w:r>
-          </w:p>
-        </w:tc>
-      </w:tr>
-      <w:tr>
-        <w:tc>
-          <w:tcPr>
-            <w:tcW w:w="4077" w:type="dxa"/>
-          </w:tcPr>
-          <w:p>
-            <w:pPr>
-              <w:rPr>
-                <w:sz w:val="20"/>
-                <w:szCs w:val="20"/>
-              </w:rPr>
-            </w:pPr>
-            <w:r>
-              <w:rPr>
-                <w:sz w:val="20"/>
-                <w:szCs w:val="20"/>
-              </w:rPr>
-              <w:t xml:space="preserve">Cancelen el proyecto </w:t>
-            </w:r>
-          </w:p>
-          <w:p>
-            <w:pPr>
-              <w:rPr>
-                <w:sz w:val="20"/>
-                <w:szCs w:val="20"/>
-              </w:rPr>
-            </w:pPr>
-          </w:p>
-        </w:tc>
-        <w:tc>
-          <w:tcPr>
-            <w:tcW w:w="1843" w:type="dxa"/>
-          </w:tcPr>
-          <w:p>
-            <w:pPr>
-              <w:spacing w:line="360" w:lineRule="auto"/>
-              <w:jc w:val="both"/>
-              <w:rPr>
-                <w:rFonts w:cs="Arial"/>
-                <w:sz w:val="20"/>
-                <w:szCs w:val="20"/>
-              </w:rPr>
-            </w:pPr>
-            <w:r>
-              <w:rPr>
-                <w:rFonts w:cs="Arial"/>
-                <w:sz w:val="20"/>
-                <w:szCs w:val="20"/>
-              </w:rPr>
-              <w:t xml:space="preserve">Impredecible </w:t>
-            </w:r>
-          </w:p>
-        </w:tc>
-        <w:tc>
-          <w:tcPr>
-            <w:tcW w:w="1449" w:type="dxa"/>
-          </w:tcPr>
-          <w:p>
-            <w:pPr>
-              <w:spacing w:line="360" w:lineRule="auto"/>
-              <w:jc w:val="both"/>
-              <w:rPr>
-                <w:rFonts w:cs="Arial"/>
-                <w:sz w:val="20"/>
-                <w:szCs w:val="20"/>
-              </w:rPr>
-            </w:pPr>
-            <w:r>
-              <w:rPr>
-                <w:rFonts w:cs="Arial"/>
-                <w:sz w:val="20"/>
-                <w:szCs w:val="20"/>
-              </w:rPr>
-              <w:t>Bajo</w:t>
-            </w:r>
-          </w:p>
-        </w:tc>
-        <w:tc>
-          <w:tcPr>
-            <w:tcW w:w="1640" w:type="dxa"/>
-          </w:tcPr>
-          <w:p>
-            <w:pPr>
-              <w:spacing w:line="360" w:lineRule="auto"/>
-              <w:jc w:val="both"/>
-              <w:rPr>
-                <w:rFonts w:cs="Arial"/>
-                <w:sz w:val="20"/>
-                <w:szCs w:val="20"/>
-              </w:rPr>
-            </w:pPr>
-            <w:r>
-              <w:rPr>
-                <w:rFonts w:cs="Arial"/>
-                <w:sz w:val="20"/>
-                <w:szCs w:val="20"/>
-              </w:rPr>
-              <w:t>Catastró</w:t>
-            </w:r>
-            <w:r>
-              <w:rPr>
-                <w:rFonts w:cs="Arial"/>
-                <w:sz w:val="20"/>
-                <w:szCs w:val="20"/>
-              </w:rPr>
-              <w:t>fico</w:t>
+              <w:t xml:space="preserve">Serio </w:t>
             </w:r>
           </w:p>
         </w:tc>
@@ -3906,9 +3806,14 @@
                 <w:sz w:val="20"/>
                 <w:szCs w:val="20"/>
               </w:rPr>
-              <w:t>No hay tiempo en el equipo</w:t>
-            </w:r>
-          </w:p>
+              <w:t xml:space="preserve">Falta de responsabilidad por integrantes del equipo de desarrollo </w:t>
+            </w:r>
+          </w:p>
+        </w:tc>
+        <w:tc>
+          <w:tcPr>
+            <w:tcW w:w="1843" w:type="dxa"/>
+          </w:tcPr>
           <w:p>
             <w:pPr>
               <w:spacing w:line="360" w:lineRule="auto"/>
@@ -3919,11 +3824,19 @@
                 <w:szCs w:val="20"/>
               </w:rPr>
             </w:pPr>
-          </w:p>
-        </w:tc>
-        <w:tc>
-          <w:tcPr>
-            <w:tcW w:w="1843" w:type="dxa"/>
+            <w:r>
+              <w:rPr>
+                <w:rFonts w:cs="Arial"/>
+                <w:sz w:val="20"/>
+                <w:szCs w:val="20"/>
+              </w:rPr>
+              <w:t>Predecible</w:t>
+            </w:r>
+          </w:p>
+        </w:tc>
+        <w:tc>
+          <w:tcPr>
+            <w:tcW w:w="1418" w:type="dxa"/>
           </w:tcPr>
           <w:p>
             <w:pPr>
@@ -3941,13 +3854,13 @@
                 <w:sz w:val="20"/>
                 <w:szCs w:val="20"/>
               </w:rPr>
-              <w:t>Predecible</w:t>
-            </w:r>
-          </w:p>
-        </w:tc>
-        <w:tc>
-          <w:tcPr>
-            <w:tcW w:w="1418" w:type="dxa"/>
+              <w:t>Bajo</w:t>
+            </w:r>
+          </w:p>
+        </w:tc>
+        <w:tc>
+          <w:tcPr>
+            <w:tcW w:w="1640" w:type="dxa"/>
           </w:tcPr>
           <w:p>
             <w:pPr>
@@ -3965,14 +3878,31 @@
                 <w:sz w:val="20"/>
                 <w:szCs w:val="20"/>
               </w:rPr>
-              <w:t>Bajo</w:t>
-            </w:r>
-          </w:p>
-        </w:tc>
-        <w:tc>
-          <w:tcPr>
-            <w:tcW w:w="1640" w:type="dxa"/>
-          </w:tcPr>
+              <w:t>Insignificante</w:t>
+            </w:r>
+          </w:p>
+        </w:tc>
+      </w:tr>
+      <w:tr>
+        <w:tc>
+          <w:tcPr>
+            <w:tcW w:w="4077" w:type="dxa"/>
+          </w:tcPr>
+          <w:p>
+            <w:pPr>
+              <w:rPr>
+                <w:sz w:val="20"/>
+                <w:szCs w:val="20"/>
+              </w:rPr>
+            </w:pPr>
+            <w:r>
+              <w:rPr>
+                <w:sz w:val="20"/>
+                <w:szCs w:val="20"/>
+              </w:rPr>
+              <w:t>Una estimación de proyecto incorrecta</w:t>
+            </w:r>
+          </w:p>
           <w:p>
             <w:pPr>
               <w:spacing w:line="360" w:lineRule="auto"/>
@@ -3983,13 +3913,77 @@
                 <w:szCs w:val="20"/>
               </w:rPr>
             </w:pPr>
-            <w:r>
-              <w:rPr>
-                <w:rFonts w:cs="Arial"/>
-                <w:sz w:val="20"/>
-                <w:szCs w:val="20"/>
-              </w:rPr>
-              <w:t>Insignificante</w:t>
+          </w:p>
+        </w:tc>
+        <w:tc>
+          <w:tcPr>
+            <w:tcW w:w="1843" w:type="dxa"/>
+          </w:tcPr>
+          <w:p>
+            <w:pPr>
+              <w:spacing w:line="360" w:lineRule="auto"/>
+              <w:jc w:val="both"/>
+              <w:rPr>
+                <w:rFonts w:cs="Arial"/>
+                <w:sz w:val="20"/>
+                <w:szCs w:val="20"/>
+              </w:rPr>
+            </w:pPr>
+            <w:r>
+              <w:rPr>
+                <w:rFonts w:cs="Arial"/>
+                <w:sz w:val="20"/>
+                <w:szCs w:val="20"/>
+              </w:rPr>
+              <w:t>Predecible</w:t>
+            </w:r>
+          </w:p>
+        </w:tc>
+        <w:tc>
+          <w:tcPr>
+            <w:tcW w:w="1418" w:type="dxa"/>
+          </w:tcPr>
+          <w:p>
+            <w:pPr>
+              <w:spacing w:line="360" w:lineRule="auto"/>
+              <w:jc w:val="both"/>
+              <w:rPr>
+                <w:rFonts w:cs="Arial"/>
+                <w:sz w:val="20"/>
+                <w:szCs w:val="20"/>
+              </w:rPr>
+            </w:pPr>
+            <w:r>
+              <w:rPr>
+                <w:rFonts w:cs="Arial"/>
+                <w:sz w:val="20"/>
+                <w:szCs w:val="20"/>
+              </w:rPr>
+              <w:t>Alto</w:t>
+            </w:r>
+          </w:p>
+        </w:tc>
+        <w:tc>
+          <w:tcPr>
+            <w:tcW w:w="1640" w:type="dxa"/>
+          </w:tcPr>
+          <w:p>
+            <w:pPr>
+              <w:spacing w:line="360" w:lineRule="auto"/>
+              <w:jc w:val="both"/>
+              <w:rPr>
+                <w:rFonts w:cs="Arial"/>
+                <w:sz w:val="20"/>
+                <w:szCs w:val="20"/>
+              </w:rPr>
+            </w:pPr>
+            <w:r>
+              <w:rPr>
+                <w:rFonts w:cs="Arial"/>
+                <w:sz w:val="20"/>
+                <w:szCs w:val="20"/>
+              </w:rPr>
+              <w:t>Tolerable</w:t>
             </w:r>
           </w:p>
         </w:tc>
@@ -4011,9 +4005,14 @@
                 <w:sz w:val="20"/>
                 <w:szCs w:val="20"/>
               </w:rPr>
-              <w:t>No hay tiempo suficiente para terminar</w:t>
-            </w:r>
-          </w:p>
+              <w:t>Requerimientos no especificados</w:t>
+            </w:r>
+          </w:p>
+        </w:tc>
+        <w:tc>
+          <w:tcPr>
+            <w:tcW w:w="1843" w:type="dxa"/>
+          </w:tcPr>
           <w:p>
             <w:pPr>
               <w:spacing w:line="360" w:lineRule="auto"/>
@@ -4024,11 +4023,19 @@
                 <w:szCs w:val="20"/>
               </w:rPr>
             </w:pPr>
-          </w:p>
-        </w:tc>
-        <w:tc>
-          <w:tcPr>
-            <w:tcW w:w="1843" w:type="dxa"/>
+            <w:r>
+              <w:rPr>
+                <w:rFonts w:cs="Arial"/>
+                <w:sz w:val="20"/>
+                <w:szCs w:val="20"/>
+              </w:rPr>
+              <w:t>Predecible</w:t>
+            </w:r>
+          </w:p>
+        </w:tc>
+        <w:tc>
+          <w:tcPr>
+            <w:tcW w:w="1418" w:type="dxa"/>
           </w:tcPr>
           <w:p>
             <w:pPr>
@@ -4046,13 +4053,13 @@
                 <w:sz w:val="20"/>
                 <w:szCs w:val="20"/>
               </w:rPr>
-              <w:t>Predecible</w:t>
-            </w:r>
-          </w:p>
-        </w:tc>
-        <w:tc>
-          <w:tcPr>
-            <w:tcW w:w="1418" w:type="dxa"/>
+              <w:t>Alto</w:t>
+            </w:r>
+          </w:p>
+        </w:tc>
+        <w:tc>
+          <w:tcPr>
+            <w:tcW w:w="1640" w:type="dxa"/>
           </w:tcPr>
           <w:p>
             <w:pPr>
@@ -4070,14 +4077,32 @@
                 <w:sz w:val="20"/>
                 <w:szCs w:val="20"/>
               </w:rPr>
-              <w:t>Alto</w:t>
-            </w:r>
-          </w:p>
-        </w:tc>
-        <w:tc>
-          <w:tcPr>
-            <w:tcW w:w="1640" w:type="dxa"/>
-          </w:tcPr>
+              <w:t>Serio</w:t>
+            </w:r>
+          </w:p>
+        </w:tc>
+      </w:tr>
+      <w:tr>
+        <w:tc>
+          <w:tcPr>
+            <w:tcW w:w="4077" w:type="dxa"/>
+          </w:tcPr>
+          <w:p>
+            <w:pPr>
+              <w:rPr>
+                <w:sz w:val="20"/>
+                <w:szCs w:val="20"/>
+              </w:rPr>
+            </w:pPr>
+            <w:r>
+              <w:rPr>
+                <w:sz w:val="20"/>
+                <w:szCs w:val="20"/>
+              </w:rPr>
+              <w:lastRenderedPageBreak/>
+              <w:t xml:space="preserve">Integrantes abandona el proyecto </w:t>
+            </w:r>
+          </w:p>
           <w:p>
             <w:pPr>
               <w:spacing w:line="360" w:lineRule="auto"/>
@@ -4088,13 +4113,77 @@
                 <w:szCs w:val="20"/>
               </w:rPr>
             </w:pPr>
-            <w:r>
-              <w:rPr>
-                <w:rFonts w:cs="Arial"/>
-                <w:sz w:val="20"/>
-                <w:szCs w:val="20"/>
-              </w:rPr>
-              <w:t>Tolerable</w:t>
+          </w:p>
+        </w:tc>
+        <w:tc>
+          <w:tcPr>
+            <w:tcW w:w="1843" w:type="dxa"/>
+          </w:tcPr>
+          <w:p>
+            <w:pPr>
+              <w:spacing w:line="360" w:lineRule="auto"/>
+              <w:jc w:val="both"/>
+              <w:rPr>
+                <w:rFonts w:cs="Arial"/>
+                <w:sz w:val="20"/>
+                <w:szCs w:val="20"/>
+              </w:rPr>
+            </w:pPr>
+            <w:r>
+              <w:rPr>
+                <w:rFonts w:cs="Arial"/>
+                <w:sz w:val="20"/>
+                <w:szCs w:val="20"/>
+              </w:rPr>
+              <w:t>Conocido</w:t>
+            </w:r>
+          </w:p>
+        </w:tc>
+        <w:tc>
+          <w:tcPr>
+            <w:tcW w:w="1418" w:type="dxa"/>
+          </w:tcPr>
+          <w:p>
+            <w:pPr>
+              <w:spacing w:line="360" w:lineRule="auto"/>
+              <w:jc w:val="both"/>
+              <w:rPr>
+                <w:rFonts w:cs="Arial"/>
+                <w:sz w:val="20"/>
+                <w:szCs w:val="20"/>
+              </w:rPr>
+            </w:pPr>
+            <w:r>
+              <w:rPr>
+                <w:rFonts w:cs="Arial"/>
+                <w:sz w:val="20"/>
+                <w:szCs w:val="20"/>
+              </w:rPr>
+              <w:t>Medio</w:t>
+            </w:r>
+          </w:p>
+        </w:tc>
+        <w:tc>
+          <w:tcPr>
+            <w:tcW w:w="1640" w:type="dxa"/>
+          </w:tcPr>
+          <w:p>
+            <w:pPr>
+              <w:spacing w:line="360" w:lineRule="auto"/>
+              <w:jc w:val="both"/>
+              <w:rPr>
+                <w:rFonts w:cs="Arial"/>
+                <w:sz w:val="20"/>
+                <w:szCs w:val="20"/>
+              </w:rPr>
+            </w:pPr>
+            <w:r>
+              <w:rPr>
+                <w:rFonts w:cs="Arial"/>
+                <w:sz w:val="20"/>
+                <w:szCs w:val="20"/>
+              </w:rPr>
+              <w:t>Serio</w:t>
             </w:r>
           </w:p>
         </w:tc>
@@ -4116,10 +4205,14 @@
                 <w:sz w:val="20"/>
                 <w:szCs w:val="20"/>
               </w:rPr>
-              <w:lastRenderedPageBreak/>
-              <w:t>Requerimientos no especificados</w:t>
-            </w:r>
-          </w:p>
+              <w:t xml:space="preserve">Las entregas de los avances sobre el proyecto no se entregan a tiempo </w:t>
+            </w:r>
+          </w:p>
+        </w:tc>
+        <w:tc>
+          <w:tcPr>
+            <w:tcW w:w="1843" w:type="dxa"/>
+          </w:tcPr>
           <w:p>
             <w:pPr>
               <w:spacing w:line="360" w:lineRule="auto"/>
@@ -4130,11 +4223,19 @@
                 <w:szCs w:val="20"/>
               </w:rPr>
             </w:pPr>
-          </w:p>
-        </w:tc>
-        <w:tc>
-          <w:tcPr>
-            <w:tcW w:w="1843" w:type="dxa"/>
+            <w:r>
+              <w:rPr>
+                <w:rFonts w:cs="Arial"/>
+                <w:sz w:val="20"/>
+                <w:szCs w:val="20"/>
+              </w:rPr>
+              <w:t>Conocido</w:t>
+            </w:r>
+          </w:p>
+        </w:tc>
+        <w:tc>
+          <w:tcPr>
+            <w:tcW w:w="1418" w:type="dxa"/>
           </w:tcPr>
           <w:p>
             <w:pPr>
@@ -4152,13 +4253,13 @@
                 <w:sz w:val="20"/>
                 <w:szCs w:val="20"/>
               </w:rPr>
-              <w:t>Predecible</w:t>
-            </w:r>
-          </w:p>
-        </w:tc>
-        <w:tc>
-          <w:tcPr>
-            <w:tcW w:w="1418" w:type="dxa"/>
+              <w:t>Medio</w:t>
+            </w:r>
+          </w:p>
+        </w:tc>
+        <w:tc>
+          <w:tcPr>
+            <w:tcW w:w="1640" w:type="dxa"/>
           </w:tcPr>
           <w:p>
             <w:pPr>
@@ -4176,13 +4277,35 @@
                 <w:sz w:val="20"/>
                 <w:szCs w:val="20"/>
               </w:rPr>
-              <w:t>Alto</w:t>
-            </w:r>
-          </w:p>
-        </w:tc>
-        <w:tc>
-          <w:tcPr>
-            <w:tcW w:w="1640" w:type="dxa"/>
+              <w:t>Serio</w:t>
+            </w:r>
+          </w:p>
+        </w:tc>
+      </w:tr>
+      <w:tr>
+        <w:tc>
+          <w:tcPr>
+            <w:tcW w:w="4077" w:type="dxa"/>
+          </w:tcPr>
+          <w:p>
+            <w:pPr>
+              <w:rPr>
+                <w:sz w:val="20"/>
+                <w:szCs w:val="20"/>
+              </w:rPr>
+            </w:pPr>
+            <w:r>
+              <w:rPr>
+                <w:sz w:val="20"/>
+                <w:szCs w:val="20"/>
+              </w:rPr>
+              <w:t xml:space="preserve">Falta de experiencia en el uso de herramientas utilizadas en el desarrollo del producto </w:t>
+            </w:r>
+          </w:p>
+        </w:tc>
+        <w:tc>
+          <w:tcPr>
+            <w:tcW w:w="1843" w:type="dxa"/>
           </w:tcPr>
           <w:p>
             <w:pPr>
@@ -4200,7 +4323,55 @@
                 <w:sz w:val="20"/>
                 <w:szCs w:val="20"/>
               </w:rPr>
-              <w:t>Serio</w:t>
+              <w:t>Conocido</w:t>
+            </w:r>
+          </w:p>
+        </w:tc>
+        <w:tc>
+          <w:tcPr>
+            <w:tcW w:w="1418" w:type="dxa"/>
+          </w:tcPr>
+          <w:p>
+            <w:pPr>
+              <w:spacing w:line="360" w:lineRule="auto"/>
+              <w:jc w:val="both"/>
+              <w:rPr>
+                <w:rFonts w:cs="Arial"/>
+                <w:sz w:val="20"/>
+                <w:szCs w:val="20"/>
+              </w:rPr>
+            </w:pPr>
+            <w:r>
+              <w:rPr>
+                <w:rFonts w:cs="Arial"/>
+                <w:sz w:val="20"/>
+                <w:szCs w:val="20"/>
+              </w:rPr>
+              <w:t>Bajo</w:t>
+            </w:r>
+          </w:p>
+        </w:tc>
+        <w:tc>
+          <w:tcPr>
+            <w:tcW w:w="1640" w:type="dxa"/>
+          </w:tcPr>
+          <w:p>
+            <w:pPr>
+              <w:spacing w:line="360" w:lineRule="auto"/>
+              <w:jc w:val="both"/>
+              <w:rPr>
+                <w:rFonts w:cs="Arial"/>
+                <w:sz w:val="20"/>
+                <w:szCs w:val="20"/>
+              </w:rPr>
+            </w:pPr>
+            <w:r>
+              <w:rPr>
+                <w:rFonts w:cs="Arial"/>
+                <w:sz w:val="20"/>
+                <w:szCs w:val="20"/>
+              </w:rPr>
+              <w:t>Tolerable</w:t>
             </w:r>
           </w:p>
         </w:tc>
@@ -4222,9 +4393,22 @@
                 <w:sz w:val="20"/>
                 <w:szCs w:val="20"/>
               </w:rPr>
-              <w:t>No hay recursos económicos suficientes</w:t>
-            </w:r>
-          </w:p>
+              <w:t>Cambien los requerimientos</w:t>
+            </w:r>
+          </w:p>
+          <w:p>
+            <w:pPr>
+              <w:rPr>
+                <w:sz w:val="20"/>
+                <w:szCs w:val="20"/>
+              </w:rPr>
+            </w:pPr>
+          </w:p>
+        </w:tc>
+        <w:tc>
+          <w:tcPr>
+            <w:tcW w:w="1843" w:type="dxa"/>
+          </w:tcPr>
           <w:p>
             <w:pPr>
               <w:spacing w:line="360" w:lineRule="auto"/>
@@ -4235,11 +4419,19 @@
                 <w:szCs w:val="20"/>
               </w:rPr>
             </w:pPr>
-          </w:p>
-        </w:tc>
-        <w:tc>
-          <w:tcPr>
-            <w:tcW w:w="1843" w:type="dxa"/>
+            <w:r>
+              <w:rPr>
+                <w:rFonts w:cs="Arial"/>
+                <w:sz w:val="20"/>
+                <w:szCs w:val="20"/>
+              </w:rPr>
+              <w:t>Impredecible</w:t>
+            </w:r>
+          </w:p>
+        </w:tc>
+        <w:tc>
+          <w:tcPr>
+            <w:tcW w:w="1418" w:type="dxa"/>
           </w:tcPr>
           <w:p>
             <w:pPr>
@@ -4257,13 +4449,13 @@
                 <w:sz w:val="20"/>
                 <w:szCs w:val="20"/>
               </w:rPr>
-              <w:t>Conocido</w:t>
-            </w:r>
-          </w:p>
-        </w:tc>
-        <w:tc>
-          <w:tcPr>
-            <w:tcW w:w="1418" w:type="dxa"/>
+              <w:t>Medio</w:t>
+            </w:r>
+          </w:p>
+        </w:tc>
+        <w:tc>
+          <w:tcPr>
+            <w:tcW w:w="1640" w:type="dxa"/>
           </w:tcPr>
           <w:p>
             <w:pPr>
@@ -4281,13 +4473,43 @@
                 <w:sz w:val="20"/>
                 <w:szCs w:val="20"/>
               </w:rPr>
-              <w:t>Medio</w:t>
-            </w:r>
-          </w:p>
-        </w:tc>
-        <w:tc>
-          <w:tcPr>
-            <w:tcW w:w="1640" w:type="dxa"/>
+              <w:t>Serio</w:t>
+            </w:r>
+          </w:p>
+        </w:tc>
+      </w:tr>
+      <w:tr>
+        <w:tc>
+          <w:tcPr>
+            <w:tcW w:w="4077" w:type="dxa"/>
+          </w:tcPr>
+          <w:p>
+            <w:pPr>
+              <w:rPr>
+                <w:sz w:val="20"/>
+                <w:szCs w:val="20"/>
+              </w:rPr>
+            </w:pPr>
+            <w:r>
+              <w:rPr>
+                <w:sz w:val="20"/>
+                <w:szCs w:val="20"/>
+              </w:rPr>
+              <w:t>Se acorte el plazo de entrega</w:t>
+            </w:r>
+          </w:p>
+          <w:p>
+            <w:pPr>
+              <w:rPr>
+                <w:sz w:val="20"/>
+                <w:szCs w:val="20"/>
+              </w:rPr>
+            </w:pPr>
+          </w:p>
+        </w:tc>
+        <w:tc>
+          <w:tcPr>
+            <w:tcW w:w="1843" w:type="dxa"/>
           </w:tcPr>
           <w:p>
             <w:pPr>
@@ -4305,6 +4527,54 @@
                 <w:sz w:val="20"/>
                 <w:szCs w:val="20"/>
               </w:rPr>
+              <w:t>Impredecible</w:t>
+            </w:r>
+          </w:p>
+        </w:tc>
+        <w:tc>
+          <w:tcPr>
+            <w:tcW w:w="1418" w:type="dxa"/>
+          </w:tcPr>
+          <w:p>
+            <w:pPr>
+              <w:spacing w:line="360" w:lineRule="auto"/>
+              <w:jc w:val="both"/>
+              <w:rPr>
+                <w:rFonts w:cs="Arial"/>
+                <w:sz w:val="20"/>
+                <w:szCs w:val="20"/>
+              </w:rPr>
+            </w:pPr>
+            <w:r>
+              <w:rPr>
+                <w:rFonts w:cs="Arial"/>
+                <w:sz w:val="20"/>
+                <w:szCs w:val="20"/>
+              </w:rPr>
+              <w:t>Alto</w:t>
+            </w:r>
+          </w:p>
+        </w:tc>
+        <w:tc>
+          <w:tcPr>
+            <w:tcW w:w="1640" w:type="dxa"/>
+          </w:tcPr>
+          <w:p>
+            <w:pPr>
+              <w:spacing w:line="360" w:lineRule="auto"/>
+              <w:jc w:val="both"/>
+              <w:rPr>
+                <w:rFonts w:cs="Arial"/>
+                <w:sz w:val="20"/>
+                <w:szCs w:val="20"/>
+              </w:rPr>
+            </w:pPr>
+            <w:r>
+              <w:rPr>
+                <w:rFonts w:cs="Arial"/>
+                <w:sz w:val="20"/>
+                <w:szCs w:val="20"/>
+              </w:rPr>
               <w:t>Serio</w:t>
             </w:r>
           </w:p>
@@ -4327,9 +4597,22 @@
                 <w:sz w:val="20"/>
                 <w:szCs w:val="20"/>
               </w:rPr>
-              <w:t>No hay suficiente personal</w:t>
-            </w:r>
-          </w:p>
+              <w:t>Se cancele el proyecto</w:t>
+            </w:r>
+          </w:p>
+          <w:p>
+            <w:pPr>
+              <w:rPr>
+                <w:sz w:val="20"/>
+                <w:szCs w:val="20"/>
+              </w:rPr>
+            </w:pPr>
+          </w:p>
+        </w:tc>
+        <w:tc>
+          <w:tcPr>
+            <w:tcW w:w="1843" w:type="dxa"/>
+          </w:tcPr>
           <w:p>
             <w:pPr>
               <w:spacing w:line="360" w:lineRule="auto"/>
@@ -4340,11 +4623,19 @@
                 <w:szCs w:val="20"/>
               </w:rPr>
             </w:pPr>
-          </w:p>
-        </w:tc>
-        <w:tc>
-          <w:tcPr>
-            <w:tcW w:w="1843" w:type="dxa"/>
+            <w:r>
+              <w:rPr>
+                <w:rFonts w:cs="Arial"/>
+                <w:sz w:val="20"/>
+                <w:szCs w:val="20"/>
+              </w:rPr>
+              <w:t>Impredecible</w:t>
+            </w:r>
+          </w:p>
+        </w:tc>
+        <w:tc>
+          <w:tcPr>
+            <w:tcW w:w="1418" w:type="dxa"/>
           </w:tcPr>
           <w:p>
             <w:pPr>
@@ -4362,13 +4653,13 @@
                 <w:sz w:val="20"/>
                 <w:szCs w:val="20"/>
               </w:rPr>
-              <w:t>Conocido</w:t>
-            </w:r>
-          </w:p>
-        </w:tc>
-        <w:tc>
-          <w:tcPr>
-            <w:tcW w:w="1418" w:type="dxa"/>
+              <w:t>Bajo</w:t>
+            </w:r>
+          </w:p>
+        </w:tc>
+        <w:tc>
+          <w:tcPr>
+            <w:tcW w:w="1640" w:type="dxa"/>
           </w:tcPr>
           <w:p>
             <w:pPr>
@@ -4386,13 +4677,35 @@
                 <w:sz w:val="20"/>
                 <w:szCs w:val="20"/>
               </w:rPr>
-              <w:t>Medio</w:t>
-            </w:r>
-          </w:p>
-        </w:tc>
-        <w:tc>
-          <w:tcPr>
-            <w:tcW w:w="1640" w:type="dxa"/>
+              <w:t>Catastrófico</w:t>
+            </w:r>
+          </w:p>
+        </w:tc>
+      </w:tr>
+      <w:tr>
+        <w:tc>
+          <w:tcPr>
+            <w:tcW w:w="4077" w:type="dxa"/>
+          </w:tcPr>
+          <w:p>
+            <w:pPr>
+              <w:rPr>
+                <w:sz w:val="20"/>
+                <w:szCs w:val="20"/>
+              </w:rPr>
+            </w:pPr>
+            <w:r>
+              <w:rPr>
+                <w:sz w:val="20"/>
+                <w:szCs w:val="20"/>
+              </w:rPr>
+              <w:t>Falta de responsabilidad</w:t>
+            </w:r>
+          </w:p>
+        </w:tc>
+        <w:tc>
+          <w:tcPr>
+            <w:tcW w:w="1843" w:type="dxa"/>
           </w:tcPr>
           <w:p>
             <w:pPr>
@@ -4410,7 +4723,55 @@
                 <w:sz w:val="20"/>
                 <w:szCs w:val="20"/>
               </w:rPr>
-              <w:t>Serio</w:t>
+              <w:t>Predecible</w:t>
+            </w:r>
+          </w:p>
+        </w:tc>
+        <w:tc>
+          <w:tcPr>
+            <w:tcW w:w="1418" w:type="dxa"/>
+          </w:tcPr>
+          <w:p>
+            <w:pPr>
+              <w:spacing w:line="360" w:lineRule="auto"/>
+              <w:jc w:val="both"/>
+              <w:rPr>
+                <w:rFonts w:cs="Arial"/>
+                <w:sz w:val="20"/>
+                <w:szCs w:val="20"/>
+              </w:rPr>
+            </w:pPr>
+            <w:r>
+              <w:rPr>
+                <w:rFonts w:cs="Arial"/>
+                <w:sz w:val="20"/>
+                <w:szCs w:val="20"/>
+              </w:rPr>
+              <w:t xml:space="preserve">Medio </w:t>
+            </w:r>
+          </w:p>
+        </w:tc>
+        <w:tc>
+          <w:tcPr>
+            <w:tcW w:w="1640" w:type="dxa"/>
+          </w:tcPr>
+          <w:p>
+            <w:pPr>
+              <w:spacing w:line="360" w:lineRule="auto"/>
+              <w:jc w:val="both"/>
+              <w:rPr>
+                <w:rFonts w:cs="Arial"/>
+                <w:sz w:val="20"/>
+                <w:szCs w:val="20"/>
+              </w:rPr>
+            </w:pPr>
+            <w:r>
+              <w:rPr>
+                <w:rFonts w:cs="Arial"/>
+                <w:sz w:val="20"/>
+                <w:szCs w:val="20"/>
+              </w:rPr>
+              <w:t>Tolerable</w:t>
             </w:r>
           </w:p>
         </w:tc>
@@ -4432,9 +4793,14 @@
                 <w:sz w:val="20"/>
                 <w:szCs w:val="20"/>
               </w:rPr>
-              <w:t>No hay equipo (material) suficiente</w:t>
-            </w:r>
-          </w:p>
+              <w:t xml:space="preserve">Ausencia de líder de proyecto </w:t>
+            </w:r>
+          </w:p>
+        </w:tc>
+        <w:tc>
+          <w:tcPr>
+            <w:tcW w:w="1843" w:type="dxa"/>
+          </w:tcPr>
           <w:p>
             <w:pPr>
               <w:spacing w:line="360" w:lineRule="auto"/>
@@ -4445,11 +4811,19 @@
                 <w:szCs w:val="20"/>
               </w:rPr>
             </w:pPr>
-          </w:p>
-        </w:tc>
-        <w:tc>
-          <w:tcPr>
-            <w:tcW w:w="1843" w:type="dxa"/>
+            <w:r>
+              <w:rPr>
+                <w:rFonts w:cs="Arial"/>
+                <w:sz w:val="20"/>
+                <w:szCs w:val="20"/>
+              </w:rPr>
+              <w:t xml:space="preserve">Predecible </w:t>
+            </w:r>
+          </w:p>
+        </w:tc>
+        <w:tc>
+          <w:tcPr>
+            <w:tcW w:w="1418" w:type="dxa"/>
           </w:tcPr>
           <w:p>
             <w:pPr>
@@ -4467,13 +4841,13 @@
                 <w:sz w:val="20"/>
                 <w:szCs w:val="20"/>
               </w:rPr>
-              <w:t>Conocido</w:t>
-            </w:r>
-          </w:p>
-        </w:tc>
-        <w:tc>
-          <w:tcPr>
-            <w:tcW w:w="1418" w:type="dxa"/>
+              <w:t xml:space="preserve">Bajo </w:t>
+            </w:r>
+          </w:p>
+        </w:tc>
+        <w:tc>
+          <w:tcPr>
+            <w:tcW w:w="1640" w:type="dxa"/>
           </w:tcPr>
           <w:p>
             <w:pPr>
@@ -4491,439 +4865,7 @@
                 <w:sz w:val="20"/>
                 <w:szCs w:val="20"/>
               </w:rPr>
-              <w:t>Bajo</w:t>
-            </w:r>
-          </w:p>
-        </w:tc>
-        <w:tc>
-          <w:tcPr>
-            <w:tcW w:w="1640" w:type="dxa"/>
-          </w:tcPr>
-          <w:p>
-            <w:pPr>
-              <w:spacing w:line="360" w:lineRule="auto"/>
-              <w:jc w:val="both"/>
-              <w:rPr>
-                <w:rFonts w:cs="Arial"/>
-                <w:sz w:val="20"/>
-                <w:szCs w:val="20"/>
-              </w:rPr>
-            </w:pPr>
-            <w:r>
-              <w:rPr>
-                <w:rFonts w:cs="Arial"/>
-                <w:sz w:val="20"/>
-                <w:szCs w:val="20"/>
-              </w:rPr>
-              <w:t>Tolerable</w:t>
-            </w:r>
-          </w:p>
-        </w:tc>
-      </w:tr>
-      <w:tr>
-        <w:tc>
-          <w:tcPr>
-            <w:tcW w:w="4077" w:type="dxa"/>
-          </w:tcPr>
-          <w:p>
-            <w:pPr>
-              <w:rPr>
-                <w:sz w:val="20"/>
-                <w:szCs w:val="20"/>
-              </w:rPr>
-            </w:pPr>
-            <w:r>
-              <w:rPr>
-                <w:sz w:val="20"/>
-                <w:szCs w:val="20"/>
-              </w:rPr>
-              <w:t>Que un integrante desaparezca o se retire del equipo</w:t>
-            </w:r>
-          </w:p>
-          <w:p>
-            <w:pPr>
-              <w:rPr>
-                <w:sz w:val="20"/>
-                <w:szCs w:val="20"/>
-              </w:rPr>
-            </w:pPr>
-          </w:p>
-        </w:tc>
-        <w:tc>
-          <w:tcPr>
-            <w:tcW w:w="1843" w:type="dxa"/>
-          </w:tcPr>
-          <w:p>
-            <w:pPr>
-              <w:spacing w:line="360" w:lineRule="auto"/>
-              <w:jc w:val="both"/>
-              <w:rPr>
-                <w:rFonts w:cs="Arial"/>
-                <w:sz w:val="20"/>
-                <w:szCs w:val="20"/>
-              </w:rPr>
-            </w:pPr>
-            <w:r>
-              <w:rPr>
-                <w:rFonts w:cs="Arial"/>
-                <w:sz w:val="20"/>
-                <w:szCs w:val="20"/>
-              </w:rPr>
-              <w:t xml:space="preserve">Impredecible </w:t>
-            </w:r>
-          </w:p>
-        </w:tc>
-        <w:tc>
-          <w:tcPr>
-            <w:tcW w:w="1418" w:type="dxa"/>
-          </w:tcPr>
-          <w:p>
-            <w:pPr>
-              <w:spacing w:line="360" w:lineRule="auto"/>
-              <w:jc w:val="both"/>
-              <w:rPr>
-                <w:rFonts w:cs="Arial"/>
-                <w:sz w:val="20"/>
-                <w:szCs w:val="20"/>
-              </w:rPr>
-            </w:pPr>
-            <w:r>
-              <w:rPr>
-                <w:rFonts w:cs="Arial"/>
-                <w:sz w:val="20"/>
-                <w:szCs w:val="20"/>
-              </w:rPr>
-              <w:t>Medio</w:t>
-            </w:r>
-          </w:p>
-        </w:tc>
-        <w:tc>
-          <w:tcPr>
-            <w:tcW w:w="1640" w:type="dxa"/>
-          </w:tcPr>
-          <w:p>
-            <w:pPr>
-              <w:spacing w:line="360" w:lineRule="auto"/>
-              <w:jc w:val="both"/>
-              <w:rPr>
-                <w:rFonts w:cs="Arial"/>
-                <w:sz w:val="20"/>
-                <w:szCs w:val="20"/>
-              </w:rPr>
-            </w:pPr>
-            <w:r>
-              <w:rPr>
-                <w:rFonts w:cs="Arial"/>
-                <w:sz w:val="20"/>
-                <w:szCs w:val="20"/>
-              </w:rPr>
-              <w:t>Catastrófico</w:t>
-            </w:r>
-          </w:p>
-        </w:tc>
-      </w:tr>
-      <w:tr>
-        <w:tc>
-          <w:tcPr>
-            <w:tcW w:w="4077" w:type="dxa"/>
-          </w:tcPr>
-          <w:p>
-            <w:pPr>
-              <w:rPr>
-                <w:sz w:val="20"/>
-                <w:szCs w:val="20"/>
-              </w:rPr>
-            </w:pPr>
-            <w:r>
-              <w:rPr>
-                <w:sz w:val="20"/>
-                <w:szCs w:val="20"/>
-              </w:rPr>
-              <w:t>Cambien los requerimientos</w:t>
-            </w:r>
-          </w:p>
-          <w:p>
-            <w:pPr>
-              <w:rPr>
-                <w:sz w:val="20"/>
-                <w:szCs w:val="20"/>
-              </w:rPr>
-            </w:pPr>
-          </w:p>
-        </w:tc>
-        <w:tc>
-          <w:tcPr>
-            <w:tcW w:w="1843" w:type="dxa"/>
-          </w:tcPr>
-          <w:p>
-            <w:pPr>
-              <w:spacing w:line="360" w:lineRule="auto"/>
-              <w:jc w:val="both"/>
-              <w:rPr>
-                <w:rFonts w:cs="Arial"/>
-                <w:sz w:val="20"/>
-                <w:szCs w:val="20"/>
-              </w:rPr>
-            </w:pPr>
-            <w:r>
-              <w:rPr>
-                <w:rFonts w:cs="Arial"/>
-                <w:sz w:val="20"/>
-                <w:szCs w:val="20"/>
-              </w:rPr>
-              <w:t>Impredecible</w:t>
-            </w:r>
-          </w:p>
-        </w:tc>
-        <w:tc>
-          <w:tcPr>
-            <w:tcW w:w="1418" w:type="dxa"/>
-          </w:tcPr>
-          <w:p>
-            <w:pPr>
-              <w:spacing w:line="360" w:lineRule="auto"/>
-              <w:jc w:val="both"/>
-              <w:rPr>
-                <w:rFonts w:cs="Arial"/>
-                <w:sz w:val="20"/>
-                <w:szCs w:val="20"/>
-              </w:rPr>
-            </w:pPr>
-            <w:r>
-              <w:rPr>
-                <w:rFonts w:cs="Arial"/>
-                <w:sz w:val="20"/>
-                <w:szCs w:val="20"/>
-              </w:rPr>
-              <w:t>Medio</w:t>
-            </w:r>
-          </w:p>
-        </w:tc>
-        <w:tc>
-          <w:tcPr>
-            <w:tcW w:w="1640" w:type="dxa"/>
-          </w:tcPr>
-          <w:p>
-            <w:pPr>
-              <w:spacing w:line="360" w:lineRule="auto"/>
-              <w:jc w:val="both"/>
-              <w:rPr>
-                <w:rFonts w:cs="Arial"/>
-                <w:sz w:val="20"/>
-                <w:szCs w:val="20"/>
-              </w:rPr>
-            </w:pPr>
-            <w:r>
-              <w:rPr>
-                <w:rFonts w:cs="Arial"/>
-                <w:sz w:val="20"/>
-                <w:szCs w:val="20"/>
-              </w:rPr>
-              <w:t>Serio</w:t>
-            </w:r>
-          </w:p>
-        </w:tc>
-      </w:tr>
-      <w:tr>
-        <w:tc>
-          <w:tcPr>
-            <w:tcW w:w="4077" w:type="dxa"/>
-          </w:tcPr>
-          <w:p>
-            <w:pPr>
-              <w:rPr>
-                <w:sz w:val="20"/>
-                <w:szCs w:val="20"/>
-              </w:rPr>
-            </w:pPr>
-            <w:r>
-              <w:rPr>
-                <w:sz w:val="20"/>
-                <w:szCs w:val="20"/>
-              </w:rPr>
-              <w:t>Se acorte el plazo de entrega</w:t>
-            </w:r>
-          </w:p>
-          <w:p>
-            <w:pPr>
-              <w:rPr>
-                <w:sz w:val="20"/>
-                <w:szCs w:val="20"/>
-              </w:rPr>
-            </w:pPr>
-          </w:p>
-        </w:tc>
-        <w:tc>
-          <w:tcPr>
-            <w:tcW w:w="1843" w:type="dxa"/>
-          </w:tcPr>
-          <w:p>
-            <w:pPr>
-              <w:spacing w:line="360" w:lineRule="auto"/>
-              <w:jc w:val="both"/>
-              <w:rPr>
-                <w:rFonts w:cs="Arial"/>
-                <w:sz w:val="20"/>
-                <w:szCs w:val="20"/>
-              </w:rPr>
-            </w:pPr>
-            <w:r>
-              <w:rPr>
-                <w:rFonts w:cs="Arial"/>
-                <w:sz w:val="20"/>
-                <w:szCs w:val="20"/>
-              </w:rPr>
-              <w:t>Impredecible</w:t>
-            </w:r>
-          </w:p>
-        </w:tc>
-        <w:tc>
-          <w:tcPr>
-            <w:tcW w:w="1418" w:type="dxa"/>
-          </w:tcPr>
-          <w:p>
-            <w:pPr>
-              <w:spacing w:line="360" w:lineRule="auto"/>
-              <w:jc w:val="both"/>
-              <w:rPr>
-                <w:rFonts w:cs="Arial"/>
-                <w:sz w:val="20"/>
-                <w:szCs w:val="20"/>
-              </w:rPr>
-            </w:pPr>
-            <w:r>
-              <w:rPr>
-                <w:rFonts w:cs="Arial"/>
-                <w:sz w:val="20"/>
-                <w:szCs w:val="20"/>
-              </w:rPr>
-              <w:t>Alto</w:t>
-            </w:r>
-          </w:p>
-        </w:tc>
-        <w:tc>
-          <w:tcPr>
-            <w:tcW w:w="1640" w:type="dxa"/>
-          </w:tcPr>
-          <w:p>
-            <w:pPr>
-              <w:spacing w:line="360" w:lineRule="auto"/>
-              <w:jc w:val="both"/>
-              <w:rPr>
-                <w:rFonts w:cs="Arial"/>
-                <w:sz w:val="20"/>
-                <w:szCs w:val="20"/>
-              </w:rPr>
-            </w:pPr>
-            <w:r>
-              <w:rPr>
-                <w:rFonts w:cs="Arial"/>
-                <w:sz w:val="20"/>
-                <w:szCs w:val="20"/>
-              </w:rPr>
-              <w:t>Serio</w:t>
-            </w:r>
-          </w:p>
-        </w:tc>
-      </w:tr>
-      <w:tr>
-        <w:tc>
-          <w:tcPr>
-            <w:tcW w:w="4077" w:type="dxa"/>
-          </w:tcPr>
-          <w:p>
-            <w:pPr>
-              <w:rPr>
-                <w:sz w:val="20"/>
-                <w:szCs w:val="20"/>
-              </w:rPr>
-            </w:pPr>
-            <w:r>
-              <w:rPr>
-                <w:sz w:val="20"/>
-                <w:szCs w:val="20"/>
-              </w:rPr>
-              <w:t>Se cancele el proyecto</w:t>
-            </w:r>
-          </w:p>
-          <w:p>
-            <w:pPr>
-              <w:rPr>
-                <w:sz w:val="20"/>
-                <w:szCs w:val="20"/>
-              </w:rPr>
-            </w:pPr>
-          </w:p>
-        </w:tc>
-        <w:tc>
-          <w:tcPr>
-            <w:tcW w:w="1843" w:type="dxa"/>
-          </w:tcPr>
-          <w:p>
-            <w:pPr>
-              <w:spacing w:line="360" w:lineRule="auto"/>
-              <w:jc w:val="both"/>
-              <w:rPr>
-                <w:rFonts w:cs="Arial"/>
-                <w:sz w:val="20"/>
-                <w:szCs w:val="20"/>
-              </w:rPr>
-            </w:pPr>
-            <w:r>
-              <w:rPr>
-                <w:rFonts w:cs="Arial"/>
-                <w:sz w:val="20"/>
-                <w:szCs w:val="20"/>
-              </w:rPr>
-              <w:t>Impredecible</w:t>
-            </w:r>
-          </w:p>
-        </w:tc>
-        <w:tc>
-          <w:tcPr>
-            <w:tcW w:w="1418" w:type="dxa"/>
-          </w:tcPr>
-          <w:p>
-            <w:pPr>
-              <w:spacing w:line="360" w:lineRule="auto"/>
-              <w:jc w:val="both"/>
-              <w:rPr>
-                <w:rFonts w:cs="Arial"/>
-                <w:sz w:val="20"/>
-                <w:szCs w:val="20"/>
-              </w:rPr>
-            </w:pPr>
-            <w:r>
-              <w:rPr>
-                <w:rFonts w:cs="Arial"/>
-                <w:sz w:val="20"/>
-                <w:szCs w:val="20"/>
-              </w:rPr>
-              <w:t>Bajo</w:t>
-            </w:r>
-          </w:p>
-        </w:tc>
-        <w:tc>
-          <w:tcPr>
-            <w:tcW w:w="1640" w:type="dxa"/>
-          </w:tcPr>
-          <w:p>
-            <w:pPr>
-              <w:spacing w:line="360" w:lineRule="auto"/>
-              <w:jc w:val="both"/>
-              <w:rPr>
-                <w:rFonts w:cs="Arial"/>
-                <w:sz w:val="20"/>
-                <w:szCs w:val="20"/>
-              </w:rPr>
-            </w:pPr>
-            <w:r>
-              <w:rPr>
-                <w:rFonts w:cs="Arial"/>
-                <w:sz w:val="20"/>
-                <w:szCs w:val="20"/>
-              </w:rPr>
-              <w:t>Catastrófico</w:t>
+              <w:t xml:space="preserve">Tolerable </w:t>
             </w:r>
           </w:p>
         </w:tc>
@@ -5970,7 +5912,6 @@
     </w:p>
     <w:p>
       <w:r>
-        <w:lastRenderedPageBreak/>
         <w:t>Las actividades generales a realizar en todo el desarrollo del proyecto son:</w:t>
       </w:r>
     </w:p>
@@ -5995,6 +5936,7 @@
         <w:spacing w:after="0" w:line="240" w:lineRule="auto"/>
       </w:pPr>
       <w:r>
+        <w:lastRenderedPageBreak/>
         <w:t>Preparación del software y hardware</w:t>
       </w:r>
     </w:p>
@@ -6443,7 +6385,7 @@
                 </mc:Choice>
                 <mc:Fallback>
                   <w:pict>
-                    <v:line w14:anchorId="5CEADE52" id="2 Conector recto" o:spid="_x0000_s1026" style="position:absolute;z-index:251638784;visibility:visible;mso-wrap-style:square;mso-width-percent:0;mso-height-percent:0;mso-wrap-distance-left:9pt;mso-wrap-distance-top:0;mso-wrap-distance-right:9pt;mso-wrap-distance-bottom:0;mso-position-horizontal:absolute;mso-position-horizontal-relative:text;mso-position-vertical:absolute;mso-position-vertical-relative:text;mso-width-percent:0;mso-height-percent:0;mso-width-relative:margin;mso-height-relative:margin" from="5.85pt,1.2pt" to="5.85pt,54pt" o:gfxdata="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" strokecolor="black [3040]"/>
+                    <v:line w14:anchorId="27235DAC" id="2 Conector recto" o:spid="_x0000_s1026" style="position:absolute;z-index:251638784;visibility:visible;mso-wrap-style:square;mso-width-percent:0;mso-height-percent:0;mso-wrap-distance-left:9pt;mso-wrap-distance-top:0;mso-wrap-distance-right:9pt;mso-wrap-distance-bottom:0;mso-position-horizontal:absolute;mso-position-horizontal-relative:text;mso-position-vertical:absolute;mso-position-vertical-relative:text;mso-width-percent:0;mso-height-percent:0;mso-width-relative:margin;mso-height-relative:margin" from="5.85pt,1.2pt" to="5.85pt,54pt" o:gfxdata="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" strokecolor="black [3040]"/>
                   </w:pict>
                 </mc:Fallback>
               </mc:AlternateContent>
@@ -6483,8 +6425,6 @@
             <w:r>
               <w:t>RE pide DC</w:t>
             </w:r>
-            <w:bookmarkStart w:id="0" w:name="_GoBack"/>
-            <w:bookmarkEnd w:id="0"/>
           </w:p>
           <w:p>
             <w:r>
@@ -6555,7 +6495,7 @@
                 </mc:Choice>
                 <mc:Fallback>
                   <w:pict>
-                    <v:line w14:anchorId="6BED1997" id="3 Conector recto" o:spid="_x0000_s1026" style="position:absolute;z-index:251648000;visibility:visible;mso-wrap-style:square;mso-width-percent:0;mso-height-percent:0;mso-wrap-distance-left:9pt;mso-wrap-distance-top:0;mso-wrap-distance-right:9pt;mso-wrap-distance-bottom:0;mso-position-horizontal:absolute;mso-position-horizontal-relative:text;mso-position-vertical:absolute;mso-position-vertical-relative:text;mso-width-percent:0;mso-height-percent:0;mso-width-relative:margin;mso-height-relative:margin" from="5.85pt,1.25pt" to="5.85pt,54.05pt" o:gfxdata="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" strokecolor="black [3040]"/>
+                    <v:line w14:anchorId="0DDA48F5" id="3 Conector recto" o:spid="_x0000_s1026" style="position:absolute;z-index:251648000;visibility:visible;mso-wrap-style:square;mso-width-percent:0;mso-height-percent:0;mso-wrap-distance-left:9pt;mso-wrap-distance-top:0;mso-wrap-distance-right:9pt;mso-wrap-distance-bottom:0;mso-position-horizontal:absolute;mso-position-horizontal-relative:text;mso-position-vertical:absolute;mso-position-vertical-relative:text;mso-width-percent:0;mso-height-percent:0;mso-width-relative:margin;mso-height-relative:margin" from="5.85pt,1.25pt" to="5.85pt,54.05pt" o:gfxdata="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" strokecolor="black [3040]"/>
                   </w:pict>
                 </mc:Fallback>
               </mc:AlternateContent>
@@ -6659,7 +6599,7 @@
                 </mc:Choice>
                 <mc:Fallback>
                   <w:pict>
-                    <v:line w14:anchorId="2047AAC7" id="4 Conector recto" o:spid="_x0000_s1026" style="position:absolute;z-index:251657216;visibility:visible;mso-wrap-style:square;mso-width-percent:0;mso-height-percent:0;mso-wrap-distance-left:9pt;mso-wrap-distance-top:0;mso-wrap-distance-right:9pt;mso-wrap-distance-bottom:0;mso-position-horizontal:absolute;mso-position-horizontal-relative:text;mso-position-vertical:absolute;mso-position-vertical-relative:text;mso-width-percent:0;mso-height-percent:0;mso-width-relative:margin;mso-height-relative:margin" from="2.5pt,.85pt" to="2.5pt,40.65pt" o:gfxdata="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" strokecolor="black [3040]"/>
+                    <v:line w14:anchorId="61FD9A50" id="4 Conector recto" o:spid="_x0000_s1026" style="position:absolute;z-index:251657216;visibility:visible;mso-wrap-style:square;mso-width-percent:0;mso-height-percent:0;mso-wrap-distance-left:9pt;mso-wrap-distance-top:0;mso-wrap-distance-right:9pt;mso-wrap-distance-bottom:0;mso-position-horizontal:absolute;mso-position-horizontal-relative:text;mso-position-vertical:absolute;mso-position-vertical-relative:text;mso-width-percent:0;mso-height-percent:0;mso-width-relative:margin;mso-height-relative:margin" from="2.5pt,.85pt" to="2.5pt,40.65pt" o:gfxdata="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" strokecolor="black [3040]"/>
                   </w:pict>
                 </mc:Fallback>
               </mc:AlternateContent>
@@ -6779,7 +6719,7 @@
                 </mc:Choice>
                 <mc:Fallback>
                   <w:pict>
-                    <v:line w14:anchorId="0C6F2A93" id="5 Conector recto" o:spid="_x0000_s1026" style="position:absolute;z-index:251666432;visibility:visible;mso-wrap-style:square;mso-width-percent:0;mso-height-percent:0;mso-wrap-distance-left:9pt;mso-wrap-distance-top:0;mso-wrap-distance-right:9pt;mso-wrap-distance-bottom:0;mso-position-horizontal:absolute;mso-position-horizontal-relative:text;mso-position-vertical:absolute;mso-position-vertical-relative:text;mso-width-percent:0;mso-height-percent:0;mso-width-relative:margin;mso-height-relative:margin" from="5.8pt,5.75pt" to="5.8pt,45.55pt" o:gfxdata="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" strokecolor="black [3040]"/>
+                    <v:line w14:anchorId="0E9CAEA1" id="5 Conector recto" o:spid="_x0000_s1026" style="position:absolute;z-index:251666432;visibility:visible;mso-wrap-style:square;mso-width-percent:0;mso-height-percent:0;mso-wrap-distance-left:9pt;mso-wrap-distance-top:0;mso-wrap-distance-right:9pt;mso-wrap-distance-bottom:0;mso-position-horizontal:absolute;mso-position-horizontal-relative:text;mso-position-vertical:absolute;mso-position-vertical-relative:text;mso-width-percent:0;mso-height-percent:0;mso-width-relative:margin;mso-height-relative:margin" from="5.8pt,5.75pt" to="5.8pt,45.55pt" o:gfxdata="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" strokecolor="black [3040]"/>
                   </w:pict>
                 </mc:Fallback>
               </mc:AlternateContent>
@@ -6899,7 +6839,7 @@
                 </mc:Choice>
                 <mc:Fallback>
                   <w:pict>
-                    <v:line w14:anchorId="52440EC8" id="6 Conector recto" o:spid="_x0000_s1026" style="position:absolute;z-index:251684864;visibility:visible;mso-wrap-style:square;mso-width-percent:0;mso-height-percent:0;mso-wrap-distance-left:9pt;mso-wrap-distance-top:0;mso-wrap-distance-right:9pt;mso-wrap-distance-bottom:0;mso-position-horizontal:absolute;mso-position-horizontal-relative:text;mso-position-vertical:absolute;mso-position-vertical-relative:text;mso-width-percent:0;mso-height-percent:0;mso-width-relative:margin;mso-height-relative:margin" from="5.85pt,2.1pt" to="5.85pt,47.2pt" o:gfxdata="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" strokecolor="black [3040]"/>
+                    <v:line w14:anchorId="37665B9B" id="6 Conector recto" o:spid="_x0000_s1026" style="position:absolute;z-index:251684864;visibility:visible;mso-wrap-style:square;mso-width-percent:0;mso-height-percent:0;mso-wrap-distance-left:9pt;mso-wrap-distance-top:0;mso-wrap-distance-right:9pt;mso-wrap-distance-bottom:0;mso-position-horizontal:absolute;mso-position-horizontal-relative:text;mso-position-vertical:absolute;mso-position-vertical-relative:text;mso-width-percent:0;mso-height-percent:0;mso-width-relative:margin;mso-height-relative:margin" from="5.85pt,2.1pt" to="5.85pt,47.2pt" o:gfxdata="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" strokecolor="black [3040]"/>
                   </w:pict>
                 </mc:Fallback>
               </mc:AlternateContent>
@@ -7036,7 +6976,7 @@
                 </mc:Choice>
                 <mc:Fallback>
                   <w:pict>
-                    <v:line w14:anchorId="104B88DB" id="1 Conector recto" o:spid="_x0000_s1026" style="position:absolute;z-index:251675648;visibility:visible;mso-wrap-style:square;mso-height-percent:0;mso-wrap-distance-left:9pt;mso-wrap-distance-top:0;mso-wrap-distance-right:9pt;mso-wrap-distance-bottom:0;mso-position-horizontal:absolute;mso-position-horizontal-relative:text;mso-position-vertical:absolute;mso-position-vertical-relative:text;mso-height-percent:0;mso-height-relative:margin" from="2pt,12.7pt" to="3.4pt,108.7pt" o:gfxdata="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" strokecolor="black [3040]"/>
+                    <v:line w14:anchorId="04183AB3" id="1 Conector recto" o:spid="_x0000_s1026" style="position:absolute;z-index:251675648;visibility:visible;mso-wrap-style:square;mso-height-percent:0;mso-wrap-distance-left:9pt;mso-wrap-distance-top:0;mso-wrap-distance-right:9pt;mso-wrap-distance-bottom:0;mso-position-horizontal:absolute;mso-position-horizontal-relative:text;mso-position-vertical:absolute;mso-position-vertical-relative:text;mso-height-percent:0;mso-height-relative:margin" from="2pt,12.7pt" to="3.4pt,108.7pt" o:gfxdata="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" strokecolor="black [3040]"/>
                   </w:pict>
                 </mc:Fallback>
               </mc:AlternateContent>
@@ -11263,12 +11203,19 @@
     <w:tblPr>
       <w:tblStyleRowBandSize w:val="1"/>
       <w:tblStyleColBandSize w:val="1"/>
+      <w:tblInd w:w="0" w:type="dxa"/>
       <w:tblBorders>
         <w:top w:val="single" w:sz="8" w:space="0" w:color="4BACC6" w:themeColor="accent5"/>
         <w:left w:val="single" w:sz="8" w:space="0" w:color="4BACC6" w:themeColor="accent5"/>
         <w:bottom w:val="single" w:sz="8" w:space="0" w:color="4BACC6" w:themeColor="accent5"/>
         <w:right w:val="single" w:sz="8" w:space="0" w:color="4BACC6" w:themeColor="accent5"/>
       </w:tblBorders>
+      <w:tblCellMar>
+        <w:top w:w="0" w:type="dxa"/>
+        <w:left w:w="108" w:type="dxa"/>
+        <w:bottom w:w="0" w:type="dxa"/>
+        <w:right w:w="108" w:type="dxa"/>
+      </w:tblCellMar>
     </w:tblPr>
     <w:tblStylePr w:type="firstRow">
       <w:pPr>
@@ -11346,6 +11293,7 @@
       <w:spacing w:after="0" w:line="240" w:lineRule="auto"/>
     </w:pPr>
     <w:tblPr>
+      <w:tblInd w:w="0" w:type="dxa"/>
       <w:tblBorders>
         <w:top w:val="single" w:sz="4" w:space="0" w:color="auto"/>
         <w:left w:val="single" w:sz="4" w:space="0" w:color="auto"/>
@@ -11354,6 +11302,12 @@
         <w:insideH w:val="single" w:sz="4" w:space="0" w:color="auto"/>
         <w:insideV w:val="single" w:sz="4" w:space="0" w:color="auto"/>
       </w:tblBorders>
+      <w:tblCellMar>
+        <w:top w:w="0" w:type="dxa"/>
+        <w:left w:w="108" w:type="dxa"/>
+        <w:bottom w:w="0" w:type="dxa"/>
+        <w:right w:w="108" w:type="dxa"/>
+      </w:tblCellMar>
     </w:tblPr>
   </w:style>
   <w:style w:type="paragraph" w:styleId="Textodeglobo">
@@ -11497,7 +11451,7 @@
     <w:charset w:val="00"/>
     <w:family w:val="roman"/>
     <w:pitch w:val="variable"/>
-    <w:sig w:usb0="E0002EFF" w:usb1="C0007843" w:usb2="00000009" w:usb3="00000000" w:csb0="000001FF" w:csb1="00000000"/>
+    <w:sig w:usb0="E0002AFF" w:usb1="C0007841" w:usb2="00000009" w:usb3="00000000" w:csb0="000001FF" w:csb1="00000000"/>
   </w:font>
   <w:font w:name="Courier New">
     <w:panose1 w:val="02070309020205020404"/>
@@ -11518,7 +11472,7 @@
     <w:charset w:val="00"/>
     <w:family w:val="swiss"/>
     <w:pitch w:val="variable"/>
-    <w:sig w:usb0="E00002FF" w:usb1="4000ACFF" w:usb2="00000001" w:usb3="00000000" w:csb0="0000019F" w:csb1="00000000"/>
+    <w:sig w:usb0="E10002FF" w:usb1="4000ACFF" w:usb2="00000009" w:usb3="00000000" w:csb0="0000019F" w:csb1="00000000"/>
   </w:font>
   <w:font w:name="Cambria">
     <w:panose1 w:val="02040503050406030204"/>
@@ -11570,6 +11524,7 @@
     <w:rsid w:val="00514F06"/>
     <w:rsid w:val="00846E6B"/>
     <w:rsid w:val="00920FFA"/>
+    <w:rsid w:val="00AA7F65"/>
     <w:rsid w:val="00EB3203"/>
   </w:rsids>
   <m:mathPr>

</xml_diff>

<commit_message>
Actualización del documento formal entrega
Se actualizaron los casos de uso que estaban anexados al documento
formal de entrega
Se reemplazo el archivo de casos de uso en los documentos de revisión y
cambios
</commit_message>
<xml_diff>
--- a/Documentacion formal/Documento formal del plan del proyecto.docx
+++ b/Documentacion formal/Documento formal del plan del proyecto.docx
@@ -495,15 +495,7 @@
                   <w:jc w:val="center"/>
                 </w:pPr>
                 <w:r>
-                  <w:t xml:space="preserve">Juan Marcelo </w:t>
-                </w:r>
-                <w:proofErr w:type="spellStart"/>
-                <w:r>
-                  <w:t>Luvían</w:t>
-                </w:r>
-                <w:proofErr w:type="spellEnd"/>
-                <w:r>
-                  <w:t xml:space="preserve"> Mendoza</w:t>
+                  <w:t>Juan Marcelo Luvían Mendoza</w:t>
                 </w:r>
               </w:p>
               <w:p>
@@ -5384,122 +5376,94 @@
                 <w:color w:val="000000"/>
                 <w:lang w:eastAsia="es-MX"/>
               </w:rPr>
-              <w:t xml:space="preserve">Aspire </w:t>
-            </w:r>
-            <w:proofErr w:type="spellStart"/>
-            <w:r>
+              <w:t>Aspire one</w:t>
+            </w:r>
+          </w:p>
+          <w:p>
+            <w:pPr>
+              <w:spacing w:line="285" w:lineRule="atLeast"/>
               <w:rPr>
                 <w:rFonts w:ascii="Arial" w:eastAsia="Times New Roman" w:hAnsi="Arial" w:cs="Arial"/>
                 <w:color w:val="000000"/>
                 <w:lang w:eastAsia="es-MX"/>
               </w:rPr>
-              <w:t>one</w:t>
-            </w:r>
-            <w:proofErr w:type="spellEnd"/>
-          </w:p>
-          <w:p>
-            <w:pPr>
-              <w:spacing w:line="285" w:lineRule="atLeast"/>
+            </w:pPr>
+            <w:r>
               <w:rPr>
                 <w:rFonts w:ascii="Arial" w:eastAsia="Times New Roman" w:hAnsi="Arial" w:cs="Arial"/>
                 <w:color w:val="000000"/>
                 <w:lang w:eastAsia="es-MX"/>
               </w:rPr>
-            </w:pPr>
-            <w:r>
+              <w:t>D270</w:t>
+            </w:r>
+          </w:p>
+        </w:tc>
+        <w:tc>
+          <w:tcPr>
+            <w:tcW w:w="1376" w:type="dxa"/>
+          </w:tcPr>
+          <w:p>
+            <w:pPr>
+              <w:spacing w:line="285" w:lineRule="atLeast"/>
               <w:rPr>
                 <w:rFonts w:ascii="Arial" w:eastAsia="Times New Roman" w:hAnsi="Arial" w:cs="Arial"/>
                 <w:color w:val="000000"/>
                 <w:lang w:eastAsia="es-MX"/>
               </w:rPr>
-              <w:t>D270</w:t>
-            </w:r>
-          </w:p>
-        </w:tc>
-        <w:tc>
-          <w:tcPr>
-            <w:tcW w:w="1376" w:type="dxa"/>
-          </w:tcPr>
-          <w:p>
-            <w:pPr>
-              <w:spacing w:line="285" w:lineRule="atLeast"/>
+            </w:pPr>
+            <w:r>
               <w:rPr>
                 <w:rFonts w:ascii="Arial" w:eastAsia="Times New Roman" w:hAnsi="Arial" w:cs="Arial"/>
                 <w:color w:val="000000"/>
                 <w:lang w:eastAsia="es-MX"/>
               </w:rPr>
-            </w:pPr>
-            <w:r>
+              <w:t>320 GB</w:t>
+            </w:r>
+          </w:p>
+        </w:tc>
+        <w:tc>
+          <w:tcPr>
+            <w:tcW w:w="1448" w:type="dxa"/>
+          </w:tcPr>
+          <w:p>
+            <w:pPr>
+              <w:spacing w:line="285" w:lineRule="atLeast"/>
               <w:rPr>
                 <w:rFonts w:ascii="Arial" w:eastAsia="Times New Roman" w:hAnsi="Arial" w:cs="Arial"/>
                 <w:color w:val="000000"/>
                 <w:lang w:eastAsia="es-MX"/>
               </w:rPr>
-              <w:t>320 GB</w:t>
-            </w:r>
-          </w:p>
-        </w:tc>
-        <w:tc>
-          <w:tcPr>
-            <w:tcW w:w="1448" w:type="dxa"/>
-          </w:tcPr>
-          <w:p>
-            <w:pPr>
-              <w:spacing w:line="285" w:lineRule="atLeast"/>
+            </w:pPr>
+            <w:r>
               <w:rPr>
                 <w:rFonts w:ascii="Arial" w:eastAsia="Times New Roman" w:hAnsi="Arial" w:cs="Arial"/>
                 <w:color w:val="000000"/>
                 <w:lang w:eastAsia="es-MX"/>
               </w:rPr>
-            </w:pPr>
-            <w:r>
+              <w:t>2 GB</w:t>
+            </w:r>
+          </w:p>
+        </w:tc>
+        <w:tc>
+          <w:tcPr>
+            <w:tcW w:w="1636" w:type="dxa"/>
+          </w:tcPr>
+          <w:p>
+            <w:pPr>
+              <w:spacing w:line="285" w:lineRule="atLeast"/>
               <w:rPr>
                 <w:rFonts w:ascii="Arial" w:eastAsia="Times New Roman" w:hAnsi="Arial" w:cs="Arial"/>
                 <w:color w:val="000000"/>
                 <w:lang w:eastAsia="es-MX"/>
               </w:rPr>
-              <w:t>2 GB</w:t>
-            </w:r>
-          </w:p>
-        </w:tc>
-        <w:tc>
-          <w:tcPr>
-            <w:tcW w:w="1636" w:type="dxa"/>
-          </w:tcPr>
-          <w:p>
-            <w:pPr>
-              <w:spacing w:line="285" w:lineRule="atLeast"/>
+            </w:pPr>
+            <w:r>
               <w:rPr>
                 <w:rFonts w:ascii="Arial" w:eastAsia="Times New Roman" w:hAnsi="Arial" w:cs="Arial"/>
                 <w:color w:val="000000"/>
                 <w:lang w:eastAsia="es-MX"/>
               </w:rPr>
-            </w:pPr>
-            <w:r>
-              <w:rPr>
-                <w:rFonts w:ascii="Arial" w:eastAsia="Times New Roman" w:hAnsi="Arial" w:cs="Arial"/>
-                <w:color w:val="000000"/>
-                <w:lang w:eastAsia="es-MX"/>
-              </w:rPr>
-              <w:t xml:space="preserve">Intel </w:t>
-            </w:r>
-            <w:proofErr w:type="spellStart"/>
-            <w:r>
-              <w:rPr>
-                <w:rFonts w:ascii="Arial" w:eastAsia="Times New Roman" w:hAnsi="Arial" w:cs="Arial"/>
-                <w:color w:val="000000"/>
-                <w:lang w:eastAsia="es-MX"/>
-              </w:rPr>
-              <w:t>Atom</w:t>
-            </w:r>
-            <w:proofErr w:type="spellEnd"/>
-            <w:r>
-              <w:rPr>
-                <w:rFonts w:ascii="Arial" w:eastAsia="Times New Roman" w:hAnsi="Arial" w:cs="Arial"/>
-                <w:color w:val="000000"/>
-                <w:lang w:eastAsia="es-MX"/>
-              </w:rPr>
-              <w:t xml:space="preserve"> </w:t>
+              <w:t xml:space="preserve">Intel Atom </w:t>
             </w:r>
           </w:p>
         </w:tc>
@@ -5598,133 +5562,105 @@
                 <w:lang w:eastAsia="es-MX"/>
               </w:rPr>
             </w:pPr>
-            <w:proofErr w:type="spellStart"/>
             <w:r>
               <w:rPr>
                 <w:rFonts w:ascii="Arial" w:eastAsia="Times New Roman" w:hAnsi="Arial" w:cs="Arial"/>
                 <w:color w:val="000000"/>
                 <w:lang w:eastAsia="es-MX"/>
               </w:rPr>
-              <w:t>Presario</w:t>
-            </w:r>
-            <w:proofErr w:type="spellEnd"/>
-            <w:r>
+              <w:t>Presario CQ43</w:t>
+            </w:r>
+          </w:p>
+        </w:tc>
+        <w:tc>
+          <w:tcPr>
+            <w:tcW w:w="1376" w:type="dxa"/>
+          </w:tcPr>
+          <w:p>
+            <w:pPr>
+              <w:spacing w:line="285" w:lineRule="atLeast"/>
               <w:rPr>
                 <w:rFonts w:ascii="Arial" w:eastAsia="Times New Roman" w:hAnsi="Arial" w:cs="Arial"/>
                 <w:color w:val="000000"/>
                 <w:lang w:eastAsia="es-MX"/>
               </w:rPr>
-              <w:t xml:space="preserve"> CQ43</w:t>
-            </w:r>
-          </w:p>
-        </w:tc>
-        <w:tc>
-          <w:tcPr>
-            <w:tcW w:w="1376" w:type="dxa"/>
-          </w:tcPr>
-          <w:p>
-            <w:pPr>
-              <w:spacing w:line="285" w:lineRule="atLeast"/>
+            </w:pPr>
+            <w:r>
               <w:rPr>
                 <w:rFonts w:ascii="Arial" w:eastAsia="Times New Roman" w:hAnsi="Arial" w:cs="Arial"/>
                 <w:color w:val="000000"/>
                 <w:lang w:eastAsia="es-MX"/>
               </w:rPr>
-            </w:pPr>
-            <w:r>
+              <w:t>500 GB</w:t>
+            </w:r>
+          </w:p>
+        </w:tc>
+        <w:tc>
+          <w:tcPr>
+            <w:tcW w:w="1448" w:type="dxa"/>
+          </w:tcPr>
+          <w:p>
+            <w:pPr>
+              <w:spacing w:line="285" w:lineRule="atLeast"/>
               <w:rPr>
                 <w:rFonts w:ascii="Arial" w:eastAsia="Times New Roman" w:hAnsi="Arial" w:cs="Arial"/>
                 <w:color w:val="000000"/>
                 <w:lang w:eastAsia="es-MX"/>
               </w:rPr>
-              <w:t>500 GB</w:t>
-            </w:r>
-          </w:p>
-        </w:tc>
-        <w:tc>
-          <w:tcPr>
-            <w:tcW w:w="1448" w:type="dxa"/>
-          </w:tcPr>
-          <w:p>
-            <w:pPr>
-              <w:spacing w:line="285" w:lineRule="atLeast"/>
+            </w:pPr>
+            <w:r>
               <w:rPr>
                 <w:rFonts w:ascii="Arial" w:eastAsia="Times New Roman" w:hAnsi="Arial" w:cs="Arial"/>
                 <w:color w:val="000000"/>
                 <w:lang w:eastAsia="es-MX"/>
               </w:rPr>
-            </w:pPr>
-            <w:r>
+              <w:t>3 GB</w:t>
+            </w:r>
+          </w:p>
+        </w:tc>
+        <w:tc>
+          <w:tcPr>
+            <w:tcW w:w="1636" w:type="dxa"/>
+          </w:tcPr>
+          <w:p>
+            <w:pPr>
+              <w:spacing w:line="285" w:lineRule="atLeast"/>
               <w:rPr>
                 <w:rFonts w:ascii="Arial" w:eastAsia="Times New Roman" w:hAnsi="Arial" w:cs="Arial"/>
                 <w:color w:val="000000"/>
                 <w:lang w:eastAsia="es-MX"/>
               </w:rPr>
-              <w:t>3 GB</w:t>
-            </w:r>
-          </w:p>
-        </w:tc>
-        <w:tc>
-          <w:tcPr>
-            <w:tcW w:w="1636" w:type="dxa"/>
-          </w:tcPr>
-          <w:p>
-            <w:pPr>
-              <w:spacing w:line="285" w:lineRule="atLeast"/>
+            </w:pPr>
+            <w:r>
               <w:rPr>
                 <w:rFonts w:ascii="Arial" w:eastAsia="Times New Roman" w:hAnsi="Arial" w:cs="Arial"/>
                 <w:color w:val="000000"/>
                 <w:lang w:eastAsia="es-MX"/>
               </w:rPr>
-            </w:pPr>
-            <w:r>
+              <w:t>AMD</w:t>
+            </w:r>
+          </w:p>
+        </w:tc>
+        <w:tc>
+          <w:tcPr>
+            <w:tcW w:w="1467" w:type="dxa"/>
+          </w:tcPr>
+          <w:p>
+            <w:pPr>
+              <w:spacing w:line="285" w:lineRule="atLeast"/>
               <w:rPr>
                 <w:rFonts w:ascii="Arial" w:eastAsia="Times New Roman" w:hAnsi="Arial" w:cs="Arial"/>
                 <w:color w:val="000000"/>
                 <w:lang w:eastAsia="es-MX"/>
               </w:rPr>
-              <w:t>AMD</w:t>
-            </w:r>
-          </w:p>
-        </w:tc>
-        <w:tc>
-          <w:tcPr>
-            <w:tcW w:w="1467" w:type="dxa"/>
-          </w:tcPr>
-          <w:p>
-            <w:pPr>
-              <w:spacing w:line="285" w:lineRule="atLeast"/>
+            </w:pPr>
+            <w:r>
               <w:rPr>
                 <w:rFonts w:ascii="Arial" w:eastAsia="Times New Roman" w:hAnsi="Arial" w:cs="Arial"/>
                 <w:color w:val="000000"/>
                 <w:lang w:eastAsia="es-MX"/>
               </w:rPr>
-            </w:pPr>
-            <w:r>
-              <w:rPr>
-                <w:rFonts w:ascii="Arial" w:eastAsia="Times New Roman" w:hAnsi="Arial" w:cs="Arial"/>
-                <w:color w:val="000000"/>
-                <w:lang w:eastAsia="es-MX"/>
-              </w:rPr>
-              <w:t xml:space="preserve">Windows 7 </w:t>
-            </w:r>
-            <w:proofErr w:type="spellStart"/>
-            <w:r>
-              <w:rPr>
-                <w:rFonts w:ascii="Arial" w:eastAsia="Times New Roman" w:hAnsi="Arial" w:cs="Arial"/>
-                <w:color w:val="000000"/>
-                <w:lang w:eastAsia="es-MX"/>
-              </w:rPr>
-              <w:t>ultimate</w:t>
-            </w:r>
-            <w:proofErr w:type="spellEnd"/>
-            <w:r>
-              <w:rPr>
-                <w:rFonts w:ascii="Arial" w:eastAsia="Times New Roman" w:hAnsi="Arial" w:cs="Arial"/>
-                <w:color w:val="000000"/>
-                <w:lang w:eastAsia="es-MX"/>
-              </w:rPr>
-              <w:t xml:space="preserve"> </w:t>
+              <w:t xml:space="preserve">Windows 7 ultimate </w:t>
             </w:r>
           </w:p>
         </w:tc>
@@ -6741,13 +6677,8 @@
             <w:tcW w:w="3403" w:type="dxa"/>
           </w:tcPr>
           <w:p>
-            <w:proofErr w:type="spellStart"/>
-            <w:r>
-              <w:t>Estimacion</w:t>
-            </w:r>
-            <w:proofErr w:type="spellEnd"/>
-            <w:r>
-              <w:t xml:space="preserve"> de costo de software</w:t>
+            <w:r>
+              <w:t>Estimacion de costo de software</w:t>
             </w:r>
           </w:p>
         </w:tc>
@@ -7285,13 +7216,8 @@
           </w:tcPr>
           <w:p>
             <w:r>
-              <w:t xml:space="preserve">Modelado de plantillas de casos de uso en interfaces con </w:t>
-            </w:r>
-            <w:proofErr w:type="spellStart"/>
-            <w:r>
-              <w:t>pencil</w:t>
-            </w:r>
-            <w:proofErr w:type="spellEnd"/>
+              <w:t>Modelado de plantillas de casos de uso en interfaces con pencil</w:t>
+            </w:r>
           </w:p>
         </w:tc>
         <w:tc>
@@ -7976,23 +7902,7 @@
           </w:p>
           <w:p>
             <w:r>
-              <w:t xml:space="preserve">SE </w:t>
-            </w:r>
-            <w:proofErr w:type="spellStart"/>
-            <w:r>
-              <w:t>esta</w:t>
-            </w:r>
-            <w:proofErr w:type="spellEnd"/>
-            <w:r>
-              <w:t xml:space="preserve"> registrada en la </w:t>
-            </w:r>
-            <w:proofErr w:type="spellStart"/>
-            <w:r>
-              <w:t>Bd</w:t>
-            </w:r>
-            <w:proofErr w:type="spellEnd"/>
-            <w:r>
-              <w:t xml:space="preserve"> </w:t>
+              <w:t xml:space="preserve">SE esta registrada en la Bd </w:t>
             </w:r>
             <w:r>
               <w:br/>
@@ -8115,7 +8025,7 @@
                 </mc:Choice>
                 <mc:Fallback>
                   <w:pict>
-                    <v:line w14:anchorId="4D1AF795" id="2 Conector recto" o:spid="_x0000_s1026" style="position:absolute;z-index:251661312;visibility:visible;mso-wrap-style:square;mso-width-percent:0;mso-height-percent:0;mso-wrap-distance-left:9pt;mso-wrap-distance-top:0;mso-wrap-distance-right:9pt;mso-wrap-distance-bottom:0;mso-position-horizontal:absolute;mso-position-horizontal-relative:text;mso-position-vertical:absolute;mso-position-vertical-relative:text;mso-width-percent:0;mso-height-percent:0;mso-width-relative:margin;mso-height-relative:margin" from="5.85pt,1.2pt" to="5.85pt,54pt" o:gfxdata="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" strokecolor="black [3040]"/>
+                    <v:line w14:anchorId="10F58558" id="2 Conector recto" o:spid="_x0000_s1026" style="position:absolute;z-index:251661312;visibility:visible;mso-wrap-style:square;mso-width-percent:0;mso-height-percent:0;mso-wrap-distance-left:9pt;mso-wrap-distance-top:0;mso-wrap-distance-right:9pt;mso-wrap-distance-bottom:0;mso-position-horizontal:absolute;mso-position-horizontal-relative:text;mso-position-vertical:absolute;mso-position-vertical-relative:text;mso-width-percent:0;mso-height-percent:0;mso-width-relative:margin;mso-height-relative:margin" from="5.85pt,1.2pt" to="5.85pt,54pt" o:gfxdata="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" strokecolor="black [3040]"/>
                   </w:pict>
                 </mc:Fallback>
               </mc:AlternateContent>
@@ -8522,7 +8432,7 @@
                 </mc:Choice>
                 <mc:Fallback>
                   <w:pict>
-                    <v:line w14:anchorId="3EEB3FE5" id="1 Conector recto" o:spid="_x0000_s1026" style="position:absolute;z-index:251662336;visibility:visible;mso-wrap-style:square;mso-height-percent:0;mso-wrap-distance-left:9pt;mso-wrap-distance-top:0;mso-wrap-distance-right:9pt;mso-wrap-distance-bottom:0;mso-position-horizontal:absolute;mso-position-horizontal-relative:text;mso-position-vertical:absolute;mso-position-vertical-relative:text;mso-height-percent:0;mso-height-relative:margin" from="5.55pt,86.9pt" to="6.95pt,182.9pt" o:gfxdata="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" strokecolor="black [3040]"/>
+                    <v:line w14:anchorId="484413A5" id="1 Conector recto" o:spid="_x0000_s1026" style="position:absolute;z-index:251662336;visibility:visible;mso-wrap-style:square;mso-height-percent:0;mso-wrap-distance-left:9pt;mso-wrap-distance-top:0;mso-wrap-distance-right:9pt;mso-wrap-distance-bottom:0;mso-position-horizontal:absolute;mso-position-horizontal-relative:text;mso-position-vertical:absolute;mso-position-vertical-relative:text;mso-height-percent:0;mso-height-relative:margin" from="5.55pt,86.9pt" to="6.95pt,182.9pt" o:gfxdata="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" strokecolor="black [3040]"/>
                   </w:pict>
                 </mc:Fallback>
               </mc:AlternateContent>
@@ -8564,14 +8474,7 @@
             </w:r>
             <w:r>
               <w:br/>
-            </w:r>
-            <w:proofErr w:type="spellStart"/>
-            <w:r>
-              <w:t>AB</w:t>
-            </w:r>
-            <w:proofErr w:type="spellEnd"/>
-            <w:r>
-              <w:t xml:space="preserve"> imprime NP con IM</w:t>
+              <w:t>AB imprime NP con IM</w:t>
             </w:r>
             <w:r>
               <w:br/>
@@ -8983,21 +8886,7 @@
               <w:rPr>
                 <w:lang w:val="es-ES"/>
               </w:rPr>
-              <w:t xml:space="preserve"> Permite a la secretaria </w:t>
-            </w:r>
-            <w:proofErr w:type="spellStart"/>
-            <w:r>
-              <w:rPr>
-                <w:lang w:val="es-ES"/>
-              </w:rPr>
-              <w:t>logearse</w:t>
-            </w:r>
-            <w:proofErr w:type="spellEnd"/>
-            <w:r>
-              <w:rPr>
-                <w:lang w:val="es-ES"/>
-              </w:rPr>
-              <w:t xml:space="preserve"> en el sistema </w:t>
+              <w:t xml:space="preserve"> Permite a la secretaria logearse en el sistema </w:t>
             </w:r>
             <w:r>
               <w:rPr>
@@ -9186,21 +9075,7 @@
               <w:rPr>
                 <w:lang w:val="es-ES"/>
               </w:rPr>
-              <w:t xml:space="preserve">3.- Secretaria hace </w:t>
-            </w:r>
-            <w:proofErr w:type="spellStart"/>
-            <w:r>
-              <w:rPr>
-                <w:lang w:val="es-ES"/>
-              </w:rPr>
-              <w:t>Click</w:t>
-            </w:r>
-            <w:proofErr w:type="spellEnd"/>
-            <w:r>
-              <w:rPr>
-                <w:lang w:val="es-ES"/>
-              </w:rPr>
-              <w:t xml:space="preserve"> en el botón [Aceptar].</w:t>
+              <w:t>3.- Secretaria hace Click en el botón [Aceptar].</w:t>
             </w:r>
             <w:r>
               <w:rPr>
@@ -9308,21 +9183,7 @@
               <w:rPr>
                 <w:lang w:val="es-ES"/>
               </w:rPr>
-              <w:t xml:space="preserve">3.- Si hay campos vacíos, el sistema muestra un mensaje “Campos vacíos, favor de </w:t>
-            </w:r>
-            <w:proofErr w:type="spellStart"/>
-            <w:r>
-              <w:rPr>
-                <w:lang w:val="es-ES"/>
-              </w:rPr>
-              <w:t>veríficar</w:t>
-            </w:r>
-            <w:proofErr w:type="spellEnd"/>
-            <w:r>
-              <w:rPr>
-                <w:lang w:val="es-ES"/>
-              </w:rPr>
-              <w:t>”</w:t>
+              <w:t>3.- Si hay campos vacíos, el sistema muestra un mensaje “Campos vacíos, favor de veríficar”</w:t>
             </w:r>
           </w:p>
           <w:p>
@@ -9367,21 +9228,7 @@
               <w:rPr>
                 <w:lang w:val="es-ES"/>
               </w:rPr>
-              <w:t xml:space="preserve"> </w:t>
-            </w:r>
-            <w:proofErr w:type="spellStart"/>
-            <w:r>
-              <w:rPr>
-                <w:lang w:val="es-ES"/>
-              </w:rPr>
-              <w:t>Pos</w:t>
-            </w:r>
-            <w:proofErr w:type="spellEnd"/>
-            <w:r>
-              <w:rPr>
-                <w:lang w:val="es-ES"/>
-              </w:rPr>
-              <w:t xml:space="preserve"> condiciones</w:t>
+              <w:t xml:space="preserve"> Pos condiciones</w:t>
             </w:r>
           </w:p>
           <w:p>
@@ -9659,14 +9506,7 @@
               <w:rPr>
                 <w:lang w:val="es-ES"/>
               </w:rPr>
-              <w:t>Permite a la secretaria/Abogado titular/auxiliar modificar la agenda de los abogados.</w:t>
-            </w:r>
-            <w:r>
-              <w:rPr>
-                <w:lang w:val="es-ES"/>
-              </w:rPr>
-              <w:br/>
-              <w:t xml:space="preserve">   </w:t>
+              <w:t xml:space="preserve">Permite a la secretaria/Abogado titular/auxiliar modificar la agenda de los abogados.   </w:t>
             </w:r>
           </w:p>
         </w:tc>
@@ -9700,19 +9540,8 @@
               <w:rPr>
                 <w:lang w:val="es-ES"/>
               </w:rPr>
-              <w:t xml:space="preserve"> Actores: Secretaria,  Abogado y Abogado auxiliar.</w:t>
-            </w:r>
-          </w:p>
-          <w:p>
-            <w:pPr>
-              <w:tabs>
-                <w:tab w:val="left" w:pos="1200"/>
-              </w:tabs>
-              <w:ind w:left="-69"/>
-              <w:rPr>
-                <w:lang w:val="es-ES"/>
-              </w:rPr>
-            </w:pPr>
+              <w:t xml:space="preserve"> Actores: Secretaria,  Abogado </w:t>
+            </w:r>
           </w:p>
         </w:tc>
       </w:tr>
@@ -9745,33 +9574,8 @@
               <w:rPr>
                 <w:lang w:val="es-ES"/>
               </w:rPr>
-              <w:t xml:space="preserve"> Precondiciones: Secretaria debe estar </w:t>
-            </w:r>
-            <w:proofErr w:type="spellStart"/>
-            <w:r>
-              <w:rPr>
-                <w:lang w:val="es-ES"/>
-              </w:rPr>
-              <w:t>logeada</w:t>
-            </w:r>
-            <w:proofErr w:type="spellEnd"/>
-            <w:r>
-              <w:rPr>
-                <w:lang w:val="es-ES"/>
-              </w:rPr>
-              <w:t xml:space="preserve"> en el sistema.</w:t>
-            </w:r>
-          </w:p>
-          <w:p>
-            <w:pPr>
-              <w:tabs>
-                <w:tab w:val="left" w:pos="1890"/>
-              </w:tabs>
-              <w:ind w:left="-69"/>
-              <w:rPr>
-                <w:lang w:val="es-ES"/>
-              </w:rPr>
-            </w:pPr>
+              <w:t xml:space="preserve"> Precondiciones: Secretaria debe estar logeada en el sistema.</w:t>
+            </w:r>
           </w:p>
         </w:tc>
       </w:tr>
@@ -9823,166 +9627,68 @@
               </w:rPr>
               <w:t>1.- Sistema muestra página de &lt;Menú principal&gt;</w:t>
             </w:r>
-          </w:p>
-          <w:p>
-            <w:pPr>
-              <w:tabs>
-                <w:tab w:val="left" w:pos="1890"/>
-              </w:tabs>
-              <w:ind w:left="-69"/>
-              <w:rPr>
-                <w:lang w:val="es-ES"/>
-              </w:rPr>
-            </w:pPr>
-            <w:r>
-              <w:rPr>
-                <w:lang w:val="es-ES"/>
-              </w:rPr>
-              <w:t xml:space="preserve">2.- Secretaria hace </w:t>
-            </w:r>
-            <w:proofErr w:type="spellStart"/>
-            <w:r>
-              <w:rPr>
-                <w:lang w:val="es-ES"/>
-              </w:rPr>
-              <w:t>Click</w:t>
-            </w:r>
-            <w:proofErr w:type="spellEnd"/>
-            <w:r>
-              <w:rPr>
-                <w:lang w:val="es-ES"/>
-              </w:rPr>
-              <w:t xml:space="preserve"> en el botón [Agenda]</w:t>
-            </w:r>
-          </w:p>
-          <w:p>
-            <w:pPr>
-              <w:tabs>
-                <w:tab w:val="left" w:pos="1890"/>
-              </w:tabs>
-              <w:ind w:left="-69"/>
-              <w:rPr>
-                <w:lang w:val="es-ES"/>
-              </w:rPr>
-            </w:pPr>
-            <w:r>
-              <w:rPr>
-                <w:lang w:val="es-ES"/>
-              </w:rPr>
-              <w:t>3.- El sistema hace una consulta en la entidad  &lt;&lt;Agenda&gt;&gt;</w:t>
-            </w:r>
-          </w:p>
-          <w:p>
-            <w:pPr>
-              <w:tabs>
-                <w:tab w:val="left" w:pos="1890"/>
-              </w:tabs>
-              <w:ind w:left="-69"/>
-              <w:rPr>
-                <w:lang w:val="es-ES"/>
-              </w:rPr>
-            </w:pPr>
-            <w:r>
-              <w:rPr>
-                <w:lang w:val="es-ES"/>
-              </w:rPr>
-              <w:t>4.- Sistema muestra la página &lt;Agenda&gt; con un campo para ingresar el nombre del abogado auxiliar o titular.</w:t>
-            </w:r>
-          </w:p>
-          <w:p>
-            <w:pPr>
-              <w:tabs>
-                <w:tab w:val="left" w:pos="1890"/>
-              </w:tabs>
-              <w:ind w:left="-69"/>
-              <w:rPr>
-                <w:lang w:val="es-ES"/>
-              </w:rPr>
-            </w:pPr>
-            <w:r>
-              <w:rPr>
-                <w:lang w:val="es-ES"/>
-              </w:rPr>
-              <w:t xml:space="preserve">5.- Secretaria ingresa nombre de abogado auxiliar o titular e ingresa a la agenda del abogado dando </w:t>
-            </w:r>
-            <w:proofErr w:type="spellStart"/>
-            <w:r>
-              <w:rPr>
-                <w:lang w:val="es-ES"/>
-              </w:rPr>
-              <w:t>Click</w:t>
-            </w:r>
-            <w:proofErr w:type="spellEnd"/>
-            <w:r>
-              <w:rPr>
-                <w:lang w:val="es-ES"/>
-              </w:rPr>
-              <w:t xml:space="preserve"> en el botón [Aceptar].</w:t>
-            </w:r>
-          </w:p>
-          <w:p>
-            <w:pPr>
-              <w:tabs>
-                <w:tab w:val="left" w:pos="1890"/>
-              </w:tabs>
-              <w:ind w:left="-69"/>
-              <w:rPr>
-                <w:lang w:val="es-ES"/>
-              </w:rPr>
-            </w:pPr>
-            <w:r>
-              <w:rPr>
-                <w:lang w:val="es-ES"/>
-              </w:rPr>
-              <w:t>6.- Secretaria modifica la agenda el abogado auxiliar o titular</w:t>
-            </w:r>
-          </w:p>
-          <w:p>
-            <w:pPr>
-              <w:tabs>
-                <w:tab w:val="left" w:pos="1890"/>
-              </w:tabs>
-              <w:ind w:left="-69"/>
-              <w:rPr>
-                <w:lang w:val="es-ES"/>
-              </w:rPr>
-            </w:pPr>
-            <w:r>
-              <w:rPr>
-                <w:lang w:val="es-ES"/>
-              </w:rPr>
-              <w:t xml:space="preserve">7.- Secretaria da </w:t>
-            </w:r>
-            <w:proofErr w:type="spellStart"/>
-            <w:r>
-              <w:rPr>
-                <w:lang w:val="es-ES"/>
-              </w:rPr>
-              <w:t>Click</w:t>
-            </w:r>
-            <w:proofErr w:type="spellEnd"/>
-            <w:r>
-              <w:rPr>
-                <w:lang w:val="es-ES"/>
-              </w:rPr>
-              <w:t xml:space="preserve"> en el botón [Guardar] </w:t>
-            </w:r>
-          </w:p>
-          <w:p>
-            <w:pPr>
-              <w:tabs>
-                <w:tab w:val="left" w:pos="1890"/>
-              </w:tabs>
-              <w:ind w:left="-69"/>
-              <w:rPr>
-                <w:lang w:val="es-ES"/>
-              </w:rPr>
-            </w:pPr>
-            <w:r>
-              <w:rPr>
-                <w:lang w:val="es-ES"/>
-              </w:rPr>
-              <w:t>8.- Sistema despliega mensaje de “Cambios guardados Exitosamente”</w:t>
+            <w:r>
+              <w:rPr>
+                <w:lang w:val="es-ES"/>
+              </w:rPr>
+              <w:br/>
+              <w:t>2.- Secretaria hace Clic en el botón [Modificar Agenda]</w:t>
+            </w:r>
+            <w:r>
+              <w:rPr>
+                <w:lang w:val="es-ES"/>
+              </w:rPr>
+              <w:br/>
+              <w:t>3.- Sistema despliega una ventana &lt;Búsqueda&gt; con un campo nombre y un botón [Buscar]</w:t>
+            </w:r>
+            <w:r>
+              <w:rPr>
+                <w:lang w:val="es-ES"/>
+              </w:rPr>
+              <w:br/>
+              <w:t>4.- Secretaria ingresa los datos y da clic en el botón [Buscar]</w:t>
+            </w:r>
+            <w:r>
+              <w:rPr>
+                <w:lang w:val="es-ES"/>
+              </w:rPr>
+              <w:br/>
+              <w:t>5.- El sistema hace una consulta en la entidad  &lt;&lt;Agendas&gt;&gt;</w:t>
+            </w:r>
+            <w:r>
+              <w:rPr>
+                <w:lang w:val="es-ES"/>
+              </w:rPr>
+              <w:br/>
+              <w:t>6.- Sistema muestra la página &lt;Agenda&gt; con un campo para ingresar el nombre del abogado auxiliar o titular.</w:t>
+            </w:r>
+            <w:r>
+              <w:rPr>
+                <w:lang w:val="es-ES"/>
+              </w:rPr>
+              <w:br/>
+              <w:t>7.- Secretaria ingresa nombre de abogado auxiliar o titular e ingresa a la agenda del abogado dando Click en el botón [Aceptar].</w:t>
+            </w:r>
+            <w:r>
+              <w:rPr>
+                <w:lang w:val="es-ES"/>
+              </w:rPr>
+              <w:br/>
+              <w:t>8.- Secretaria modifica la agenda el abogado auxiliar o titular</w:t>
+            </w:r>
+            <w:r>
+              <w:rPr>
+                <w:lang w:val="es-ES"/>
+              </w:rPr>
+              <w:br/>
+              <w:t xml:space="preserve">9.- Secretaria da Click en el botón [Guardar] </w:t>
+            </w:r>
+            <w:r>
+              <w:rPr>
+                <w:lang w:val="es-ES"/>
+              </w:rPr>
+              <w:br/>
+              <w:t>10.- Sistema despliega mensaje de “Cambios guardados Exitosamente”</w:t>
             </w:r>
           </w:p>
         </w:tc>
@@ -10067,7 +9773,7 @@
               <w:rPr>
                 <w:lang w:val="es-ES"/>
               </w:rPr>
-              <w:t>5.- Si el campo está vacío, el sistema muestra un mensaje de “Campo Vacío”</w:t>
+              <w:t>4.- Si el campo está vacío, el sistema muestra un mensaje de “Campo Vacío”</w:t>
             </w:r>
           </w:p>
           <w:p>
@@ -10101,7 +9807,6 @@
               <w:rPr>
                 <w:lang w:val="es-ES"/>
               </w:rPr>
-              <w:lastRenderedPageBreak/>
               <w:t>7.- No se puede realizar los cambios en la agenda, debido a la falta de conexión y el sistema manda mensaje “Sin conexión, intentar más tarde”</w:t>
             </w:r>
           </w:p>
@@ -10136,33 +9841,14 @@
               <w:rPr>
                 <w:lang w:val="es-ES"/>
               </w:rPr>
-              <w:lastRenderedPageBreak/>
-              <w:t xml:space="preserve"> </w:t>
-            </w:r>
-            <w:proofErr w:type="spellStart"/>
-            <w:r>
-              <w:rPr>
-                <w:lang w:val="es-ES"/>
-              </w:rPr>
-              <w:t>Pos</w:t>
-            </w:r>
-            <w:proofErr w:type="spellEnd"/>
-            <w:r>
-              <w:rPr>
-                <w:lang w:val="es-ES"/>
-              </w:rPr>
-              <w:t xml:space="preserve"> condiciones</w:t>
-            </w:r>
-          </w:p>
-          <w:p>
-            <w:pPr>
-              <w:tabs>
-                <w:tab w:val="left" w:pos="1890"/>
-              </w:tabs>
-              <w:rPr>
-                <w:lang w:val="es-ES"/>
-              </w:rPr>
-            </w:pPr>
+              <w:t xml:space="preserve"> Pos condiciones</w:t>
+            </w:r>
+            <w:r>
+              <w:rPr>
+                <w:lang w:val="es-ES"/>
+              </w:rPr>
+              <w:br/>
+            </w:r>
             <w:r>
               <w:rPr>
                 <w:lang w:val="es-ES"/>
@@ -10208,6 +9894,7 @@
               </w:rPr>
             </w:pPr>
             <w:r>
+              <w:lastRenderedPageBreak/>
               <w:br w:type="page"/>
             </w:r>
             <w:r>
@@ -10478,11 +10165,6 @@
                 <w:lang w:val="es-ES"/>
               </w:rPr>
               <w:br/>
-            </w:r>
-            <w:r>
-              <w:rPr>
-                <w:lang w:val="es-ES"/>
-              </w:rPr>
               <w:t>Secretaria y Abogado deben estar registrados en el sistema</w:t>
             </w:r>
             <w:r>
@@ -10490,26 +10172,7 @@
                 <w:lang w:val="es-ES"/>
               </w:rPr>
               <w:br/>
-            </w:r>
-            <w:r>
-              <w:rPr>
-                <w:lang w:val="es-ES"/>
-              </w:rPr>
-              <w:t xml:space="preserve"> Secretaria y Abogado deben estar </w:t>
-            </w:r>
-            <w:proofErr w:type="spellStart"/>
-            <w:r>
-              <w:rPr>
-                <w:lang w:val="es-ES"/>
-              </w:rPr>
-              <w:t>logeados</w:t>
-            </w:r>
-            <w:proofErr w:type="spellEnd"/>
-            <w:r>
-              <w:rPr>
-                <w:lang w:val="es-ES"/>
-              </w:rPr>
-              <w:t xml:space="preserve"> en el sistema</w:t>
+              <w:t xml:space="preserve"> Secretaria y Abogado deben estar logeados en el sistema</w:t>
             </w:r>
           </w:p>
         </w:tc>
@@ -10545,83 +10208,61 @@
               </w:rPr>
               <w:t xml:space="preserve"> Flujo Normal:</w:t>
             </w:r>
-          </w:p>
-          <w:p>
-            <w:pPr>
-              <w:tabs>
-                <w:tab w:val="left" w:pos="1890"/>
-              </w:tabs>
-              <w:rPr>
-                <w:lang w:val="es-ES"/>
-              </w:rPr>
-            </w:pPr>
-            <w:r>
-              <w:rPr>
-                <w:lang w:val="es-ES"/>
-              </w:rPr>
-              <w:t>1.- Sistema muestra la página &lt;Agenda&gt;</w:t>
-            </w:r>
-          </w:p>
-          <w:p>
-            <w:pPr>
-              <w:tabs>
-                <w:tab w:val="left" w:pos="1890"/>
-              </w:tabs>
-              <w:rPr>
-                <w:lang w:val="es-ES"/>
-              </w:rPr>
-            </w:pPr>
-            <w:r>
-              <w:rPr>
-                <w:lang w:val="es-ES"/>
-              </w:rPr>
-              <w:t>2.- Secretaria /Abogado ingresa nombre de Abogado en el campo; Nombre</w:t>
-            </w:r>
-          </w:p>
-          <w:p>
-            <w:pPr>
-              <w:tabs>
-                <w:tab w:val="left" w:pos="1890"/>
-              </w:tabs>
-              <w:rPr>
-                <w:lang w:val="es-ES"/>
-              </w:rPr>
-            </w:pPr>
-            <w:r>
-              <w:rPr>
-                <w:lang w:val="es-ES"/>
-              </w:rPr>
-              <w:t>3.- Sistema hace la consulta en la entidad &lt;&lt;Agenda&gt;&gt;</w:t>
-            </w:r>
-          </w:p>
-          <w:p>
-            <w:pPr>
-              <w:tabs>
-                <w:tab w:val="left" w:pos="1890"/>
-              </w:tabs>
-              <w:rPr>
-                <w:lang w:val="es-ES"/>
-              </w:rPr>
-            </w:pPr>
-            <w:r>
-              <w:rPr>
-                <w:lang w:val="es-ES"/>
-              </w:rPr>
-              <w:t xml:space="preserve">4.- Secretaria/Abogado hace </w:t>
-            </w:r>
-            <w:proofErr w:type="spellStart"/>
-            <w:r>
-              <w:rPr>
-                <w:lang w:val="es-ES"/>
-              </w:rPr>
-              <w:t>Click</w:t>
-            </w:r>
-            <w:proofErr w:type="spellEnd"/>
-            <w:r>
-              <w:rPr>
-                <w:lang w:val="es-ES"/>
-              </w:rPr>
-              <w:t xml:space="preserve"> en el botón [Aceptar]</w:t>
+            <w:r>
+              <w:rPr>
+                <w:lang w:val="es-ES"/>
+              </w:rPr>
+              <w:br/>
+              <w:t>1.- Sistema muestra página de &lt;Menú principal&gt;</w:t>
+            </w:r>
+            <w:r>
+              <w:rPr>
+                <w:lang w:val="es-ES"/>
+              </w:rPr>
+              <w:br/>
+              <w:t>2.- Usuario hace Clic en el botón [Consultar Agenda]</w:t>
+            </w:r>
+            <w:r>
+              <w:rPr>
+                <w:lang w:val="es-ES"/>
+              </w:rPr>
+              <w:br/>
+              <w:t>3.- Sistema despliega una ventana &lt;Búsqueda&gt; con un campo nombre y un botón [Buscar]</w:t>
+            </w:r>
+            <w:r>
+              <w:rPr>
+                <w:lang w:val="es-ES"/>
+              </w:rPr>
+              <w:br/>
+              <w:t>4.- Usuario ingresa nombre de Abogado en el campo; Nombre</w:t>
+            </w:r>
+            <w:r>
+              <w:rPr>
+                <w:lang w:val="es-ES"/>
+              </w:rPr>
+              <w:br/>
+              <w:t>5.- Usuario ingresa los datos y da clic en el botón [Buscar]</w:t>
+            </w:r>
+            <w:r>
+              <w:rPr>
+                <w:lang w:val="es-ES"/>
+              </w:rPr>
+              <w:br/>
+              <w:t>6.- Sistema hace la consulta en la entidad &lt;&lt;Agenda&gt;&gt;</w:t>
+            </w:r>
+            <w:r>
+              <w:rPr>
+                <w:lang w:val="es-ES"/>
+              </w:rPr>
+              <w:br/>
+              <w:t>7.-Sistema despliega la agenda consultada y un botón [Aceptar]</w:t>
+            </w:r>
+            <w:r>
+              <w:rPr>
+                <w:lang w:val="es-ES"/>
+              </w:rPr>
+              <w:br/>
+              <w:t>8.- Secretaria/Abogado hace Clic en el botón [Aceptar] y regresa al menú principal</w:t>
             </w:r>
           </w:p>
           <w:p>
@@ -10682,7 +10323,7 @@
               <w:rPr>
                 <w:lang w:val="es-ES"/>
               </w:rPr>
-              <w:t>2.- Si el nombre del abogado es incorrecto, el sistema manda un mensaje “Abogado no encontrado, favor de revisar el nombre”</w:t>
+              <w:t>5.- Si el nombre del abogado es incorrecto, el sistema manda un mensaje “Abogado no encontrado, favor de revisar el nombre”</w:t>
             </w:r>
           </w:p>
           <w:p>
@@ -10716,7 +10357,7 @@
               <w:rPr>
                 <w:lang w:val="es-ES"/>
               </w:rPr>
-              <w:t>2.- Si el campo está vacío, el sistema muestra un mensaje de “Campo Vacío”</w:t>
+              <w:t>5.- Si el campo está vacío, el sistema muestra un mensaje de “Campo Vacío”</w:t>
             </w:r>
           </w:p>
         </w:tc>
@@ -10750,38 +10391,84 @@
               <w:rPr>
                 <w:lang w:val="es-ES"/>
               </w:rPr>
-              <w:t xml:space="preserve"> </w:t>
-            </w:r>
-            <w:proofErr w:type="spellStart"/>
-            <w:r>
-              <w:rPr>
-                <w:lang w:val="es-ES"/>
-              </w:rPr>
-              <w:t>Pos</w:t>
-            </w:r>
-            <w:proofErr w:type="spellEnd"/>
-            <w:r>
-              <w:rPr>
-                <w:lang w:val="es-ES"/>
-              </w:rPr>
-              <w:t xml:space="preserve"> condiciones</w:t>
-            </w:r>
-          </w:p>
-          <w:p>
-            <w:pPr>
-              <w:tabs>
-                <w:tab w:val="left" w:pos="1890"/>
-              </w:tabs>
-              <w:rPr>
-                <w:lang w:val="es-ES"/>
-              </w:rPr>
-            </w:pPr>
-            <w:r>
-              <w:rPr>
-                <w:lang w:val="es-ES"/>
-              </w:rPr>
-              <w:t>El sistema guarda cualquier cambio en la entidad &lt;&lt;Agenda&gt;&gt;</w:t>
-            </w:r>
+              <w:t xml:space="preserve"> Pos condiciones</w:t>
+            </w:r>
+          </w:p>
+          <w:p>
+            <w:pPr>
+              <w:tabs>
+                <w:tab w:val="left" w:pos="1890"/>
+              </w:tabs>
+              <w:rPr>
+                <w:lang w:val="es-ES"/>
+              </w:rPr>
+            </w:pPr>
+            <w:r>
+              <w:rPr>
+                <w:lang w:val="es-ES"/>
+              </w:rPr>
+              <w:t>El sistema muestra correctamente la consulta y regresa al menú principal sin presentar errores &lt;&lt;Agenda&gt;&gt;</w:t>
+            </w:r>
+          </w:p>
+        </w:tc>
+      </w:tr>
+      <w:tr>
+        <w:trPr>
+          <w:trHeight w:val="225"/>
+        </w:trPr>
+        <w:tc>
+          <w:tcPr>
+            <w:tcW w:w="10632" w:type="dxa"/>
+            <w:gridSpan w:val="2"/>
+            <w:tcBorders>
+              <w:top w:val="single" w:sz="4" w:space="0" w:color="auto"/>
+              <w:left w:val="single" w:sz="4" w:space="0" w:color="auto"/>
+              <w:bottom w:val="single" w:sz="4" w:space="0" w:color="auto"/>
+              <w:right w:val="single" w:sz="4" w:space="0" w:color="auto"/>
+            </w:tcBorders>
+          </w:tcPr>
+          <w:p>
+            <w:pPr>
+              <w:tabs>
+                <w:tab w:val="left" w:pos="1890"/>
+              </w:tabs>
+              <w:ind w:left="-69"/>
+              <w:rPr>
+                <w:lang w:val="es-ES"/>
+              </w:rPr>
+            </w:pPr>
+          </w:p>
+          <w:p>
+            <w:pPr>
+              <w:tabs>
+                <w:tab w:val="left" w:pos="1890"/>
+              </w:tabs>
+              <w:ind w:left="-69"/>
+              <w:rPr>
+                <w:lang w:val="es-ES"/>
+              </w:rPr>
+            </w:pPr>
+          </w:p>
+          <w:p>
+            <w:pPr>
+              <w:tabs>
+                <w:tab w:val="left" w:pos="1890"/>
+              </w:tabs>
+              <w:ind w:left="-69"/>
+              <w:rPr>
+                <w:lang w:val="es-ES"/>
+              </w:rPr>
+            </w:pPr>
+          </w:p>
+          <w:p>
+            <w:pPr>
+              <w:tabs>
+                <w:tab w:val="left" w:pos="1890"/>
+              </w:tabs>
+              <w:rPr>
+                <w:lang w:val="es-ES"/>
+              </w:rPr>
+            </w:pPr>
           </w:p>
         </w:tc>
       </w:tr>
@@ -11082,21 +10769,7 @@
               <w:rPr>
                 <w:lang w:val="es-ES"/>
               </w:rPr>
-              <w:t xml:space="preserve">Abogados </w:t>
-            </w:r>
-            <w:proofErr w:type="spellStart"/>
-            <w:r>
-              <w:rPr>
-                <w:lang w:val="es-ES"/>
-              </w:rPr>
-              <w:t>logeados</w:t>
-            </w:r>
-            <w:proofErr w:type="spellEnd"/>
-            <w:r>
-              <w:rPr>
-                <w:lang w:val="es-ES"/>
-              </w:rPr>
-              <w:t xml:space="preserve"> en el sistema</w:t>
+              <w:t>Abogados logeados en el sistema</w:t>
             </w:r>
           </w:p>
         </w:tc>
@@ -11164,21 +10837,7 @@
               <w:rPr>
                 <w:lang w:val="es-ES"/>
               </w:rPr>
-              <w:t xml:space="preserve">2.- Abogado titular/auxiliar da </w:t>
-            </w:r>
-            <w:proofErr w:type="spellStart"/>
-            <w:r>
-              <w:rPr>
-                <w:lang w:val="es-ES"/>
-              </w:rPr>
-              <w:t>Click</w:t>
-            </w:r>
-            <w:proofErr w:type="spellEnd"/>
-            <w:r>
-              <w:rPr>
-                <w:lang w:val="es-ES"/>
-              </w:rPr>
-              <w:t xml:space="preserve"> en el botón [Abrir Expediente]</w:t>
+              <w:t>2.- Abogado titular/auxiliar da Click en el botón [Abrir Expediente]</w:t>
             </w:r>
           </w:p>
           <w:p>
@@ -11195,7 +10854,7 @@
               <w:rPr>
                 <w:lang w:val="es-ES"/>
               </w:rPr>
-              <w:t>3.- Se muestra una ventana donde se deben ingresar los datos del cliente; Nombre, Apellido Paterno, Apellido Materno, Dirección, Teléfono, Correo.</w:t>
+              <w:t>3.- Se muestra una ventana &lt;Datos expediente&gt; donde se deben ingresar los datos del cliente; Nombre, Apellido Paterno, Apellido Materno, Dirección, Teléfono, Correo.</w:t>
             </w:r>
           </w:p>
           <w:p>
@@ -11212,21 +10871,7 @@
               <w:rPr>
                 <w:lang w:val="es-ES"/>
               </w:rPr>
-              <w:t xml:space="preserve">4.- Abogado titular/auxiliar ingresa los datos del cliente y da </w:t>
-            </w:r>
-            <w:proofErr w:type="spellStart"/>
-            <w:r>
-              <w:rPr>
-                <w:lang w:val="es-ES"/>
-              </w:rPr>
-              <w:t>Click</w:t>
-            </w:r>
-            <w:proofErr w:type="spellEnd"/>
-            <w:r>
-              <w:rPr>
-                <w:lang w:val="es-ES"/>
-              </w:rPr>
-              <w:t xml:space="preserve"> en el botón [Guardar]</w:t>
+              <w:t>4.- Abogado titular/auxiliar ingresa los datos del cliente y da Click en el botón [Guardar]</w:t>
             </w:r>
           </w:p>
           <w:p>
@@ -11277,21 +10922,7 @@
               <w:rPr>
                 <w:lang w:val="es-ES"/>
               </w:rPr>
-              <w:t xml:space="preserve">7.  Abogado titular/auxiliar hace </w:t>
-            </w:r>
-            <w:proofErr w:type="spellStart"/>
-            <w:r>
-              <w:rPr>
-                <w:lang w:val="es-ES"/>
-              </w:rPr>
-              <w:t>Click</w:t>
-            </w:r>
-            <w:proofErr w:type="spellEnd"/>
-            <w:r>
-              <w:rPr>
-                <w:lang w:val="es-ES"/>
-              </w:rPr>
-              <w:t xml:space="preserve"> en el botón [Terminar]</w:t>
+              <w:t>7.  Abogado titular/auxiliar hace Click en el botón [Terminar]</w:t>
             </w:r>
           </w:p>
         </w:tc>
@@ -11447,21 +11078,7 @@
               <w:rPr>
                 <w:lang w:val="es-ES"/>
               </w:rPr>
-              <w:t xml:space="preserve"> </w:t>
-            </w:r>
-            <w:proofErr w:type="spellStart"/>
-            <w:r>
-              <w:rPr>
-                <w:lang w:val="es-ES"/>
-              </w:rPr>
-              <w:t>Pos</w:t>
-            </w:r>
-            <w:proofErr w:type="spellEnd"/>
-            <w:r>
-              <w:rPr>
-                <w:lang w:val="es-ES"/>
-              </w:rPr>
-              <w:t xml:space="preserve"> condiciones</w:t>
+              <w:t xml:space="preserve"> Pos condiciones</w:t>
             </w:r>
           </w:p>
           <w:p>
@@ -11829,21 +11446,7 @@
               <w:rPr>
                 <w:lang w:val="es-ES"/>
               </w:rPr>
-              <w:t xml:space="preserve">Abogado Titular/Auxiliar </w:t>
-            </w:r>
-            <w:proofErr w:type="spellStart"/>
-            <w:r>
-              <w:rPr>
-                <w:lang w:val="es-ES"/>
-              </w:rPr>
-              <w:t>logeado</w:t>
-            </w:r>
-            <w:proofErr w:type="spellEnd"/>
-            <w:r>
-              <w:rPr>
-                <w:lang w:val="es-ES"/>
-              </w:rPr>
-              <w:t xml:space="preserve"> en el sistema</w:t>
+              <w:t>Abogado Titular/Auxiliar logeado en el sistema</w:t>
             </w:r>
           </w:p>
         </w:tc>
@@ -11894,7 +11497,7 @@
               <w:rPr>
                 <w:lang w:val="es-ES"/>
               </w:rPr>
-              <w:t>1.- Sistema muestra página de Lista de Acuerdos.</w:t>
+              <w:t>1.- Sistema muestra página de &lt;Lista de Acuerdos&gt;.</w:t>
             </w:r>
           </w:p>
           <w:p>
@@ -11911,7 +11514,7 @@
               <w:rPr>
                 <w:lang w:val="es-ES"/>
               </w:rPr>
-              <w:t>2.-  Abogado Titular/Auxiliar ingresa; Nombre de abogado</w:t>
+              <w:t>2.-  Abogado Titular/Auxiliar ingresa; Nombre de abogado y da clic en el botón [Buscar]</w:t>
             </w:r>
           </w:p>
           <w:p>
@@ -11928,7 +11531,7 @@
               <w:rPr>
                 <w:lang w:val="es-ES"/>
               </w:rPr>
-              <w:t>3.- Sistema hace la consulta en la entidad &lt;&lt;Lista de Acuerdos&gt;&gt;</w:t>
+              <w:t>3.- Sistema hace la consulta en la entidad &lt;&lt;Lista de Acuerdos guardados&gt;&gt;</w:t>
             </w:r>
           </w:p>
           <w:p>
@@ -11945,21 +11548,24 @@
               <w:rPr>
                 <w:lang w:val="es-ES"/>
               </w:rPr>
-              <w:t xml:space="preserve">4.- Abogado Titular/Auxiliar da </w:t>
-            </w:r>
-            <w:proofErr w:type="spellStart"/>
-            <w:r>
-              <w:rPr>
-                <w:lang w:val="es-ES"/>
-              </w:rPr>
-              <w:t>Click</w:t>
-            </w:r>
-            <w:proofErr w:type="spellEnd"/>
-            <w:r>
-              <w:rPr>
-                <w:lang w:val="es-ES"/>
-              </w:rPr>
-              <w:t xml:space="preserve"> en el botón [Aceptar]</w:t>
+              <w:t>4.- Sistema muestra los datos en la ventana &lt;Lista de acuerdos&gt;</w:t>
+            </w:r>
+          </w:p>
+          <w:p>
+            <w:pPr>
+              <w:tabs>
+                <w:tab w:val="left" w:pos="1890"/>
+              </w:tabs>
+              <w:ind w:left="-69"/>
+              <w:rPr>
+                <w:lang w:val="es-ES"/>
+              </w:rPr>
+            </w:pPr>
+            <w:r>
+              <w:rPr>
+                <w:lang w:val="es-ES"/>
+              </w:rPr>
+              <w:t>5.- Abogado Titular/Auxiliar da Clic en el botón [Aceptar]</w:t>
             </w:r>
           </w:p>
           <w:p>
@@ -12129,21 +11735,7 @@
               <w:rPr>
                 <w:lang w:val="es-ES"/>
               </w:rPr>
-              <w:t xml:space="preserve"> </w:t>
-            </w:r>
-            <w:proofErr w:type="spellStart"/>
-            <w:r>
-              <w:rPr>
-                <w:lang w:val="es-ES"/>
-              </w:rPr>
-              <w:t>Pos</w:t>
-            </w:r>
-            <w:proofErr w:type="spellEnd"/>
-            <w:r>
-              <w:rPr>
-                <w:lang w:val="es-ES"/>
-              </w:rPr>
-              <w:t xml:space="preserve"> condiciones</w:t>
+              <w:t xml:space="preserve"> Pos condiciones</w:t>
             </w:r>
           </w:p>
           <w:p>
@@ -12161,6 +11753,1302 @@
                 <w:lang w:val="es-ES"/>
               </w:rPr>
               <w:t>Base de datos, Actualizada. En la entidad &lt;&lt;Lista de Acuerdos&gt;&gt;</w:t>
+            </w:r>
+          </w:p>
+        </w:tc>
+      </w:tr>
+    </w:tbl>
+    <w:p/>
+    <w:tbl>
+      <w:tblPr>
+        <w:tblW w:w="10632" w:type="dxa"/>
+        <w:tblInd w:w="-923" w:type="dxa"/>
+        <w:tblBorders>
+          <w:top w:val="single" w:sz="4" w:space="0" w:color="auto"/>
+          <w:left w:val="single" w:sz="4" w:space="0" w:color="auto"/>
+          <w:bottom w:val="single" w:sz="4" w:space="0" w:color="auto"/>
+          <w:right w:val="single" w:sz="4" w:space="0" w:color="auto"/>
+          <w:insideH w:val="single" w:sz="4" w:space="0" w:color="auto"/>
+          <w:insideV w:val="single" w:sz="4" w:space="0" w:color="auto"/>
+        </w:tblBorders>
+        <w:tblCellMar>
+          <w:left w:w="70" w:type="dxa"/>
+          <w:right w:w="70" w:type="dxa"/>
+        </w:tblCellMar>
+        <w:tblLook w:val="04A0" w:firstRow="1" w:lastRow="0" w:firstColumn="1" w:lastColumn="0" w:noHBand="0" w:noVBand="1"/>
+      </w:tblPr>
+      <w:tblGrid>
+        <w:gridCol w:w="3684"/>
+        <w:gridCol w:w="6948"/>
+      </w:tblGrid>
+      <w:tr>
+        <w:trPr>
+          <w:trHeight w:val="284"/>
+        </w:trPr>
+        <w:tc>
+          <w:tcPr>
+            <w:tcW w:w="3684" w:type="dxa"/>
+            <w:tcBorders>
+              <w:top w:val="single" w:sz="4" w:space="0" w:color="auto"/>
+              <w:left w:val="single" w:sz="4" w:space="0" w:color="auto"/>
+              <w:bottom w:val="single" w:sz="4" w:space="0" w:color="auto"/>
+              <w:right w:val="single" w:sz="4" w:space="0" w:color="auto"/>
+            </w:tcBorders>
+            <w:hideMark/>
+          </w:tcPr>
+          <w:p>
+            <w:pPr>
+              <w:tabs>
+                <w:tab w:val="left" w:pos="1890"/>
+              </w:tabs>
+              <w:ind w:left="-69"/>
+              <w:rPr>
+                <w:lang w:val="es-ES"/>
+              </w:rPr>
+            </w:pPr>
+            <w:r>
+              <w:rPr>
+                <w:lang w:val="es-ES"/>
+              </w:rPr>
+              <w:lastRenderedPageBreak/>
+              <w:t>Nombre</w:t>
+            </w:r>
+          </w:p>
+        </w:tc>
+        <w:tc>
+          <w:tcPr>
+            <w:tcW w:w="6948" w:type="dxa"/>
+            <w:tcBorders>
+              <w:top w:val="single" w:sz="4" w:space="0" w:color="auto"/>
+              <w:left w:val="single" w:sz="4" w:space="0" w:color="auto"/>
+              <w:bottom w:val="single" w:sz="4" w:space="0" w:color="auto"/>
+              <w:right w:val="single" w:sz="4" w:space="0" w:color="auto"/>
+            </w:tcBorders>
+          </w:tcPr>
+          <w:p>
+            <w:pPr>
+              <w:tabs>
+                <w:tab w:val="left" w:pos="1890"/>
+              </w:tabs>
+              <w:ind w:left="-69"/>
+              <w:rPr>
+                <w:lang w:val="es-ES"/>
+              </w:rPr>
+            </w:pPr>
+            <w:r>
+              <w:rPr>
+                <w:lang w:val="es-ES"/>
+              </w:rPr>
+              <w:t>Consultar Seguimiento de casos</w:t>
+            </w:r>
+          </w:p>
+        </w:tc>
+      </w:tr>
+      <w:tr>
+        <w:trPr>
+          <w:trHeight w:val="255"/>
+        </w:trPr>
+        <w:tc>
+          <w:tcPr>
+            <w:tcW w:w="3684" w:type="dxa"/>
+            <w:tcBorders>
+              <w:top w:val="single" w:sz="4" w:space="0" w:color="auto"/>
+              <w:left w:val="single" w:sz="4" w:space="0" w:color="auto"/>
+              <w:bottom w:val="single" w:sz="4" w:space="0" w:color="auto"/>
+              <w:right w:val="single" w:sz="4" w:space="0" w:color="auto"/>
+            </w:tcBorders>
+            <w:hideMark/>
+          </w:tcPr>
+          <w:p>
+            <w:pPr>
+              <w:tabs>
+                <w:tab w:val="left" w:pos="1890"/>
+              </w:tabs>
+              <w:rPr>
+                <w:lang w:val="es-ES"/>
+              </w:rPr>
+            </w:pPr>
+            <w:r>
+              <w:rPr>
+                <w:lang w:val="es-ES"/>
+              </w:rPr>
+              <w:t>Autor</w:t>
+            </w:r>
+          </w:p>
+        </w:tc>
+        <w:tc>
+          <w:tcPr>
+            <w:tcW w:w="6948" w:type="dxa"/>
+            <w:tcBorders>
+              <w:top w:val="single" w:sz="4" w:space="0" w:color="auto"/>
+              <w:left w:val="single" w:sz="4" w:space="0" w:color="auto"/>
+              <w:bottom w:val="single" w:sz="4" w:space="0" w:color="auto"/>
+              <w:right w:val="single" w:sz="4" w:space="0" w:color="auto"/>
+            </w:tcBorders>
+          </w:tcPr>
+          <w:p>
+            <w:pPr>
+              <w:tabs>
+                <w:tab w:val="left" w:pos="1890"/>
+              </w:tabs>
+              <w:rPr>
+                <w:lang w:val="es-ES"/>
+              </w:rPr>
+            </w:pPr>
+            <w:r>
+              <w:rPr>
+                <w:lang w:val="es-ES"/>
+              </w:rPr>
+              <w:t>Diana</w:t>
+            </w:r>
+          </w:p>
+        </w:tc>
+      </w:tr>
+      <w:tr>
+        <w:trPr>
+          <w:trHeight w:val="270"/>
+        </w:trPr>
+        <w:tc>
+          <w:tcPr>
+            <w:tcW w:w="3684" w:type="dxa"/>
+            <w:tcBorders>
+              <w:top w:val="single" w:sz="4" w:space="0" w:color="auto"/>
+              <w:left w:val="single" w:sz="4" w:space="0" w:color="auto"/>
+              <w:bottom w:val="single" w:sz="4" w:space="0" w:color="auto"/>
+              <w:right w:val="single" w:sz="4" w:space="0" w:color="auto"/>
+            </w:tcBorders>
+            <w:hideMark/>
+          </w:tcPr>
+          <w:p>
+            <w:pPr>
+              <w:tabs>
+                <w:tab w:val="left" w:pos="1890"/>
+              </w:tabs>
+              <w:rPr>
+                <w:lang w:val="es-ES"/>
+              </w:rPr>
+            </w:pPr>
+            <w:r>
+              <w:rPr>
+                <w:lang w:val="es-ES"/>
+              </w:rPr>
+              <w:t>Fecha</w:t>
+            </w:r>
+          </w:p>
+        </w:tc>
+        <w:tc>
+          <w:tcPr>
+            <w:tcW w:w="6948" w:type="dxa"/>
+            <w:tcBorders>
+              <w:top w:val="single" w:sz="4" w:space="0" w:color="auto"/>
+              <w:left w:val="single" w:sz="4" w:space="0" w:color="auto"/>
+              <w:bottom w:val="single" w:sz="4" w:space="0" w:color="auto"/>
+              <w:right w:val="single" w:sz="4" w:space="0" w:color="auto"/>
+            </w:tcBorders>
+          </w:tcPr>
+          <w:p>
+            <w:pPr>
+              <w:tabs>
+                <w:tab w:val="left" w:pos="1890"/>
+              </w:tabs>
+              <w:ind w:left="-69"/>
+              <w:rPr>
+                <w:lang w:val="es-ES"/>
+              </w:rPr>
+            </w:pPr>
+            <w:r>
+              <w:rPr>
+                <w:lang w:val="es-ES"/>
+              </w:rPr>
+              <w:t>18-10-2014</w:t>
+            </w:r>
+          </w:p>
+        </w:tc>
+      </w:tr>
+      <w:tr>
+        <w:trPr>
+          <w:trHeight w:val="450"/>
+        </w:trPr>
+        <w:tc>
+          <w:tcPr>
+            <w:tcW w:w="10632" w:type="dxa"/>
+            <w:gridSpan w:val="2"/>
+            <w:tcBorders>
+              <w:top w:val="single" w:sz="4" w:space="0" w:color="auto"/>
+              <w:left w:val="single" w:sz="4" w:space="0" w:color="auto"/>
+              <w:bottom w:val="single" w:sz="4" w:space="0" w:color="auto"/>
+              <w:right w:val="single" w:sz="4" w:space="0" w:color="auto"/>
+            </w:tcBorders>
+            <w:hideMark/>
+          </w:tcPr>
+          <w:p>
+            <w:pPr>
+              <w:tabs>
+                <w:tab w:val="left" w:pos="1035"/>
+              </w:tabs>
+              <w:rPr>
+                <w:lang w:val="es-ES"/>
+              </w:rPr>
+            </w:pPr>
+            <w:r>
+              <w:rPr>
+                <w:lang w:val="es-ES"/>
+              </w:rPr>
+              <w:t>Descripción:</w:t>
+            </w:r>
+            <w:r>
+              <w:rPr>
+                <w:lang w:val="es-ES"/>
+              </w:rPr>
+              <w:br/>
+              <w:t xml:space="preserve">   Permite al abogado ver el seguimiento del caso de su cliente</w:t>
+            </w:r>
+          </w:p>
+        </w:tc>
+      </w:tr>
+      <w:tr>
+        <w:trPr>
+          <w:trHeight w:val="480"/>
+        </w:trPr>
+        <w:tc>
+          <w:tcPr>
+            <w:tcW w:w="10632" w:type="dxa"/>
+            <w:gridSpan w:val="2"/>
+            <w:tcBorders>
+              <w:top w:val="single" w:sz="4" w:space="0" w:color="auto"/>
+              <w:left w:val="single" w:sz="4" w:space="0" w:color="auto"/>
+              <w:bottom w:val="single" w:sz="4" w:space="0" w:color="auto"/>
+              <w:right w:val="single" w:sz="4" w:space="0" w:color="auto"/>
+            </w:tcBorders>
+          </w:tcPr>
+          <w:p>
+            <w:pPr>
+              <w:tabs>
+                <w:tab w:val="left" w:pos="1200"/>
+              </w:tabs>
+              <w:ind w:left="-69"/>
+              <w:rPr>
+                <w:lang w:val="es-ES"/>
+              </w:rPr>
+            </w:pPr>
+            <w:r>
+              <w:rPr>
+                <w:lang w:val="es-ES"/>
+              </w:rPr>
+              <w:t xml:space="preserve"> Actores:</w:t>
+            </w:r>
+          </w:p>
+          <w:p>
+            <w:pPr>
+              <w:tabs>
+                <w:tab w:val="left" w:pos="1200"/>
+              </w:tabs>
+              <w:ind w:left="-69"/>
+              <w:rPr>
+                <w:lang w:val="es-ES"/>
+              </w:rPr>
+            </w:pPr>
+            <w:r>
+              <w:rPr>
+                <w:lang w:val="es-ES"/>
+              </w:rPr>
+              <w:t>Abogado Titular/Auxiliar</w:t>
+            </w:r>
+          </w:p>
+        </w:tc>
+      </w:tr>
+      <w:tr>
+        <w:trPr>
+          <w:trHeight w:val="405"/>
+        </w:trPr>
+        <w:tc>
+          <w:tcPr>
+            <w:tcW w:w="10632" w:type="dxa"/>
+            <w:gridSpan w:val="2"/>
+            <w:tcBorders>
+              <w:top w:val="single" w:sz="4" w:space="0" w:color="auto"/>
+              <w:left w:val="single" w:sz="4" w:space="0" w:color="auto"/>
+              <w:bottom w:val="single" w:sz="4" w:space="0" w:color="auto"/>
+              <w:right w:val="single" w:sz="4" w:space="0" w:color="auto"/>
+            </w:tcBorders>
+          </w:tcPr>
+          <w:p>
+            <w:pPr>
+              <w:tabs>
+                <w:tab w:val="left" w:pos="1890"/>
+              </w:tabs>
+              <w:ind w:left="-69"/>
+              <w:rPr>
+                <w:lang w:val="es-ES"/>
+              </w:rPr>
+            </w:pPr>
+            <w:r>
+              <w:rPr>
+                <w:lang w:val="es-ES"/>
+              </w:rPr>
+              <w:t xml:space="preserve"> Precondiciones:</w:t>
+            </w:r>
+          </w:p>
+          <w:p>
+            <w:pPr>
+              <w:tabs>
+                <w:tab w:val="left" w:pos="1890"/>
+              </w:tabs>
+              <w:ind w:left="-69"/>
+              <w:rPr>
+                <w:lang w:val="es-ES"/>
+              </w:rPr>
+            </w:pPr>
+            <w:r>
+              <w:rPr>
+                <w:lang w:val="es-ES"/>
+              </w:rPr>
+              <w:t>Abogado Titular/Auxiliar debe estar registrado en el sistema</w:t>
+            </w:r>
+          </w:p>
+          <w:p>
+            <w:pPr>
+              <w:tabs>
+                <w:tab w:val="left" w:pos="1890"/>
+              </w:tabs>
+              <w:ind w:left="-69"/>
+              <w:rPr>
+                <w:lang w:val="es-ES"/>
+              </w:rPr>
+            </w:pPr>
+            <w:r>
+              <w:rPr>
+                <w:lang w:val="es-ES"/>
+              </w:rPr>
+              <w:t>Abogado Titular/Auxiliar debe estar logeado en el sistema</w:t>
+            </w:r>
+          </w:p>
+        </w:tc>
+      </w:tr>
+      <w:tr>
+        <w:trPr>
+          <w:trHeight w:val="2734"/>
+        </w:trPr>
+        <w:tc>
+          <w:tcPr>
+            <w:tcW w:w="10632" w:type="dxa"/>
+            <w:gridSpan w:val="2"/>
+            <w:tcBorders>
+              <w:top w:val="single" w:sz="4" w:space="0" w:color="auto"/>
+              <w:left w:val="single" w:sz="4" w:space="0" w:color="auto"/>
+              <w:bottom w:val="single" w:sz="4" w:space="0" w:color="auto"/>
+              <w:right w:val="single" w:sz="4" w:space="0" w:color="auto"/>
+            </w:tcBorders>
+          </w:tcPr>
+          <w:p>
+            <w:pPr>
+              <w:tabs>
+                <w:tab w:val="left" w:pos="1890"/>
+              </w:tabs>
+              <w:ind w:left="-69"/>
+              <w:rPr>
+                <w:lang w:val="es-ES"/>
+              </w:rPr>
+            </w:pPr>
+            <w:r>
+              <w:rPr>
+                <w:lang w:val="es-ES"/>
+              </w:rPr>
+              <w:t xml:space="preserve"> Flujo Normal:</w:t>
+            </w:r>
+          </w:p>
+          <w:p>
+            <w:pPr>
+              <w:tabs>
+                <w:tab w:val="left" w:pos="1890"/>
+              </w:tabs>
+              <w:ind w:left="-69"/>
+              <w:rPr>
+                <w:lang w:val="es-ES"/>
+              </w:rPr>
+            </w:pPr>
+            <w:r>
+              <w:rPr>
+                <w:lang w:val="es-ES"/>
+              </w:rPr>
+              <w:t>1.- Sistema muestra la página &lt;Seguimiento de Caso&gt;, con el campo a llenar de; Nombre Cliente</w:t>
+            </w:r>
+          </w:p>
+          <w:p>
+            <w:pPr>
+              <w:tabs>
+                <w:tab w:val="left" w:pos="1890"/>
+              </w:tabs>
+              <w:ind w:left="-69"/>
+              <w:rPr>
+                <w:lang w:val="es-ES"/>
+              </w:rPr>
+            </w:pPr>
+            <w:r>
+              <w:rPr>
+                <w:lang w:val="es-ES"/>
+              </w:rPr>
+              <w:t>2.- Abogado Titular/Auxiliar ingresa el Nombre de su cliente y da Click en el botón [Buscar]</w:t>
+            </w:r>
+          </w:p>
+          <w:p>
+            <w:pPr>
+              <w:tabs>
+                <w:tab w:val="left" w:pos="1890"/>
+              </w:tabs>
+              <w:ind w:left="-69"/>
+              <w:rPr>
+                <w:lang w:val="es-ES"/>
+              </w:rPr>
+            </w:pPr>
+            <w:r>
+              <w:rPr>
+                <w:lang w:val="es-ES"/>
+              </w:rPr>
+              <w:t>3.- Sistema hace una consulta en la entidad &lt;&lt;Seguimiento de Casos&gt;&gt;</w:t>
+            </w:r>
+          </w:p>
+          <w:p>
+            <w:pPr>
+              <w:tabs>
+                <w:tab w:val="left" w:pos="1890"/>
+              </w:tabs>
+              <w:ind w:left="-69"/>
+              <w:rPr>
+                <w:lang w:val="es-ES"/>
+              </w:rPr>
+            </w:pPr>
+            <w:r>
+              <w:rPr>
+                <w:lang w:val="es-ES"/>
+              </w:rPr>
+              <w:t>4.- Sistema muestra el seguimiento del caso y da Click en el botón [Imprimir]</w:t>
+            </w:r>
+          </w:p>
+          <w:p>
+            <w:pPr>
+              <w:tabs>
+                <w:tab w:val="left" w:pos="1890"/>
+              </w:tabs>
+              <w:ind w:left="-69"/>
+              <w:rPr>
+                <w:lang w:val="es-ES"/>
+              </w:rPr>
+            </w:pPr>
+            <w:r>
+              <w:rPr>
+                <w:lang w:val="es-ES"/>
+              </w:rPr>
+              <w:t>5.- Abogado Titular/Auxiliar termina la consulta y hace Click en el botón [Terminar]</w:t>
+            </w:r>
+          </w:p>
+        </w:tc>
+      </w:tr>
+      <w:tr>
+        <w:trPr>
+          <w:trHeight w:val="210"/>
+        </w:trPr>
+        <w:tc>
+          <w:tcPr>
+            <w:tcW w:w="10632" w:type="dxa"/>
+            <w:gridSpan w:val="2"/>
+            <w:tcBorders>
+              <w:top w:val="single" w:sz="4" w:space="0" w:color="auto"/>
+              <w:left w:val="single" w:sz="4" w:space="0" w:color="auto"/>
+              <w:bottom w:val="single" w:sz="4" w:space="0" w:color="auto"/>
+              <w:right w:val="single" w:sz="4" w:space="0" w:color="auto"/>
+            </w:tcBorders>
+          </w:tcPr>
+          <w:p>
+            <w:pPr>
+              <w:tabs>
+                <w:tab w:val="left" w:pos="1890"/>
+              </w:tabs>
+              <w:ind w:left="-69"/>
+              <w:rPr>
+                <w:lang w:val="es-ES"/>
+              </w:rPr>
+            </w:pPr>
+            <w:r>
+              <w:rPr>
+                <w:lang w:val="es-ES"/>
+              </w:rPr>
+              <w:t xml:space="preserve">  Flujo Alternativo</w:t>
+            </w:r>
+          </w:p>
+          <w:p>
+            <w:pPr>
+              <w:tabs>
+                <w:tab w:val="left" w:pos="1890"/>
+              </w:tabs>
+              <w:ind w:left="-69"/>
+              <w:rPr>
+                <w:lang w:val="es-ES"/>
+              </w:rPr>
+            </w:pPr>
+            <w:r>
+              <w:rPr>
+                <w:lang w:val="es-ES"/>
+              </w:rPr>
+              <w:t>2.- Si no está lleno el campo Nombre Cliente, sistema manda mensaje “Campo Vacío”</w:t>
+            </w:r>
+          </w:p>
+          <w:p>
+            <w:pPr>
+              <w:tabs>
+                <w:tab w:val="left" w:pos="1890"/>
+              </w:tabs>
+              <w:ind w:left="-69"/>
+              <w:rPr>
+                <w:lang w:val="es-ES"/>
+              </w:rPr>
+            </w:pPr>
+            <w:r>
+              <w:rPr>
+                <w:lang w:val="es-ES"/>
+              </w:rPr>
+              <w:t>Flujo fallido</w:t>
+            </w:r>
+          </w:p>
+          <w:p>
+            <w:pPr>
+              <w:tabs>
+                <w:tab w:val="left" w:pos="1890"/>
+              </w:tabs>
+              <w:ind w:left="-69"/>
+              <w:rPr>
+                <w:lang w:val="es-ES"/>
+              </w:rPr>
+            </w:pPr>
+            <w:r>
+              <w:rPr>
+                <w:lang w:val="es-ES"/>
+              </w:rPr>
+              <w:t>2.- El cliente no se encuentra registrado en el sistema, sistema manda mensaje “No hay resultados de cliente”</w:t>
+            </w:r>
+          </w:p>
+          <w:p>
+            <w:pPr>
+              <w:tabs>
+                <w:tab w:val="left" w:pos="1890"/>
+              </w:tabs>
+              <w:ind w:left="-69"/>
+              <w:rPr>
+                <w:lang w:val="es-ES"/>
+              </w:rPr>
+            </w:pPr>
+            <w:r>
+              <w:rPr>
+                <w:lang w:val="es-ES"/>
+              </w:rPr>
+              <w:t>Flujo indeseable</w:t>
+            </w:r>
+          </w:p>
+          <w:p>
+            <w:pPr>
+              <w:tabs>
+                <w:tab w:val="left" w:pos="1890"/>
+              </w:tabs>
+              <w:ind w:left="-69"/>
+              <w:rPr>
+                <w:lang w:val="es-ES"/>
+              </w:rPr>
+            </w:pPr>
+            <w:r>
+              <w:rPr>
+                <w:lang w:val="es-ES"/>
+              </w:rPr>
+              <w:t>3- Se pierde la conexión a la base de datos y no se puede realizar exitosamente la consulta.</w:t>
+            </w:r>
+          </w:p>
+        </w:tc>
+      </w:tr>
+      <w:tr>
+        <w:trPr>
+          <w:trHeight w:val="225"/>
+        </w:trPr>
+        <w:tc>
+          <w:tcPr>
+            <w:tcW w:w="10632" w:type="dxa"/>
+            <w:gridSpan w:val="2"/>
+            <w:tcBorders>
+              <w:top w:val="single" w:sz="4" w:space="0" w:color="auto"/>
+              <w:left w:val="single" w:sz="4" w:space="0" w:color="auto"/>
+              <w:bottom w:val="single" w:sz="4" w:space="0" w:color="auto"/>
+              <w:right w:val="single" w:sz="4" w:space="0" w:color="auto"/>
+            </w:tcBorders>
+          </w:tcPr>
+          <w:p>
+            <w:pPr>
+              <w:tabs>
+                <w:tab w:val="left" w:pos="1890"/>
+              </w:tabs>
+              <w:ind w:left="-69"/>
+              <w:rPr>
+                <w:lang w:val="es-ES"/>
+              </w:rPr>
+            </w:pPr>
+            <w:r>
+              <w:rPr>
+                <w:lang w:val="es-ES"/>
+              </w:rPr>
+              <w:t xml:space="preserve"> Pos condiciones</w:t>
+            </w:r>
+          </w:p>
+          <w:p>
+            <w:pPr>
+              <w:tabs>
+                <w:tab w:val="left" w:pos="1890"/>
+              </w:tabs>
+              <w:rPr>
+                <w:lang w:val="es-ES"/>
+              </w:rPr>
+            </w:pPr>
+            <w:r>
+              <w:rPr>
+                <w:lang w:val="es-ES"/>
+              </w:rPr>
+              <w:t>Base de datos actualizada en la entidad  &lt;&lt;Seguimiento de Caso&gt;&gt;</w:t>
+            </w:r>
+          </w:p>
+        </w:tc>
+      </w:tr>
+    </w:tbl>
+    <w:p/>
+    <w:p/>
+    <w:tbl>
+      <w:tblPr>
+        <w:tblW w:w="10632" w:type="dxa"/>
+        <w:tblInd w:w="-923" w:type="dxa"/>
+        <w:tblBorders>
+          <w:top w:val="single" w:sz="4" w:space="0" w:color="auto"/>
+          <w:left w:val="single" w:sz="4" w:space="0" w:color="auto"/>
+          <w:bottom w:val="single" w:sz="4" w:space="0" w:color="auto"/>
+          <w:right w:val="single" w:sz="4" w:space="0" w:color="auto"/>
+          <w:insideH w:val="single" w:sz="4" w:space="0" w:color="auto"/>
+          <w:insideV w:val="single" w:sz="4" w:space="0" w:color="auto"/>
+        </w:tblBorders>
+        <w:tblCellMar>
+          <w:left w:w="70" w:type="dxa"/>
+          <w:right w:w="70" w:type="dxa"/>
+        </w:tblCellMar>
+        <w:tblLook w:val="04A0" w:firstRow="1" w:lastRow="0" w:firstColumn="1" w:lastColumn="0" w:noHBand="0" w:noVBand="1"/>
+      </w:tblPr>
+      <w:tblGrid>
+        <w:gridCol w:w="3684"/>
+        <w:gridCol w:w="6948"/>
+      </w:tblGrid>
+      <w:tr>
+        <w:trPr>
+          <w:trHeight w:val="284"/>
+        </w:trPr>
+        <w:tc>
+          <w:tcPr>
+            <w:tcW w:w="3684" w:type="dxa"/>
+            <w:tcBorders>
+              <w:top w:val="single" w:sz="4" w:space="0" w:color="auto"/>
+              <w:left w:val="single" w:sz="4" w:space="0" w:color="auto"/>
+              <w:bottom w:val="single" w:sz="4" w:space="0" w:color="auto"/>
+              <w:right w:val="single" w:sz="4" w:space="0" w:color="auto"/>
+            </w:tcBorders>
+            <w:hideMark/>
+          </w:tcPr>
+          <w:p>
+            <w:pPr>
+              <w:tabs>
+                <w:tab w:val="left" w:pos="1890"/>
+              </w:tabs>
+              <w:ind w:left="-69"/>
+              <w:rPr>
+                <w:lang w:val="es-ES"/>
+              </w:rPr>
+            </w:pPr>
+            <w:r>
+              <w:rPr>
+                <w:lang w:val="es-ES"/>
+              </w:rPr>
+              <w:lastRenderedPageBreak/>
+              <w:t>Nombre</w:t>
+            </w:r>
+          </w:p>
+        </w:tc>
+        <w:tc>
+          <w:tcPr>
+            <w:tcW w:w="6948" w:type="dxa"/>
+            <w:tcBorders>
+              <w:top w:val="single" w:sz="4" w:space="0" w:color="auto"/>
+              <w:left w:val="single" w:sz="4" w:space="0" w:color="auto"/>
+              <w:bottom w:val="single" w:sz="4" w:space="0" w:color="auto"/>
+              <w:right w:val="single" w:sz="4" w:space="0" w:color="auto"/>
+            </w:tcBorders>
+          </w:tcPr>
+          <w:p>
+            <w:pPr>
+              <w:tabs>
+                <w:tab w:val="left" w:pos="1890"/>
+              </w:tabs>
+              <w:ind w:left="-69"/>
+              <w:rPr>
+                <w:lang w:val="es-ES"/>
+              </w:rPr>
+            </w:pPr>
+            <w:r>
+              <w:rPr>
+                <w:lang w:val="es-ES"/>
+              </w:rPr>
+              <w:t>Elaborar Documentos</w:t>
+            </w:r>
+          </w:p>
+        </w:tc>
+      </w:tr>
+      <w:tr>
+        <w:trPr>
+          <w:trHeight w:val="255"/>
+        </w:trPr>
+        <w:tc>
+          <w:tcPr>
+            <w:tcW w:w="3684" w:type="dxa"/>
+            <w:tcBorders>
+              <w:top w:val="single" w:sz="4" w:space="0" w:color="auto"/>
+              <w:left w:val="single" w:sz="4" w:space="0" w:color="auto"/>
+              <w:bottom w:val="single" w:sz="4" w:space="0" w:color="auto"/>
+              <w:right w:val="single" w:sz="4" w:space="0" w:color="auto"/>
+            </w:tcBorders>
+            <w:hideMark/>
+          </w:tcPr>
+          <w:p>
+            <w:pPr>
+              <w:tabs>
+                <w:tab w:val="left" w:pos="1890"/>
+              </w:tabs>
+              <w:rPr>
+                <w:lang w:val="es-ES"/>
+              </w:rPr>
+            </w:pPr>
+            <w:r>
+              <w:rPr>
+                <w:lang w:val="es-ES"/>
+              </w:rPr>
+              <w:t>Autor</w:t>
+            </w:r>
+          </w:p>
+        </w:tc>
+        <w:tc>
+          <w:tcPr>
+            <w:tcW w:w="6948" w:type="dxa"/>
+            <w:tcBorders>
+              <w:top w:val="single" w:sz="4" w:space="0" w:color="auto"/>
+              <w:left w:val="single" w:sz="4" w:space="0" w:color="auto"/>
+              <w:bottom w:val="single" w:sz="4" w:space="0" w:color="auto"/>
+              <w:right w:val="single" w:sz="4" w:space="0" w:color="auto"/>
+            </w:tcBorders>
+          </w:tcPr>
+          <w:p>
+            <w:pPr>
+              <w:tabs>
+                <w:tab w:val="left" w:pos="1890"/>
+              </w:tabs>
+              <w:rPr>
+                <w:lang w:val="es-ES"/>
+              </w:rPr>
+            </w:pPr>
+            <w:r>
+              <w:rPr>
+                <w:lang w:val="es-ES"/>
+              </w:rPr>
+              <w:t>Diana</w:t>
+            </w:r>
+          </w:p>
+        </w:tc>
+      </w:tr>
+      <w:tr>
+        <w:trPr>
+          <w:trHeight w:val="270"/>
+        </w:trPr>
+        <w:tc>
+          <w:tcPr>
+            <w:tcW w:w="3684" w:type="dxa"/>
+            <w:tcBorders>
+              <w:top w:val="single" w:sz="4" w:space="0" w:color="auto"/>
+              <w:left w:val="single" w:sz="4" w:space="0" w:color="auto"/>
+              <w:bottom w:val="single" w:sz="4" w:space="0" w:color="auto"/>
+              <w:right w:val="single" w:sz="4" w:space="0" w:color="auto"/>
+            </w:tcBorders>
+            <w:hideMark/>
+          </w:tcPr>
+          <w:p>
+            <w:pPr>
+              <w:tabs>
+                <w:tab w:val="left" w:pos="1890"/>
+              </w:tabs>
+              <w:rPr>
+                <w:lang w:val="es-ES"/>
+              </w:rPr>
+            </w:pPr>
+            <w:r>
+              <w:rPr>
+                <w:lang w:val="es-ES"/>
+              </w:rPr>
+              <w:t>Fecha</w:t>
+            </w:r>
+          </w:p>
+        </w:tc>
+        <w:tc>
+          <w:tcPr>
+            <w:tcW w:w="6948" w:type="dxa"/>
+            <w:tcBorders>
+              <w:top w:val="single" w:sz="4" w:space="0" w:color="auto"/>
+              <w:left w:val="single" w:sz="4" w:space="0" w:color="auto"/>
+              <w:bottom w:val="single" w:sz="4" w:space="0" w:color="auto"/>
+              <w:right w:val="single" w:sz="4" w:space="0" w:color="auto"/>
+            </w:tcBorders>
+          </w:tcPr>
+          <w:p>
+            <w:pPr>
+              <w:tabs>
+                <w:tab w:val="left" w:pos="1890"/>
+              </w:tabs>
+              <w:ind w:left="-69"/>
+              <w:rPr>
+                <w:lang w:val="es-ES"/>
+              </w:rPr>
+            </w:pPr>
+            <w:r>
+              <w:rPr>
+                <w:lang w:val="es-ES"/>
+              </w:rPr>
+              <w:t>18-10-2014</w:t>
+            </w:r>
+          </w:p>
+        </w:tc>
+      </w:tr>
+      <w:tr>
+        <w:trPr>
+          <w:trHeight w:val="450"/>
+        </w:trPr>
+        <w:tc>
+          <w:tcPr>
+            <w:tcW w:w="10632" w:type="dxa"/>
+            <w:gridSpan w:val="2"/>
+            <w:tcBorders>
+              <w:top w:val="single" w:sz="4" w:space="0" w:color="auto"/>
+              <w:left w:val="single" w:sz="4" w:space="0" w:color="auto"/>
+              <w:bottom w:val="single" w:sz="4" w:space="0" w:color="auto"/>
+              <w:right w:val="single" w:sz="4" w:space="0" w:color="auto"/>
+            </w:tcBorders>
+            <w:hideMark/>
+          </w:tcPr>
+          <w:p>
+            <w:pPr>
+              <w:tabs>
+                <w:tab w:val="left" w:pos="1035"/>
+              </w:tabs>
+              <w:rPr>
+                <w:lang w:val="es-ES"/>
+              </w:rPr>
+            </w:pPr>
+            <w:r>
+              <w:rPr>
+                <w:lang w:val="es-ES"/>
+              </w:rPr>
+              <w:t>Descripción:</w:t>
+            </w:r>
+            <w:r>
+              <w:rPr>
+                <w:lang w:val="es-ES"/>
+              </w:rPr>
+              <w:br/>
+              <w:t xml:space="preserve">   Permite al Abogado Titular/Auxiliar realizar documentos que vayan de acuerdo al caso de su cliente.</w:t>
+            </w:r>
+          </w:p>
+        </w:tc>
+      </w:tr>
+      <w:tr>
+        <w:trPr>
+          <w:trHeight w:val="480"/>
+        </w:trPr>
+        <w:tc>
+          <w:tcPr>
+            <w:tcW w:w="10632" w:type="dxa"/>
+            <w:gridSpan w:val="2"/>
+            <w:tcBorders>
+              <w:top w:val="single" w:sz="4" w:space="0" w:color="auto"/>
+              <w:left w:val="single" w:sz="4" w:space="0" w:color="auto"/>
+              <w:bottom w:val="single" w:sz="4" w:space="0" w:color="auto"/>
+              <w:right w:val="single" w:sz="4" w:space="0" w:color="auto"/>
+            </w:tcBorders>
+          </w:tcPr>
+          <w:p>
+            <w:pPr>
+              <w:tabs>
+                <w:tab w:val="left" w:pos="1200"/>
+              </w:tabs>
+              <w:ind w:left="-69"/>
+              <w:rPr>
+                <w:lang w:val="es-ES"/>
+              </w:rPr>
+            </w:pPr>
+            <w:r>
+              <w:rPr>
+                <w:lang w:val="es-ES"/>
+              </w:rPr>
+              <w:t xml:space="preserve"> Actores:</w:t>
+            </w:r>
+          </w:p>
+          <w:p>
+            <w:pPr>
+              <w:tabs>
+                <w:tab w:val="left" w:pos="1200"/>
+              </w:tabs>
+              <w:ind w:left="-69"/>
+              <w:rPr>
+                <w:lang w:val="es-ES"/>
+              </w:rPr>
+            </w:pPr>
+            <w:r>
+              <w:rPr>
+                <w:lang w:val="es-ES"/>
+              </w:rPr>
+              <w:t>Abogado Titular/Auxiliar</w:t>
+            </w:r>
+          </w:p>
+        </w:tc>
+      </w:tr>
+      <w:tr>
+        <w:trPr>
+          <w:trHeight w:val="405"/>
+        </w:trPr>
+        <w:tc>
+          <w:tcPr>
+            <w:tcW w:w="10632" w:type="dxa"/>
+            <w:gridSpan w:val="2"/>
+            <w:tcBorders>
+              <w:top w:val="single" w:sz="4" w:space="0" w:color="auto"/>
+              <w:left w:val="single" w:sz="4" w:space="0" w:color="auto"/>
+              <w:bottom w:val="single" w:sz="4" w:space="0" w:color="auto"/>
+              <w:right w:val="single" w:sz="4" w:space="0" w:color="auto"/>
+            </w:tcBorders>
+          </w:tcPr>
+          <w:p>
+            <w:pPr>
+              <w:tabs>
+                <w:tab w:val="left" w:pos="1890"/>
+              </w:tabs>
+              <w:ind w:left="-69"/>
+              <w:rPr>
+                <w:lang w:val="es-ES"/>
+              </w:rPr>
+            </w:pPr>
+            <w:r>
+              <w:rPr>
+                <w:lang w:val="es-ES"/>
+              </w:rPr>
+              <w:t xml:space="preserve"> Precondiciones:</w:t>
+            </w:r>
+          </w:p>
+          <w:p>
+            <w:pPr>
+              <w:tabs>
+                <w:tab w:val="left" w:pos="1890"/>
+              </w:tabs>
+              <w:ind w:left="-69"/>
+              <w:rPr>
+                <w:lang w:val="es-ES"/>
+              </w:rPr>
+            </w:pPr>
+            <w:r>
+              <w:rPr>
+                <w:lang w:val="es-ES"/>
+              </w:rPr>
+              <w:t>Abogado Titular/Auxiliar debe estar registrado en el sistema</w:t>
+            </w:r>
+          </w:p>
+          <w:p>
+            <w:pPr>
+              <w:tabs>
+                <w:tab w:val="left" w:pos="1890"/>
+              </w:tabs>
+              <w:ind w:left="-69"/>
+              <w:rPr>
+                <w:lang w:val="es-ES"/>
+              </w:rPr>
+            </w:pPr>
+            <w:r>
+              <w:rPr>
+                <w:lang w:val="es-ES"/>
+              </w:rPr>
+              <w:t>Abogado Titular/Auxiliar debe estar logeado en el sistema.</w:t>
+            </w:r>
+          </w:p>
+        </w:tc>
+      </w:tr>
+      <w:tr>
+        <w:trPr>
+          <w:trHeight w:val="2734"/>
+        </w:trPr>
+        <w:tc>
+          <w:tcPr>
+            <w:tcW w:w="10632" w:type="dxa"/>
+            <w:gridSpan w:val="2"/>
+            <w:tcBorders>
+              <w:top w:val="single" w:sz="4" w:space="0" w:color="auto"/>
+              <w:left w:val="single" w:sz="4" w:space="0" w:color="auto"/>
+              <w:bottom w:val="single" w:sz="4" w:space="0" w:color="auto"/>
+              <w:right w:val="single" w:sz="4" w:space="0" w:color="auto"/>
+            </w:tcBorders>
+          </w:tcPr>
+          <w:p>
+            <w:pPr>
+              <w:tabs>
+                <w:tab w:val="left" w:pos="1890"/>
+              </w:tabs>
+              <w:ind w:left="-69"/>
+              <w:rPr>
+                <w:lang w:val="es-ES"/>
+              </w:rPr>
+            </w:pPr>
+            <w:r>
+              <w:rPr>
+                <w:lang w:val="es-ES"/>
+              </w:rPr>
+              <w:t xml:space="preserve"> Flujo Normal:</w:t>
+            </w:r>
+          </w:p>
+          <w:p>
+            <w:pPr>
+              <w:tabs>
+                <w:tab w:val="left" w:pos="1890"/>
+              </w:tabs>
+              <w:ind w:left="-69"/>
+              <w:rPr>
+                <w:lang w:val="es-ES"/>
+              </w:rPr>
+            </w:pPr>
+            <w:r>
+              <w:rPr>
+                <w:lang w:val="es-ES"/>
+              </w:rPr>
+              <w:t xml:space="preserve">1.- Se muestra la página &lt;Elaborar Documento&gt;  desplegándose un submenú </w:t>
+            </w:r>
+          </w:p>
+          <w:p>
+            <w:pPr>
+              <w:tabs>
+                <w:tab w:val="left" w:pos="1890"/>
+              </w:tabs>
+              <w:ind w:left="-69"/>
+              <w:rPr>
+                <w:lang w:val="es-ES"/>
+              </w:rPr>
+            </w:pPr>
+            <w:r>
+              <w:rPr>
+                <w:lang w:val="es-ES"/>
+              </w:rPr>
+              <w:t>2.- Abogado Titular/Auxiliar elige la opción que desea dando un Click</w:t>
+            </w:r>
+          </w:p>
+          <w:p>
+            <w:pPr>
+              <w:tabs>
+                <w:tab w:val="left" w:pos="1890"/>
+              </w:tabs>
+              <w:ind w:left="-69"/>
+              <w:rPr>
+                <w:lang w:val="es-ES"/>
+              </w:rPr>
+            </w:pPr>
+            <w:r>
+              <w:rPr>
+                <w:lang w:val="es-ES"/>
+              </w:rPr>
+              <w:t>3.- Se abre la plantilla del documento</w:t>
+            </w:r>
+          </w:p>
+          <w:p>
+            <w:pPr>
+              <w:tabs>
+                <w:tab w:val="left" w:pos="1890"/>
+              </w:tabs>
+              <w:ind w:left="-69"/>
+              <w:rPr>
+                <w:lang w:val="es-ES"/>
+              </w:rPr>
+            </w:pPr>
+            <w:r>
+              <w:rPr>
+                <w:lang w:val="es-ES"/>
+              </w:rPr>
+              <w:t>4.- Abogado Titular/Auxiliar llena la plantilla y al terminar da Click en el botón [Guardar]</w:t>
+            </w:r>
+          </w:p>
+          <w:p>
+            <w:pPr>
+              <w:tabs>
+                <w:tab w:val="left" w:pos="1890"/>
+              </w:tabs>
+              <w:ind w:left="-69"/>
+              <w:rPr>
+                <w:lang w:val="es-ES"/>
+              </w:rPr>
+            </w:pPr>
+            <w:r>
+              <w:rPr>
+                <w:lang w:val="es-ES"/>
+              </w:rPr>
+              <w:t>5.- El sistema guarda los datos en la entidad &lt;&lt; Documentos&gt;&gt;</w:t>
+            </w:r>
+          </w:p>
+          <w:p>
+            <w:pPr>
+              <w:tabs>
+                <w:tab w:val="left" w:pos="1890"/>
+              </w:tabs>
+              <w:ind w:left="-69"/>
+              <w:rPr>
+                <w:lang w:val="es-ES"/>
+              </w:rPr>
+            </w:pPr>
+            <w:r>
+              <w:rPr>
+                <w:lang w:val="es-ES"/>
+              </w:rPr>
+              <w:t>6.- Abogado Titular/Auxiliar imprime el documento dando Click en el botón [Imprimir]</w:t>
+            </w:r>
+          </w:p>
+        </w:tc>
+      </w:tr>
+      <w:tr>
+        <w:trPr>
+          <w:trHeight w:val="210"/>
+        </w:trPr>
+        <w:tc>
+          <w:tcPr>
+            <w:tcW w:w="10632" w:type="dxa"/>
+            <w:gridSpan w:val="2"/>
+            <w:tcBorders>
+              <w:top w:val="single" w:sz="4" w:space="0" w:color="auto"/>
+              <w:left w:val="single" w:sz="4" w:space="0" w:color="auto"/>
+              <w:bottom w:val="single" w:sz="4" w:space="0" w:color="auto"/>
+              <w:right w:val="single" w:sz="4" w:space="0" w:color="auto"/>
+            </w:tcBorders>
+          </w:tcPr>
+          <w:p>
+            <w:pPr>
+              <w:tabs>
+                <w:tab w:val="left" w:pos="1890"/>
+              </w:tabs>
+              <w:ind w:left="-69"/>
+              <w:rPr>
+                <w:lang w:val="es-ES"/>
+              </w:rPr>
+            </w:pPr>
+            <w:r>
+              <w:rPr>
+                <w:lang w:val="es-ES"/>
+              </w:rPr>
+              <w:t xml:space="preserve">  Flujo Alternativo</w:t>
+            </w:r>
+          </w:p>
+          <w:p>
+            <w:pPr>
+              <w:tabs>
+                <w:tab w:val="left" w:pos="1890"/>
+              </w:tabs>
+              <w:ind w:left="-69"/>
+              <w:rPr>
+                <w:lang w:val="es-ES"/>
+              </w:rPr>
+            </w:pPr>
+            <w:r>
+              <w:rPr>
+                <w:lang w:val="es-ES"/>
+              </w:rPr>
+              <w:t>4.- Faltan datos por lo cual el sistema manda un mensaje de “datos faltantes”.</w:t>
+            </w:r>
+          </w:p>
+          <w:p>
+            <w:pPr>
+              <w:tabs>
+                <w:tab w:val="left" w:pos="1890"/>
+              </w:tabs>
+              <w:ind w:left="-69"/>
+              <w:rPr>
+                <w:lang w:val="es-ES"/>
+              </w:rPr>
+            </w:pPr>
+            <w:r>
+              <w:rPr>
+                <w:lang w:val="es-ES"/>
+              </w:rPr>
+              <w:t>Flujo indeseable</w:t>
+            </w:r>
+          </w:p>
+          <w:p>
+            <w:pPr>
+              <w:tabs>
+                <w:tab w:val="left" w:pos="1890"/>
+              </w:tabs>
+              <w:ind w:left="-69"/>
+              <w:rPr>
+                <w:lang w:val="es-ES"/>
+              </w:rPr>
+            </w:pPr>
+            <w:r>
+              <w:rPr>
+                <w:lang w:val="es-ES"/>
+              </w:rPr>
+              <w:t>5.- Se pierde la conexión de la base de datos, sistema manda mensaje “Sin conexión, intentar más tarde”</w:t>
+            </w:r>
+          </w:p>
+        </w:tc>
+      </w:tr>
+      <w:tr>
+        <w:trPr>
+          <w:trHeight w:val="225"/>
+        </w:trPr>
+        <w:tc>
+          <w:tcPr>
+            <w:tcW w:w="10632" w:type="dxa"/>
+            <w:gridSpan w:val="2"/>
+            <w:tcBorders>
+              <w:top w:val="single" w:sz="4" w:space="0" w:color="auto"/>
+              <w:left w:val="single" w:sz="4" w:space="0" w:color="auto"/>
+              <w:bottom w:val="single" w:sz="4" w:space="0" w:color="auto"/>
+              <w:right w:val="single" w:sz="4" w:space="0" w:color="auto"/>
+            </w:tcBorders>
+          </w:tcPr>
+          <w:p>
+            <w:pPr>
+              <w:tabs>
+                <w:tab w:val="left" w:pos="1890"/>
+              </w:tabs>
+              <w:ind w:left="-69"/>
+              <w:rPr>
+                <w:lang w:val="es-ES"/>
+              </w:rPr>
+            </w:pPr>
+            <w:r>
+              <w:rPr>
+                <w:lang w:val="es-ES"/>
+              </w:rPr>
+              <w:t xml:space="preserve"> Pos condiciones</w:t>
+            </w:r>
+          </w:p>
+          <w:p>
+            <w:pPr>
+              <w:tabs>
+                <w:tab w:val="left" w:pos="1890"/>
+              </w:tabs>
+              <w:rPr>
+                <w:lang w:val="es-ES"/>
+              </w:rPr>
+            </w:pPr>
+            <w:r>
+              <w:rPr>
+                <w:lang w:val="es-ES"/>
+              </w:rPr>
+              <w:t>Se actualiza la base de datos en la entidad &lt;&lt;Elaborar docuemnto&gt;&gt;</w:t>
             </w:r>
           </w:p>
         </w:tc>
@@ -12216,10 +13104,13 @@
                 <w:lang w:val="es-ES"/>
               </w:rPr>
             </w:pPr>
-            <w:r>
-              <w:rPr>
-                <w:lang w:val="es-ES"/>
-              </w:rPr>
+            <w:bookmarkStart w:id="0" w:name="_GoBack"/>
+            <w:bookmarkEnd w:id="0"/>
+            <w:r>
+              <w:rPr>
+                <w:lang w:val="es-ES"/>
+              </w:rPr>
+              <w:lastRenderedPageBreak/>
               <w:t>Nombre</w:t>
             </w:r>
           </w:p>
@@ -12248,7 +13139,7 @@
               <w:rPr>
                 <w:lang w:val="es-ES"/>
               </w:rPr>
-              <w:t>Consultar Seguimiento de casos</w:t>
+              <w:t>Realizar Cobro</w:t>
             </w:r>
           </w:p>
         </w:tc>
@@ -12410,7 +13301,7 @@
                 <w:lang w:val="es-ES"/>
               </w:rPr>
               <w:br/>
-              <w:t xml:space="preserve">   Permite al abogado ver el seguimiento del caso de su cliente</w:t>
+              <w:t xml:space="preserve">   Permite al Abogado Titular realizar el cobro de honorarios</w:t>
             </w:r>
           </w:p>
         </w:tc>
@@ -12461,7 +13352,7 @@
               <w:rPr>
                 <w:lang w:val="es-ES"/>
               </w:rPr>
-              <w:t>Abogado Titular/Auxiliar</w:t>
+              <w:t>Abogado Titular</w:t>
             </w:r>
           </w:p>
         </w:tc>
@@ -12512,7 +13403,7 @@
               <w:rPr>
                 <w:lang w:val="es-ES"/>
               </w:rPr>
-              <w:t>Abogado Titular/Auxiliar debe estar registrado en el sistema</w:t>
+              <w:t>Abogado Titular debe estar registrado en el sistema</w:t>
             </w:r>
           </w:p>
           <w:p>
@@ -12529,28 +13420,25 @@
               <w:rPr>
                 <w:lang w:val="es-ES"/>
               </w:rPr>
-              <w:t xml:space="preserve">Abogado Titular/Auxiliar debe estar </w:t>
-            </w:r>
-            <w:proofErr w:type="spellStart"/>
-            <w:r>
-              <w:rPr>
-                <w:lang w:val="es-ES"/>
-              </w:rPr>
-              <w:t>logeado</w:t>
-            </w:r>
-            <w:proofErr w:type="spellEnd"/>
-            <w:r>
-              <w:rPr>
-                <w:lang w:val="es-ES"/>
-              </w:rPr>
-              <w:t xml:space="preserve"> en el sistema</w:t>
-            </w:r>
+              <w:t>Abogado Titular debe estar logeado en el sistema</w:t>
+            </w:r>
+          </w:p>
+          <w:p>
+            <w:pPr>
+              <w:tabs>
+                <w:tab w:val="left" w:pos="1890"/>
+              </w:tabs>
+              <w:ind w:left="-69"/>
+              <w:rPr>
+                <w:lang w:val="es-ES"/>
+              </w:rPr>
+            </w:pPr>
           </w:p>
         </w:tc>
       </w:tr>
       <w:tr>
         <w:trPr>
-          <w:trHeight w:val="2734"/>
+          <w:trHeight w:val="2547"/>
         </w:trPr>
         <w:tc>
           <w:tcPr>
@@ -12585,126 +13473,70 @@
               <w:tabs>
                 <w:tab w:val="left" w:pos="1890"/>
               </w:tabs>
+              <w:spacing w:after="0"/>
               <w:ind w:left="-69"/>
-              <w:rPr>
-                <w:lang w:val="es-ES"/>
-              </w:rPr>
-            </w:pPr>
-            <w:r>
-              <w:rPr>
-                <w:lang w:val="es-ES"/>
-              </w:rPr>
-              <w:t>1.- Sistema muestra la página &lt;Seguimiento de Casos&gt;, con el campo a llenar de; Nombre Cliente</w:t>
-            </w:r>
-          </w:p>
-          <w:p>
-            <w:pPr>
-              <w:tabs>
-                <w:tab w:val="left" w:pos="1890"/>
-              </w:tabs>
+            </w:pPr>
+            <w:r>
+              <w:t>1.- Se muestra en la página del sistema &lt;COBRAR&gt; con los campos: Tipo de caso, Tiempo en el caso</w:t>
+            </w:r>
+          </w:p>
+          <w:p>
+            <w:pPr>
+              <w:tabs>
+                <w:tab w:val="left" w:pos="1890"/>
+              </w:tabs>
+              <w:spacing w:after="0"/>
               <w:ind w:left="-69"/>
-              <w:rPr>
-                <w:lang w:val="es-ES"/>
-              </w:rPr>
-            </w:pPr>
-            <w:r>
-              <w:rPr>
-                <w:lang w:val="es-ES"/>
-              </w:rPr>
-              <w:t xml:space="preserve">2.- Abogado Titular/Auxiliar ingresa el Nombre de su cliente y da </w:t>
-            </w:r>
-            <w:proofErr w:type="spellStart"/>
-            <w:r>
-              <w:rPr>
-                <w:lang w:val="es-ES"/>
-              </w:rPr>
-              <w:t>Click</w:t>
-            </w:r>
-            <w:proofErr w:type="spellEnd"/>
-            <w:r>
-              <w:rPr>
-                <w:lang w:val="es-ES"/>
-              </w:rPr>
-              <w:t xml:space="preserve"> en el botón [Abrir]</w:t>
-            </w:r>
-          </w:p>
-          <w:p>
-            <w:pPr>
-              <w:tabs>
-                <w:tab w:val="left" w:pos="1890"/>
-              </w:tabs>
+            </w:pPr>
+            <w:r>
+              <w:t>2.- Abogado titular debe capturar datos de Nota de Pago:</w:t>
+            </w:r>
+          </w:p>
+          <w:p>
+            <w:pPr>
+              <w:tabs>
+                <w:tab w:val="left" w:pos="1890"/>
+              </w:tabs>
+              <w:spacing w:after="0"/>
               <w:ind w:left="-69"/>
-              <w:rPr>
-                <w:lang w:val="es-ES"/>
-              </w:rPr>
-            </w:pPr>
-            <w:r>
-              <w:rPr>
-                <w:lang w:val="es-ES"/>
-              </w:rPr>
-              <w:t>3.- Sistema hace una consulta en la entidad &lt;&lt;Seguimiento de Caso&gt;&gt;</w:t>
-            </w:r>
-          </w:p>
-          <w:p>
-            <w:pPr>
-              <w:tabs>
-                <w:tab w:val="left" w:pos="1890"/>
-              </w:tabs>
+            </w:pPr>
+            <w:r>
+              <w:t>3.- Abogado da Click en el botón [GUARDAR CAMBIOS].</w:t>
+            </w:r>
+          </w:p>
+          <w:p>
+            <w:pPr>
+              <w:tabs>
+                <w:tab w:val="left" w:pos="1890"/>
+              </w:tabs>
+              <w:spacing w:after="0"/>
               <w:ind w:left="-69"/>
-              <w:rPr>
-                <w:lang w:val="es-ES"/>
-              </w:rPr>
-            </w:pPr>
-            <w:r>
-              <w:rPr>
-                <w:lang w:val="es-ES"/>
-              </w:rPr>
-              <w:t xml:space="preserve">4.- Sistema muestra el seguimiento del caso y da </w:t>
-            </w:r>
-            <w:proofErr w:type="spellStart"/>
-            <w:r>
-              <w:rPr>
-                <w:lang w:val="es-ES"/>
-              </w:rPr>
-              <w:t>Click</w:t>
-            </w:r>
-            <w:proofErr w:type="spellEnd"/>
-            <w:r>
-              <w:rPr>
-                <w:lang w:val="es-ES"/>
-              </w:rPr>
-              <w:t xml:space="preserve"> en el botón [Imprimir]</w:t>
-            </w:r>
-          </w:p>
-          <w:p>
-            <w:pPr>
-              <w:tabs>
-                <w:tab w:val="left" w:pos="1890"/>
-              </w:tabs>
+            </w:pPr>
+            <w:r>
+              <w:t>4.- El sistema guarda los datos del cobro en la entidad &lt;&lt;COBROS&gt;&gt;</w:t>
+            </w:r>
+          </w:p>
+          <w:p>
+            <w:pPr>
+              <w:tabs>
+                <w:tab w:val="left" w:pos="1890"/>
+              </w:tabs>
+              <w:spacing w:after="0"/>
               <w:ind w:left="-69"/>
-              <w:rPr>
-                <w:lang w:val="es-ES"/>
-              </w:rPr>
-            </w:pPr>
-            <w:r>
-              <w:rPr>
-                <w:lang w:val="es-ES"/>
-              </w:rPr>
-              <w:t xml:space="preserve">5.- Abogado Titular/Auxiliar termina la consulta y hace </w:t>
-            </w:r>
-            <w:proofErr w:type="spellStart"/>
-            <w:r>
-              <w:rPr>
-                <w:lang w:val="es-ES"/>
-              </w:rPr>
-              <w:t>Click</w:t>
-            </w:r>
-            <w:proofErr w:type="spellEnd"/>
-            <w:r>
-              <w:rPr>
-                <w:lang w:val="es-ES"/>
-              </w:rPr>
-              <w:t xml:space="preserve"> en el botón [Terminar]</w:t>
+            </w:pPr>
+            <w:r>
+              <w:t>5.- Sistema despliega mensaje “COBRO REALIZADO”</w:t>
+            </w:r>
+          </w:p>
+          <w:p>
+            <w:pPr>
+              <w:tabs>
+                <w:tab w:val="left" w:pos="1890"/>
+              </w:tabs>
+              <w:ind w:left="-69"/>
+            </w:pPr>
+            <w:r>
+              <w:t>6.- Abogado  entrega nota de pago.</w:t>
             </w:r>
           </w:p>
         </w:tc>
@@ -12746,66 +13578,64 @@
               <w:tabs>
                 <w:tab w:val="left" w:pos="1890"/>
               </w:tabs>
+              <w:spacing w:after="0"/>
               <w:ind w:left="-69"/>
-              <w:rPr>
-                <w:lang w:val="es-ES"/>
-              </w:rPr>
-            </w:pPr>
-            <w:r>
-              <w:rPr>
-                <w:lang w:val="es-ES"/>
-              </w:rPr>
-              <w:t>2.- Si no está lleno el campo Nombre Cliente, sistema manda mensaje “Campo Vacío”</w:t>
-            </w:r>
-          </w:p>
-          <w:p>
-            <w:pPr>
-              <w:tabs>
-                <w:tab w:val="left" w:pos="1890"/>
-              </w:tabs>
+            </w:pPr>
+            <w:r>
+              <w:t>3.- El sistema envíe un mensaje de “DATOS FALTANTES”</w:t>
+            </w:r>
+          </w:p>
+          <w:p>
+            <w:pPr>
+              <w:tabs>
+                <w:tab w:val="left" w:pos="1890"/>
+              </w:tabs>
+              <w:spacing w:after="0"/>
               <w:ind w:left="-69"/>
-              <w:rPr>
-                <w:lang w:val="es-ES"/>
-              </w:rPr>
-            </w:pPr>
-            <w:r>
-              <w:rPr>
-                <w:lang w:val="es-ES"/>
-              </w:rPr>
-              <w:t>Flujo fallido</w:t>
-            </w:r>
-          </w:p>
-          <w:p>
-            <w:pPr>
-              <w:tabs>
-                <w:tab w:val="left" w:pos="1890"/>
-              </w:tabs>
+            </w:pPr>
+          </w:p>
+          <w:p>
+            <w:pPr>
+              <w:tabs>
+                <w:tab w:val="left" w:pos="1890"/>
+              </w:tabs>
+              <w:spacing w:after="0"/>
               <w:ind w:left="-69"/>
-              <w:rPr>
-                <w:lang w:val="es-ES"/>
-              </w:rPr>
-            </w:pPr>
-            <w:r>
-              <w:rPr>
-                <w:lang w:val="es-ES"/>
-              </w:rPr>
-              <w:t>2.- El cliente no se encuentra registrado en el sistema, sistema manda mensaje “No hay resultados de cliente”</w:t>
-            </w:r>
-          </w:p>
-          <w:p>
-            <w:pPr>
-              <w:tabs>
-                <w:tab w:val="left" w:pos="1890"/>
-              </w:tabs>
+            </w:pPr>
+            <w:r>
+              <w:t xml:space="preserve"> Flujo fallido</w:t>
+            </w:r>
+          </w:p>
+          <w:p>
+            <w:pPr>
+              <w:tabs>
+                <w:tab w:val="left" w:pos="1890"/>
+              </w:tabs>
+              <w:spacing w:after="0"/>
               <w:ind w:left="-69"/>
-              <w:rPr>
-                <w:lang w:val="es-ES"/>
-              </w:rPr>
-            </w:pPr>
-            <w:r>
-              <w:rPr>
-                <w:lang w:val="es-ES"/>
-              </w:rPr>
+            </w:pPr>
+            <w:r>
+              <w:t>3.-Sistema manda mensaje “CANTIDAD INCORRECTA”</w:t>
+            </w:r>
+          </w:p>
+          <w:p>
+            <w:pPr>
+              <w:tabs>
+                <w:tab w:val="left" w:pos="1890"/>
+              </w:tabs>
+              <w:spacing w:after="0"/>
+              <w:ind w:left="-69"/>
+            </w:pPr>
+          </w:p>
+          <w:p>
+            <w:pPr>
+              <w:tabs>
+                <w:tab w:val="left" w:pos="1890"/>
+              </w:tabs>
+              <w:spacing w:after="0"/>
+              <w:ind w:left="-69"/>
+            </w:pPr>
+            <w:r>
               <w:t>Flujo indeseable</w:t>
             </w:r>
           </w:p>
@@ -12820,17 +13650,14 @@
               </w:rPr>
             </w:pPr>
             <w:r>
-              <w:rPr>
-                <w:lang w:val="es-ES"/>
-              </w:rPr>
-              <w:t>3- Se pierde la conexión a la base de datos y no se puede realizar exitosamente la consulta.</w:t>
+              <w:t>3.- El sistema se cierre inesperadamente</w:t>
             </w:r>
           </w:p>
         </w:tc>
       </w:tr>
       <w:tr>
         <w:trPr>
-          <w:trHeight w:val="225"/>
+          <w:trHeight w:val="1063"/>
         </w:trPr>
         <w:tc>
           <w:tcPr>
@@ -12857,1442 +13684,7 @@
               <w:rPr>
                 <w:lang w:val="es-ES"/>
               </w:rPr>
-              <w:t xml:space="preserve"> </w:t>
-            </w:r>
-            <w:proofErr w:type="spellStart"/>
-            <w:r>
-              <w:rPr>
-                <w:lang w:val="es-ES"/>
-              </w:rPr>
-              <w:t>Pos</w:t>
-            </w:r>
-            <w:proofErr w:type="spellEnd"/>
-            <w:r>
-              <w:rPr>
-                <w:lang w:val="es-ES"/>
-              </w:rPr>
-              <w:t xml:space="preserve"> condiciones</w:t>
-            </w:r>
-          </w:p>
-          <w:p>
-            <w:pPr>
-              <w:tabs>
-                <w:tab w:val="left" w:pos="1890"/>
-              </w:tabs>
-              <w:rPr>
-                <w:lang w:val="es-ES"/>
-              </w:rPr>
-            </w:pPr>
-            <w:r>
-              <w:rPr>
-                <w:lang w:val="es-ES"/>
-              </w:rPr>
-              <w:t>Base de datos actualizada en la entidad  &lt;&lt;Seguimiento de Caso&gt;&gt;</w:t>
-            </w:r>
-          </w:p>
-        </w:tc>
-      </w:tr>
-    </w:tbl>
-    <w:p/>
-    <w:tbl>
-      <w:tblPr>
-        <w:tblW w:w="10632" w:type="dxa"/>
-        <w:tblInd w:w="-923" w:type="dxa"/>
-        <w:tblBorders>
-          <w:top w:val="single" w:sz="4" w:space="0" w:color="auto"/>
-          <w:left w:val="single" w:sz="4" w:space="0" w:color="auto"/>
-          <w:bottom w:val="single" w:sz="4" w:space="0" w:color="auto"/>
-          <w:right w:val="single" w:sz="4" w:space="0" w:color="auto"/>
-          <w:insideH w:val="single" w:sz="4" w:space="0" w:color="auto"/>
-          <w:insideV w:val="single" w:sz="4" w:space="0" w:color="auto"/>
-        </w:tblBorders>
-        <w:tblCellMar>
-          <w:left w:w="70" w:type="dxa"/>
-          <w:right w:w="70" w:type="dxa"/>
-        </w:tblCellMar>
-        <w:tblLook w:val="04A0" w:firstRow="1" w:lastRow="0" w:firstColumn="1" w:lastColumn="0" w:noHBand="0" w:noVBand="1"/>
-      </w:tblPr>
-      <w:tblGrid>
-        <w:gridCol w:w="3684"/>
-        <w:gridCol w:w="6948"/>
-      </w:tblGrid>
-      <w:tr>
-        <w:trPr>
-          <w:trHeight w:val="284"/>
-        </w:trPr>
-        <w:tc>
-          <w:tcPr>
-            <w:tcW w:w="3684" w:type="dxa"/>
-            <w:tcBorders>
-              <w:top w:val="single" w:sz="4" w:space="0" w:color="auto"/>
-              <w:left w:val="single" w:sz="4" w:space="0" w:color="auto"/>
-              <w:bottom w:val="single" w:sz="4" w:space="0" w:color="auto"/>
-              <w:right w:val="single" w:sz="4" w:space="0" w:color="auto"/>
-            </w:tcBorders>
-            <w:hideMark/>
-          </w:tcPr>
-          <w:p>
-            <w:pPr>
-              <w:tabs>
-                <w:tab w:val="left" w:pos="1890"/>
-              </w:tabs>
-              <w:ind w:left="-69"/>
-              <w:rPr>
-                <w:lang w:val="es-ES"/>
-              </w:rPr>
-            </w:pPr>
-            <w:r>
-              <w:rPr>
-                <w:lang w:val="es-ES"/>
-              </w:rPr>
-              <w:lastRenderedPageBreak/>
-              <w:t>Nombre</w:t>
-            </w:r>
-          </w:p>
-        </w:tc>
-        <w:tc>
-          <w:tcPr>
-            <w:tcW w:w="6948" w:type="dxa"/>
-            <w:tcBorders>
-              <w:top w:val="single" w:sz="4" w:space="0" w:color="auto"/>
-              <w:left w:val="single" w:sz="4" w:space="0" w:color="auto"/>
-              <w:bottom w:val="single" w:sz="4" w:space="0" w:color="auto"/>
-              <w:right w:val="single" w:sz="4" w:space="0" w:color="auto"/>
-            </w:tcBorders>
-          </w:tcPr>
-          <w:p>
-            <w:pPr>
-              <w:tabs>
-                <w:tab w:val="left" w:pos="1890"/>
-              </w:tabs>
-              <w:ind w:left="-69"/>
-              <w:rPr>
-                <w:lang w:val="es-ES"/>
-              </w:rPr>
-            </w:pPr>
-            <w:r>
-              <w:rPr>
-                <w:lang w:val="es-ES"/>
-              </w:rPr>
-              <w:t>Elaborar Documentos</w:t>
-            </w:r>
-          </w:p>
-        </w:tc>
-      </w:tr>
-      <w:tr>
-        <w:trPr>
-          <w:trHeight w:val="255"/>
-        </w:trPr>
-        <w:tc>
-          <w:tcPr>
-            <w:tcW w:w="3684" w:type="dxa"/>
-            <w:tcBorders>
-              <w:top w:val="single" w:sz="4" w:space="0" w:color="auto"/>
-              <w:left w:val="single" w:sz="4" w:space="0" w:color="auto"/>
-              <w:bottom w:val="single" w:sz="4" w:space="0" w:color="auto"/>
-              <w:right w:val="single" w:sz="4" w:space="0" w:color="auto"/>
-            </w:tcBorders>
-            <w:hideMark/>
-          </w:tcPr>
-          <w:p>
-            <w:pPr>
-              <w:tabs>
-                <w:tab w:val="left" w:pos="1890"/>
-              </w:tabs>
-              <w:rPr>
-                <w:lang w:val="es-ES"/>
-              </w:rPr>
-            </w:pPr>
-            <w:r>
-              <w:rPr>
-                <w:lang w:val="es-ES"/>
-              </w:rPr>
-              <w:t>Autor</w:t>
-            </w:r>
-          </w:p>
-        </w:tc>
-        <w:tc>
-          <w:tcPr>
-            <w:tcW w:w="6948" w:type="dxa"/>
-            <w:tcBorders>
-              <w:top w:val="single" w:sz="4" w:space="0" w:color="auto"/>
-              <w:left w:val="single" w:sz="4" w:space="0" w:color="auto"/>
-              <w:bottom w:val="single" w:sz="4" w:space="0" w:color="auto"/>
-              <w:right w:val="single" w:sz="4" w:space="0" w:color="auto"/>
-            </w:tcBorders>
-          </w:tcPr>
-          <w:p>
-            <w:pPr>
-              <w:tabs>
-                <w:tab w:val="left" w:pos="1890"/>
-              </w:tabs>
-              <w:rPr>
-                <w:lang w:val="es-ES"/>
-              </w:rPr>
-            </w:pPr>
-            <w:r>
-              <w:rPr>
-                <w:lang w:val="es-ES"/>
-              </w:rPr>
-              <w:t>Diana</w:t>
-            </w:r>
-          </w:p>
-        </w:tc>
-      </w:tr>
-      <w:tr>
-        <w:trPr>
-          <w:trHeight w:val="270"/>
-        </w:trPr>
-        <w:tc>
-          <w:tcPr>
-            <w:tcW w:w="3684" w:type="dxa"/>
-            <w:tcBorders>
-              <w:top w:val="single" w:sz="4" w:space="0" w:color="auto"/>
-              <w:left w:val="single" w:sz="4" w:space="0" w:color="auto"/>
-              <w:bottom w:val="single" w:sz="4" w:space="0" w:color="auto"/>
-              <w:right w:val="single" w:sz="4" w:space="0" w:color="auto"/>
-            </w:tcBorders>
-            <w:hideMark/>
-          </w:tcPr>
-          <w:p>
-            <w:pPr>
-              <w:tabs>
-                <w:tab w:val="left" w:pos="1890"/>
-              </w:tabs>
-              <w:rPr>
-                <w:lang w:val="es-ES"/>
-              </w:rPr>
-            </w:pPr>
-            <w:r>
-              <w:rPr>
-                <w:lang w:val="es-ES"/>
-              </w:rPr>
-              <w:t>Fecha</w:t>
-            </w:r>
-          </w:p>
-        </w:tc>
-        <w:tc>
-          <w:tcPr>
-            <w:tcW w:w="6948" w:type="dxa"/>
-            <w:tcBorders>
-              <w:top w:val="single" w:sz="4" w:space="0" w:color="auto"/>
-              <w:left w:val="single" w:sz="4" w:space="0" w:color="auto"/>
-              <w:bottom w:val="single" w:sz="4" w:space="0" w:color="auto"/>
-              <w:right w:val="single" w:sz="4" w:space="0" w:color="auto"/>
-            </w:tcBorders>
-          </w:tcPr>
-          <w:p>
-            <w:pPr>
-              <w:tabs>
-                <w:tab w:val="left" w:pos="1890"/>
-              </w:tabs>
-              <w:ind w:left="-69"/>
-              <w:rPr>
-                <w:lang w:val="es-ES"/>
-              </w:rPr>
-            </w:pPr>
-            <w:r>
-              <w:rPr>
-                <w:lang w:val="es-ES"/>
-              </w:rPr>
-              <w:t>18-10-2014</w:t>
-            </w:r>
-          </w:p>
-        </w:tc>
-      </w:tr>
-      <w:tr>
-        <w:trPr>
-          <w:trHeight w:val="450"/>
-        </w:trPr>
-        <w:tc>
-          <w:tcPr>
-            <w:tcW w:w="10632" w:type="dxa"/>
-            <w:gridSpan w:val="2"/>
-            <w:tcBorders>
-              <w:top w:val="single" w:sz="4" w:space="0" w:color="auto"/>
-              <w:left w:val="single" w:sz="4" w:space="0" w:color="auto"/>
-              <w:bottom w:val="single" w:sz="4" w:space="0" w:color="auto"/>
-              <w:right w:val="single" w:sz="4" w:space="0" w:color="auto"/>
-            </w:tcBorders>
-            <w:hideMark/>
-          </w:tcPr>
-          <w:p>
-            <w:pPr>
-              <w:tabs>
-                <w:tab w:val="left" w:pos="1035"/>
-              </w:tabs>
-              <w:rPr>
-                <w:lang w:val="es-ES"/>
-              </w:rPr>
-            </w:pPr>
-            <w:r>
-              <w:rPr>
-                <w:lang w:val="es-ES"/>
-              </w:rPr>
-              <w:t>Descripción:</w:t>
-            </w:r>
-            <w:r>
-              <w:rPr>
-                <w:lang w:val="es-ES"/>
-              </w:rPr>
-              <w:br/>
-              <w:t xml:space="preserve">   Permite al Abogado Titular/Auxiliar realizar documentos que vayan de acuerdo al caso de su cliente.</w:t>
-            </w:r>
-          </w:p>
-        </w:tc>
-      </w:tr>
-      <w:tr>
-        <w:trPr>
-          <w:trHeight w:val="480"/>
-        </w:trPr>
-        <w:tc>
-          <w:tcPr>
-            <w:tcW w:w="10632" w:type="dxa"/>
-            <w:gridSpan w:val="2"/>
-            <w:tcBorders>
-              <w:top w:val="single" w:sz="4" w:space="0" w:color="auto"/>
-              <w:left w:val="single" w:sz="4" w:space="0" w:color="auto"/>
-              <w:bottom w:val="single" w:sz="4" w:space="0" w:color="auto"/>
-              <w:right w:val="single" w:sz="4" w:space="0" w:color="auto"/>
-            </w:tcBorders>
-          </w:tcPr>
-          <w:p>
-            <w:pPr>
-              <w:tabs>
-                <w:tab w:val="left" w:pos="1200"/>
-              </w:tabs>
-              <w:ind w:left="-69"/>
-              <w:rPr>
-                <w:lang w:val="es-ES"/>
-              </w:rPr>
-            </w:pPr>
-            <w:r>
-              <w:rPr>
-                <w:lang w:val="es-ES"/>
-              </w:rPr>
-              <w:t xml:space="preserve"> Actores:</w:t>
-            </w:r>
-          </w:p>
-          <w:p>
-            <w:pPr>
-              <w:tabs>
-                <w:tab w:val="left" w:pos="1200"/>
-              </w:tabs>
-              <w:ind w:left="-69"/>
-              <w:rPr>
-                <w:lang w:val="es-ES"/>
-              </w:rPr>
-            </w:pPr>
-            <w:r>
-              <w:rPr>
-                <w:lang w:val="es-ES"/>
-              </w:rPr>
-              <w:t>Abogado Titular/Auxiliar</w:t>
-            </w:r>
-          </w:p>
-        </w:tc>
-      </w:tr>
-      <w:tr>
-        <w:trPr>
-          <w:trHeight w:val="405"/>
-        </w:trPr>
-        <w:tc>
-          <w:tcPr>
-            <w:tcW w:w="10632" w:type="dxa"/>
-            <w:gridSpan w:val="2"/>
-            <w:tcBorders>
-              <w:top w:val="single" w:sz="4" w:space="0" w:color="auto"/>
-              <w:left w:val="single" w:sz="4" w:space="0" w:color="auto"/>
-              <w:bottom w:val="single" w:sz="4" w:space="0" w:color="auto"/>
-              <w:right w:val="single" w:sz="4" w:space="0" w:color="auto"/>
-            </w:tcBorders>
-          </w:tcPr>
-          <w:p>
-            <w:pPr>
-              <w:tabs>
-                <w:tab w:val="left" w:pos="1890"/>
-              </w:tabs>
-              <w:ind w:left="-69"/>
-              <w:rPr>
-                <w:lang w:val="es-ES"/>
-              </w:rPr>
-            </w:pPr>
-            <w:r>
-              <w:rPr>
-                <w:lang w:val="es-ES"/>
-              </w:rPr>
-              <w:t xml:space="preserve"> Precondiciones:</w:t>
-            </w:r>
-          </w:p>
-          <w:p>
-            <w:pPr>
-              <w:tabs>
-                <w:tab w:val="left" w:pos="1890"/>
-              </w:tabs>
-              <w:ind w:left="-69"/>
-              <w:rPr>
-                <w:lang w:val="es-ES"/>
-              </w:rPr>
-            </w:pPr>
-            <w:r>
-              <w:rPr>
-                <w:lang w:val="es-ES"/>
-              </w:rPr>
-              <w:t>Abogado Titular/Auxiliar debe estar registrado en el sistema</w:t>
-            </w:r>
-          </w:p>
-          <w:p>
-            <w:pPr>
-              <w:tabs>
-                <w:tab w:val="left" w:pos="1890"/>
-              </w:tabs>
-              <w:ind w:left="-69"/>
-              <w:rPr>
-                <w:lang w:val="es-ES"/>
-              </w:rPr>
-            </w:pPr>
-            <w:r>
-              <w:rPr>
-                <w:lang w:val="es-ES"/>
-              </w:rPr>
-              <w:t xml:space="preserve">Abogado Titular/Auxiliar debe estar </w:t>
-            </w:r>
-            <w:proofErr w:type="spellStart"/>
-            <w:r>
-              <w:rPr>
-                <w:lang w:val="es-ES"/>
-              </w:rPr>
-              <w:t>logeado</w:t>
-            </w:r>
-            <w:proofErr w:type="spellEnd"/>
-            <w:r>
-              <w:rPr>
-                <w:lang w:val="es-ES"/>
-              </w:rPr>
-              <w:t xml:space="preserve"> en el sistema.</w:t>
-            </w:r>
-          </w:p>
-        </w:tc>
-      </w:tr>
-      <w:tr>
-        <w:trPr>
-          <w:trHeight w:val="2734"/>
-        </w:trPr>
-        <w:tc>
-          <w:tcPr>
-            <w:tcW w:w="10632" w:type="dxa"/>
-            <w:gridSpan w:val="2"/>
-            <w:tcBorders>
-              <w:top w:val="single" w:sz="4" w:space="0" w:color="auto"/>
-              <w:left w:val="single" w:sz="4" w:space="0" w:color="auto"/>
-              <w:bottom w:val="single" w:sz="4" w:space="0" w:color="auto"/>
-              <w:right w:val="single" w:sz="4" w:space="0" w:color="auto"/>
-            </w:tcBorders>
-          </w:tcPr>
-          <w:p>
-            <w:pPr>
-              <w:tabs>
-                <w:tab w:val="left" w:pos="1890"/>
-              </w:tabs>
-              <w:ind w:left="-69"/>
-              <w:rPr>
-                <w:lang w:val="es-ES"/>
-              </w:rPr>
-            </w:pPr>
-            <w:r>
-              <w:rPr>
-                <w:lang w:val="es-ES"/>
-              </w:rPr>
-              <w:t xml:space="preserve"> Flujo Normal:</w:t>
-            </w:r>
-          </w:p>
-          <w:p>
-            <w:pPr>
-              <w:tabs>
-                <w:tab w:val="left" w:pos="1890"/>
-              </w:tabs>
-              <w:ind w:left="-69"/>
-              <w:rPr>
-                <w:lang w:val="es-ES"/>
-              </w:rPr>
-            </w:pPr>
-            <w:r>
-              <w:rPr>
-                <w:lang w:val="es-ES"/>
-              </w:rPr>
-              <w:t xml:space="preserve">1.- Se muestra la página &lt;Elaborar Documento&gt;  desplegándose un submenú </w:t>
-            </w:r>
-          </w:p>
-          <w:p>
-            <w:pPr>
-              <w:tabs>
-                <w:tab w:val="left" w:pos="1890"/>
-              </w:tabs>
-              <w:ind w:left="-69"/>
-              <w:rPr>
-                <w:lang w:val="es-ES"/>
-              </w:rPr>
-            </w:pPr>
-            <w:r>
-              <w:rPr>
-                <w:lang w:val="es-ES"/>
-              </w:rPr>
-              <w:t xml:space="preserve">2.- Abogado Titular/Auxiliar elige la opción que desea dando un </w:t>
-            </w:r>
-            <w:proofErr w:type="spellStart"/>
-            <w:r>
-              <w:rPr>
-                <w:lang w:val="es-ES"/>
-              </w:rPr>
-              <w:t>Click</w:t>
-            </w:r>
-            <w:proofErr w:type="spellEnd"/>
-          </w:p>
-          <w:p>
-            <w:pPr>
-              <w:tabs>
-                <w:tab w:val="left" w:pos="1890"/>
-              </w:tabs>
-              <w:ind w:left="-69"/>
-              <w:rPr>
-                <w:lang w:val="es-ES"/>
-              </w:rPr>
-            </w:pPr>
-            <w:r>
-              <w:rPr>
-                <w:lang w:val="es-ES"/>
-              </w:rPr>
-              <w:t>3.- El sistema hace una consulta en la entidad &lt;&lt;Plantillas Documentos&gt;&gt;</w:t>
-            </w:r>
-          </w:p>
-          <w:p>
-            <w:pPr>
-              <w:tabs>
-                <w:tab w:val="left" w:pos="1890"/>
-              </w:tabs>
-              <w:ind w:left="-69"/>
-              <w:rPr>
-                <w:lang w:val="es-ES"/>
-              </w:rPr>
-            </w:pPr>
-            <w:r>
-              <w:rPr>
-                <w:lang w:val="es-ES"/>
-              </w:rPr>
-              <w:t>4.- Se abre la plantilla del documento</w:t>
-            </w:r>
-          </w:p>
-          <w:p>
-            <w:pPr>
-              <w:tabs>
-                <w:tab w:val="left" w:pos="1890"/>
-              </w:tabs>
-              <w:ind w:left="-69"/>
-              <w:rPr>
-                <w:lang w:val="es-ES"/>
-              </w:rPr>
-            </w:pPr>
-            <w:r>
-              <w:rPr>
-                <w:lang w:val="es-ES"/>
-              </w:rPr>
-              <w:t xml:space="preserve">5.- Abogado Titular/Auxiliar llena la plantilla y al terminar da </w:t>
-            </w:r>
-            <w:proofErr w:type="spellStart"/>
-            <w:r>
-              <w:rPr>
-                <w:lang w:val="es-ES"/>
-              </w:rPr>
-              <w:t>Click</w:t>
-            </w:r>
-            <w:proofErr w:type="spellEnd"/>
-            <w:r>
-              <w:rPr>
-                <w:lang w:val="es-ES"/>
-              </w:rPr>
-              <w:t xml:space="preserve"> en el botón [Guardar]</w:t>
-            </w:r>
-          </w:p>
-          <w:p>
-            <w:pPr>
-              <w:tabs>
-                <w:tab w:val="left" w:pos="1890"/>
-              </w:tabs>
-              <w:ind w:left="-69"/>
-              <w:rPr>
-                <w:lang w:val="es-ES"/>
-              </w:rPr>
-            </w:pPr>
-            <w:r>
-              <w:rPr>
-                <w:lang w:val="es-ES"/>
-              </w:rPr>
-              <w:t xml:space="preserve">6.- Abogado Titular/Auxiliar imprime el documento dando </w:t>
-            </w:r>
-            <w:proofErr w:type="spellStart"/>
-            <w:r>
-              <w:rPr>
-                <w:lang w:val="es-ES"/>
-              </w:rPr>
-              <w:t>Click</w:t>
-            </w:r>
-            <w:proofErr w:type="spellEnd"/>
-            <w:r>
-              <w:rPr>
-                <w:lang w:val="es-ES"/>
-              </w:rPr>
-              <w:t xml:space="preserve"> en el botón [Imprimir]</w:t>
-            </w:r>
-          </w:p>
-        </w:tc>
-      </w:tr>
-      <w:tr>
-        <w:trPr>
-          <w:trHeight w:val="210"/>
-        </w:trPr>
-        <w:tc>
-          <w:tcPr>
-            <w:tcW w:w="10632" w:type="dxa"/>
-            <w:gridSpan w:val="2"/>
-            <w:tcBorders>
-              <w:top w:val="single" w:sz="4" w:space="0" w:color="auto"/>
-              <w:left w:val="single" w:sz="4" w:space="0" w:color="auto"/>
-              <w:bottom w:val="single" w:sz="4" w:space="0" w:color="auto"/>
-              <w:right w:val="single" w:sz="4" w:space="0" w:color="auto"/>
-            </w:tcBorders>
-          </w:tcPr>
-          <w:p>
-            <w:pPr>
-              <w:tabs>
-                <w:tab w:val="left" w:pos="1890"/>
-              </w:tabs>
-              <w:ind w:left="-69"/>
-              <w:rPr>
-                <w:lang w:val="es-ES"/>
-              </w:rPr>
-            </w:pPr>
-            <w:r>
-              <w:rPr>
-                <w:lang w:val="es-ES"/>
-              </w:rPr>
-              <w:t xml:space="preserve">  Flujo Alternativo</w:t>
-            </w:r>
-          </w:p>
-          <w:p>
-            <w:pPr>
-              <w:tabs>
-                <w:tab w:val="left" w:pos="1890"/>
-              </w:tabs>
-              <w:ind w:left="-69"/>
-              <w:rPr>
-                <w:lang w:val="es-ES"/>
-              </w:rPr>
-            </w:pPr>
-            <w:r>
-              <w:rPr>
-                <w:lang w:val="es-ES"/>
-              </w:rPr>
-              <w:t>2.- Sino se selecciona la opción del submenú, no se abrirá la plantilla deseada.</w:t>
-            </w:r>
-          </w:p>
-          <w:p>
-            <w:pPr>
-              <w:tabs>
-                <w:tab w:val="left" w:pos="1890"/>
-              </w:tabs>
-              <w:ind w:left="-69"/>
-              <w:rPr>
-                <w:lang w:val="es-ES"/>
-              </w:rPr>
-            </w:pPr>
-            <w:r>
-              <w:rPr>
-                <w:lang w:val="es-ES"/>
-              </w:rPr>
-              <w:t>Flujo fallido</w:t>
-            </w:r>
-          </w:p>
-          <w:p>
-            <w:pPr>
-              <w:tabs>
-                <w:tab w:val="left" w:pos="1890"/>
-              </w:tabs>
-              <w:ind w:left="-69"/>
-              <w:rPr>
-                <w:lang w:val="es-ES"/>
-              </w:rPr>
-            </w:pPr>
-            <w:r>
-              <w:rPr>
-                <w:lang w:val="es-ES"/>
-              </w:rPr>
-              <w:t>5.- Sino se presiona el botón [Guardar], no se realizarán los cambios</w:t>
-            </w:r>
-          </w:p>
-          <w:p>
-            <w:pPr>
-              <w:tabs>
-                <w:tab w:val="left" w:pos="1890"/>
-              </w:tabs>
-              <w:ind w:left="-69"/>
-              <w:rPr>
-                <w:lang w:val="es-ES"/>
-              </w:rPr>
-            </w:pPr>
-            <w:r>
-              <w:rPr>
-                <w:lang w:val="es-ES"/>
-              </w:rPr>
-              <w:t>Flujo indeseable</w:t>
-            </w:r>
-          </w:p>
-          <w:p>
-            <w:pPr>
-              <w:tabs>
-                <w:tab w:val="left" w:pos="1890"/>
-              </w:tabs>
-              <w:ind w:left="-69"/>
-              <w:rPr>
-                <w:lang w:val="es-ES"/>
-              </w:rPr>
-            </w:pPr>
-            <w:r>
-              <w:rPr>
-                <w:lang w:val="es-ES"/>
-              </w:rPr>
-              <w:t>5.- Se pierde la conexión de la base de datos, sistema manda mensaje “Sin conexión, intentar más tarde”</w:t>
-            </w:r>
-          </w:p>
-        </w:tc>
-      </w:tr>
-      <w:tr>
-        <w:trPr>
-          <w:trHeight w:val="225"/>
-        </w:trPr>
-        <w:tc>
-          <w:tcPr>
-            <w:tcW w:w="10632" w:type="dxa"/>
-            <w:gridSpan w:val="2"/>
-            <w:tcBorders>
-              <w:top w:val="single" w:sz="4" w:space="0" w:color="auto"/>
-              <w:left w:val="single" w:sz="4" w:space="0" w:color="auto"/>
-              <w:bottom w:val="single" w:sz="4" w:space="0" w:color="auto"/>
-              <w:right w:val="single" w:sz="4" w:space="0" w:color="auto"/>
-            </w:tcBorders>
-          </w:tcPr>
-          <w:p>
-            <w:pPr>
-              <w:tabs>
-                <w:tab w:val="left" w:pos="1890"/>
-              </w:tabs>
-              <w:ind w:left="-69"/>
-              <w:rPr>
-                <w:lang w:val="es-ES"/>
-              </w:rPr>
-            </w:pPr>
-            <w:r>
-              <w:rPr>
-                <w:lang w:val="es-ES"/>
-              </w:rPr>
               <w:t xml:space="preserve"> Pos condiciones</w:t>
-            </w:r>
-          </w:p>
-          <w:p>
-            <w:pPr>
-              <w:tabs>
-                <w:tab w:val="left" w:pos="1890"/>
-              </w:tabs>
-              <w:rPr>
-                <w:lang w:val="es-ES"/>
-              </w:rPr>
-            </w:pPr>
-            <w:r>
-              <w:rPr>
-                <w:lang w:val="es-ES"/>
-              </w:rPr>
-              <w:t xml:space="preserve">Se actualiza la base de datos en la entidad &lt;&lt;Elaborar </w:t>
-            </w:r>
-            <w:proofErr w:type="spellStart"/>
-            <w:r>
-              <w:rPr>
-                <w:lang w:val="es-ES"/>
-              </w:rPr>
-              <w:t>docuemnto</w:t>
-            </w:r>
-            <w:proofErr w:type="spellEnd"/>
-            <w:r>
-              <w:rPr>
-                <w:lang w:val="es-ES"/>
-              </w:rPr>
-              <w:t>&gt;&gt;</w:t>
-            </w:r>
-          </w:p>
-        </w:tc>
-      </w:tr>
-    </w:tbl>
-    <w:p/>
-    <w:tbl>
-      <w:tblPr>
-        <w:tblW w:w="10632" w:type="dxa"/>
-        <w:tblInd w:w="-923" w:type="dxa"/>
-        <w:tblBorders>
-          <w:top w:val="single" w:sz="4" w:space="0" w:color="auto"/>
-          <w:left w:val="single" w:sz="4" w:space="0" w:color="auto"/>
-          <w:bottom w:val="single" w:sz="4" w:space="0" w:color="auto"/>
-          <w:right w:val="single" w:sz="4" w:space="0" w:color="auto"/>
-          <w:insideH w:val="single" w:sz="4" w:space="0" w:color="auto"/>
-          <w:insideV w:val="single" w:sz="4" w:space="0" w:color="auto"/>
-        </w:tblBorders>
-        <w:tblCellMar>
-          <w:left w:w="70" w:type="dxa"/>
-          <w:right w:w="70" w:type="dxa"/>
-        </w:tblCellMar>
-        <w:tblLook w:val="04A0" w:firstRow="1" w:lastRow="0" w:firstColumn="1" w:lastColumn="0" w:noHBand="0" w:noVBand="1"/>
-      </w:tblPr>
-      <w:tblGrid>
-        <w:gridCol w:w="3684"/>
-        <w:gridCol w:w="6948"/>
-      </w:tblGrid>
-      <w:tr>
-        <w:trPr>
-          <w:trHeight w:val="284"/>
-        </w:trPr>
-        <w:tc>
-          <w:tcPr>
-            <w:tcW w:w="3684" w:type="dxa"/>
-            <w:tcBorders>
-              <w:top w:val="single" w:sz="4" w:space="0" w:color="auto"/>
-              <w:left w:val="single" w:sz="4" w:space="0" w:color="auto"/>
-              <w:bottom w:val="single" w:sz="4" w:space="0" w:color="auto"/>
-              <w:right w:val="single" w:sz="4" w:space="0" w:color="auto"/>
-            </w:tcBorders>
-            <w:hideMark/>
-          </w:tcPr>
-          <w:p>
-            <w:pPr>
-              <w:tabs>
-                <w:tab w:val="left" w:pos="1890"/>
-              </w:tabs>
-              <w:ind w:left="-69"/>
-              <w:rPr>
-                <w:lang w:val="es-ES"/>
-              </w:rPr>
-            </w:pPr>
-            <w:r>
-              <w:rPr>
-                <w:lang w:val="es-ES"/>
-              </w:rPr>
-              <w:lastRenderedPageBreak/>
-              <w:t>Nombre</w:t>
-            </w:r>
-          </w:p>
-        </w:tc>
-        <w:tc>
-          <w:tcPr>
-            <w:tcW w:w="6948" w:type="dxa"/>
-            <w:tcBorders>
-              <w:top w:val="single" w:sz="4" w:space="0" w:color="auto"/>
-              <w:left w:val="single" w:sz="4" w:space="0" w:color="auto"/>
-              <w:bottom w:val="single" w:sz="4" w:space="0" w:color="auto"/>
-              <w:right w:val="single" w:sz="4" w:space="0" w:color="auto"/>
-            </w:tcBorders>
-          </w:tcPr>
-          <w:p>
-            <w:pPr>
-              <w:tabs>
-                <w:tab w:val="left" w:pos="1890"/>
-              </w:tabs>
-              <w:ind w:left="-69"/>
-              <w:rPr>
-                <w:lang w:val="es-ES"/>
-              </w:rPr>
-            </w:pPr>
-            <w:r>
-              <w:rPr>
-                <w:lang w:val="es-ES"/>
-              </w:rPr>
-              <w:t>Realizar Cobro</w:t>
-            </w:r>
-          </w:p>
-        </w:tc>
-      </w:tr>
-      <w:tr>
-        <w:trPr>
-          <w:trHeight w:val="255"/>
-        </w:trPr>
-        <w:tc>
-          <w:tcPr>
-            <w:tcW w:w="3684" w:type="dxa"/>
-            <w:tcBorders>
-              <w:top w:val="single" w:sz="4" w:space="0" w:color="auto"/>
-              <w:left w:val="single" w:sz="4" w:space="0" w:color="auto"/>
-              <w:bottom w:val="single" w:sz="4" w:space="0" w:color="auto"/>
-              <w:right w:val="single" w:sz="4" w:space="0" w:color="auto"/>
-            </w:tcBorders>
-            <w:hideMark/>
-          </w:tcPr>
-          <w:p>
-            <w:pPr>
-              <w:tabs>
-                <w:tab w:val="left" w:pos="1890"/>
-              </w:tabs>
-              <w:rPr>
-                <w:lang w:val="es-ES"/>
-              </w:rPr>
-            </w:pPr>
-            <w:r>
-              <w:rPr>
-                <w:lang w:val="es-ES"/>
-              </w:rPr>
-              <w:t>Autor</w:t>
-            </w:r>
-          </w:p>
-        </w:tc>
-        <w:tc>
-          <w:tcPr>
-            <w:tcW w:w="6948" w:type="dxa"/>
-            <w:tcBorders>
-              <w:top w:val="single" w:sz="4" w:space="0" w:color="auto"/>
-              <w:left w:val="single" w:sz="4" w:space="0" w:color="auto"/>
-              <w:bottom w:val="single" w:sz="4" w:space="0" w:color="auto"/>
-              <w:right w:val="single" w:sz="4" w:space="0" w:color="auto"/>
-            </w:tcBorders>
-          </w:tcPr>
-          <w:p>
-            <w:pPr>
-              <w:tabs>
-                <w:tab w:val="left" w:pos="1890"/>
-              </w:tabs>
-              <w:rPr>
-                <w:lang w:val="es-ES"/>
-              </w:rPr>
-            </w:pPr>
-            <w:r>
-              <w:rPr>
-                <w:lang w:val="es-ES"/>
-              </w:rPr>
-              <w:t>Diana</w:t>
-            </w:r>
-          </w:p>
-        </w:tc>
-      </w:tr>
-      <w:tr>
-        <w:trPr>
-          <w:trHeight w:val="270"/>
-        </w:trPr>
-        <w:tc>
-          <w:tcPr>
-            <w:tcW w:w="3684" w:type="dxa"/>
-            <w:tcBorders>
-              <w:top w:val="single" w:sz="4" w:space="0" w:color="auto"/>
-              <w:left w:val="single" w:sz="4" w:space="0" w:color="auto"/>
-              <w:bottom w:val="single" w:sz="4" w:space="0" w:color="auto"/>
-              <w:right w:val="single" w:sz="4" w:space="0" w:color="auto"/>
-            </w:tcBorders>
-            <w:hideMark/>
-          </w:tcPr>
-          <w:p>
-            <w:pPr>
-              <w:tabs>
-                <w:tab w:val="left" w:pos="1890"/>
-              </w:tabs>
-              <w:rPr>
-                <w:lang w:val="es-ES"/>
-              </w:rPr>
-            </w:pPr>
-            <w:r>
-              <w:rPr>
-                <w:lang w:val="es-ES"/>
-              </w:rPr>
-              <w:t>Fecha</w:t>
-            </w:r>
-          </w:p>
-        </w:tc>
-        <w:tc>
-          <w:tcPr>
-            <w:tcW w:w="6948" w:type="dxa"/>
-            <w:tcBorders>
-              <w:top w:val="single" w:sz="4" w:space="0" w:color="auto"/>
-              <w:left w:val="single" w:sz="4" w:space="0" w:color="auto"/>
-              <w:bottom w:val="single" w:sz="4" w:space="0" w:color="auto"/>
-              <w:right w:val="single" w:sz="4" w:space="0" w:color="auto"/>
-            </w:tcBorders>
-          </w:tcPr>
-          <w:p>
-            <w:pPr>
-              <w:tabs>
-                <w:tab w:val="left" w:pos="1890"/>
-              </w:tabs>
-              <w:ind w:left="-69"/>
-              <w:rPr>
-                <w:lang w:val="es-ES"/>
-              </w:rPr>
-            </w:pPr>
-            <w:r>
-              <w:rPr>
-                <w:lang w:val="es-ES"/>
-              </w:rPr>
-              <w:t>18-10-2014</w:t>
-            </w:r>
-          </w:p>
-        </w:tc>
-      </w:tr>
-      <w:tr>
-        <w:trPr>
-          <w:trHeight w:val="450"/>
-        </w:trPr>
-        <w:tc>
-          <w:tcPr>
-            <w:tcW w:w="10632" w:type="dxa"/>
-            <w:gridSpan w:val="2"/>
-            <w:tcBorders>
-              <w:top w:val="single" w:sz="4" w:space="0" w:color="auto"/>
-              <w:left w:val="single" w:sz="4" w:space="0" w:color="auto"/>
-              <w:bottom w:val="single" w:sz="4" w:space="0" w:color="auto"/>
-              <w:right w:val="single" w:sz="4" w:space="0" w:color="auto"/>
-            </w:tcBorders>
-            <w:hideMark/>
-          </w:tcPr>
-          <w:p>
-            <w:pPr>
-              <w:tabs>
-                <w:tab w:val="left" w:pos="1035"/>
-              </w:tabs>
-              <w:rPr>
-                <w:lang w:val="es-ES"/>
-              </w:rPr>
-            </w:pPr>
-            <w:r>
-              <w:rPr>
-                <w:lang w:val="es-ES"/>
-              </w:rPr>
-              <w:t>Descripción:</w:t>
-            </w:r>
-            <w:r>
-              <w:rPr>
-                <w:lang w:val="es-ES"/>
-              </w:rPr>
-              <w:br/>
-              <w:t xml:space="preserve">   Permite al Abogado Titular realizar el cobro de honorarios</w:t>
-            </w:r>
-          </w:p>
-        </w:tc>
-      </w:tr>
-      <w:tr>
-        <w:trPr>
-          <w:trHeight w:val="480"/>
-        </w:trPr>
-        <w:tc>
-          <w:tcPr>
-            <w:tcW w:w="10632" w:type="dxa"/>
-            <w:gridSpan w:val="2"/>
-            <w:tcBorders>
-              <w:top w:val="single" w:sz="4" w:space="0" w:color="auto"/>
-              <w:left w:val="single" w:sz="4" w:space="0" w:color="auto"/>
-              <w:bottom w:val="single" w:sz="4" w:space="0" w:color="auto"/>
-              <w:right w:val="single" w:sz="4" w:space="0" w:color="auto"/>
-            </w:tcBorders>
-          </w:tcPr>
-          <w:p>
-            <w:pPr>
-              <w:tabs>
-                <w:tab w:val="left" w:pos="1200"/>
-              </w:tabs>
-              <w:ind w:left="-69"/>
-              <w:rPr>
-                <w:lang w:val="es-ES"/>
-              </w:rPr>
-            </w:pPr>
-            <w:r>
-              <w:rPr>
-                <w:lang w:val="es-ES"/>
-              </w:rPr>
-              <w:t xml:space="preserve"> Actores:</w:t>
-            </w:r>
-          </w:p>
-          <w:p>
-            <w:pPr>
-              <w:tabs>
-                <w:tab w:val="left" w:pos="1200"/>
-              </w:tabs>
-              <w:ind w:left="-69"/>
-              <w:rPr>
-                <w:lang w:val="es-ES"/>
-              </w:rPr>
-            </w:pPr>
-            <w:r>
-              <w:rPr>
-                <w:lang w:val="es-ES"/>
-              </w:rPr>
-              <w:t>Abogado Titular</w:t>
-            </w:r>
-          </w:p>
-        </w:tc>
-      </w:tr>
-      <w:tr>
-        <w:trPr>
-          <w:trHeight w:val="405"/>
-        </w:trPr>
-        <w:tc>
-          <w:tcPr>
-            <w:tcW w:w="10632" w:type="dxa"/>
-            <w:gridSpan w:val="2"/>
-            <w:tcBorders>
-              <w:top w:val="single" w:sz="4" w:space="0" w:color="auto"/>
-              <w:left w:val="single" w:sz="4" w:space="0" w:color="auto"/>
-              <w:bottom w:val="single" w:sz="4" w:space="0" w:color="auto"/>
-              <w:right w:val="single" w:sz="4" w:space="0" w:color="auto"/>
-            </w:tcBorders>
-          </w:tcPr>
-          <w:p>
-            <w:pPr>
-              <w:tabs>
-                <w:tab w:val="left" w:pos="1890"/>
-              </w:tabs>
-              <w:ind w:left="-69"/>
-              <w:rPr>
-                <w:lang w:val="es-ES"/>
-              </w:rPr>
-            </w:pPr>
-            <w:r>
-              <w:rPr>
-                <w:lang w:val="es-ES"/>
-              </w:rPr>
-              <w:t xml:space="preserve"> Precondiciones:</w:t>
-            </w:r>
-          </w:p>
-          <w:p>
-            <w:pPr>
-              <w:tabs>
-                <w:tab w:val="left" w:pos="1890"/>
-              </w:tabs>
-              <w:ind w:left="-69"/>
-              <w:rPr>
-                <w:lang w:val="es-ES"/>
-              </w:rPr>
-            </w:pPr>
-            <w:r>
-              <w:rPr>
-                <w:lang w:val="es-ES"/>
-              </w:rPr>
-              <w:t>Abogado Titular debe estar registrado en el sistema</w:t>
-            </w:r>
-          </w:p>
-          <w:p>
-            <w:pPr>
-              <w:tabs>
-                <w:tab w:val="left" w:pos="1890"/>
-              </w:tabs>
-              <w:ind w:left="-69"/>
-              <w:rPr>
-                <w:lang w:val="es-ES"/>
-              </w:rPr>
-            </w:pPr>
-            <w:r>
-              <w:rPr>
-                <w:lang w:val="es-ES"/>
-              </w:rPr>
-              <w:t xml:space="preserve">Abogado Titular debe estar </w:t>
-            </w:r>
-            <w:proofErr w:type="spellStart"/>
-            <w:r>
-              <w:rPr>
-                <w:lang w:val="es-ES"/>
-              </w:rPr>
-              <w:t>logeado</w:t>
-            </w:r>
-            <w:proofErr w:type="spellEnd"/>
-            <w:r>
-              <w:rPr>
-                <w:lang w:val="es-ES"/>
-              </w:rPr>
-              <w:t xml:space="preserve"> en el sistema</w:t>
-            </w:r>
-          </w:p>
-          <w:p>
-            <w:pPr>
-              <w:tabs>
-                <w:tab w:val="left" w:pos="1890"/>
-              </w:tabs>
-              <w:ind w:left="-69"/>
-              <w:rPr>
-                <w:lang w:val="es-ES"/>
-              </w:rPr>
-            </w:pPr>
-          </w:p>
-        </w:tc>
-      </w:tr>
-      <w:tr>
-        <w:trPr>
-          <w:trHeight w:val="2547"/>
-        </w:trPr>
-        <w:tc>
-          <w:tcPr>
-            <w:tcW w:w="10632" w:type="dxa"/>
-            <w:gridSpan w:val="2"/>
-            <w:tcBorders>
-              <w:top w:val="single" w:sz="4" w:space="0" w:color="auto"/>
-              <w:left w:val="single" w:sz="4" w:space="0" w:color="auto"/>
-              <w:bottom w:val="single" w:sz="4" w:space="0" w:color="auto"/>
-              <w:right w:val="single" w:sz="4" w:space="0" w:color="auto"/>
-            </w:tcBorders>
-          </w:tcPr>
-          <w:p>
-            <w:pPr>
-              <w:tabs>
-                <w:tab w:val="left" w:pos="1890"/>
-              </w:tabs>
-              <w:ind w:left="-69"/>
-              <w:rPr>
-                <w:lang w:val="es-ES"/>
-              </w:rPr>
-            </w:pPr>
-            <w:r>
-              <w:rPr>
-                <w:lang w:val="es-ES"/>
-              </w:rPr>
-              <w:t xml:space="preserve"> Flujo Normal:</w:t>
-            </w:r>
-          </w:p>
-          <w:p>
-            <w:pPr>
-              <w:tabs>
-                <w:tab w:val="left" w:pos="1890"/>
-              </w:tabs>
-              <w:spacing w:after="0"/>
-              <w:ind w:left="-69"/>
-            </w:pPr>
-            <w:r>
-              <w:t>1.- Se muestra en la página del sistema &lt;COBRAR&gt; con los campos: Tipo de caso, Tiempo en el caso</w:t>
-            </w:r>
-          </w:p>
-          <w:p>
-            <w:pPr>
-              <w:tabs>
-                <w:tab w:val="left" w:pos="1890"/>
-              </w:tabs>
-              <w:spacing w:after="0"/>
-              <w:ind w:left="-69"/>
-            </w:pPr>
-            <w:r>
-              <w:t>2.- Abogado titular debe capturar datos de Nota de Pago:</w:t>
-            </w:r>
-          </w:p>
-          <w:p>
-            <w:pPr>
-              <w:tabs>
-                <w:tab w:val="left" w:pos="1890"/>
-              </w:tabs>
-              <w:spacing w:after="0"/>
-              <w:ind w:left="-69"/>
-            </w:pPr>
-            <w:r>
-              <w:t xml:space="preserve">3.- Abogado da </w:t>
-            </w:r>
-            <w:proofErr w:type="spellStart"/>
-            <w:r>
-              <w:t>Click</w:t>
-            </w:r>
-            <w:proofErr w:type="spellEnd"/>
-            <w:r>
-              <w:t xml:space="preserve"> en el botón [GUARDAR CAMBIOS].</w:t>
-            </w:r>
-          </w:p>
-          <w:p>
-            <w:pPr>
-              <w:tabs>
-                <w:tab w:val="left" w:pos="1890"/>
-              </w:tabs>
-              <w:spacing w:after="0"/>
-              <w:ind w:left="-69"/>
-            </w:pPr>
-            <w:r>
-              <w:t>4.- El sistema guarda los datos del cobro en la entidad &lt;&lt;COBROS&gt;&gt;</w:t>
-            </w:r>
-          </w:p>
-          <w:p>
-            <w:pPr>
-              <w:tabs>
-                <w:tab w:val="left" w:pos="1890"/>
-              </w:tabs>
-              <w:spacing w:after="0"/>
-              <w:ind w:left="-69"/>
-            </w:pPr>
-            <w:r>
-              <w:t>5.- Sistema despliega mensaje “COBRO REALIZADO”</w:t>
-            </w:r>
-          </w:p>
-          <w:p>
-            <w:pPr>
-              <w:tabs>
-                <w:tab w:val="left" w:pos="1890"/>
-              </w:tabs>
-              <w:ind w:left="-69"/>
-            </w:pPr>
-            <w:r>
-              <w:t>6.- Abogado  entrega nota de pago.</w:t>
-            </w:r>
-          </w:p>
-        </w:tc>
-      </w:tr>
-      <w:tr>
-        <w:trPr>
-          <w:trHeight w:val="210"/>
-        </w:trPr>
-        <w:tc>
-          <w:tcPr>
-            <w:tcW w:w="10632" w:type="dxa"/>
-            <w:gridSpan w:val="2"/>
-            <w:tcBorders>
-              <w:top w:val="single" w:sz="4" w:space="0" w:color="auto"/>
-              <w:left w:val="single" w:sz="4" w:space="0" w:color="auto"/>
-              <w:bottom w:val="single" w:sz="4" w:space="0" w:color="auto"/>
-              <w:right w:val="single" w:sz="4" w:space="0" w:color="auto"/>
-            </w:tcBorders>
-          </w:tcPr>
-          <w:p>
-            <w:pPr>
-              <w:tabs>
-                <w:tab w:val="left" w:pos="1890"/>
-              </w:tabs>
-              <w:ind w:left="-69"/>
-              <w:rPr>
-                <w:lang w:val="es-ES"/>
-              </w:rPr>
-            </w:pPr>
-            <w:r>
-              <w:rPr>
-                <w:lang w:val="es-ES"/>
-              </w:rPr>
-              <w:t xml:space="preserve">  Flujo Alternativo</w:t>
-            </w:r>
-          </w:p>
-          <w:p>
-            <w:pPr>
-              <w:tabs>
-                <w:tab w:val="left" w:pos="1890"/>
-              </w:tabs>
-              <w:spacing w:after="0"/>
-              <w:ind w:left="-69"/>
-            </w:pPr>
-            <w:r>
-              <w:t>1.- El sistema envíe un mensaje de “DATOS FALTANTES”</w:t>
-            </w:r>
-          </w:p>
-          <w:p>
-            <w:pPr>
-              <w:tabs>
-                <w:tab w:val="left" w:pos="1890"/>
-              </w:tabs>
-              <w:spacing w:after="0"/>
-              <w:ind w:left="-69"/>
-            </w:pPr>
-          </w:p>
-          <w:p>
-            <w:pPr>
-              <w:tabs>
-                <w:tab w:val="left" w:pos="1890"/>
-              </w:tabs>
-              <w:spacing w:after="0"/>
-              <w:ind w:left="-69"/>
-            </w:pPr>
-            <w:r>
-              <w:t xml:space="preserve"> Flujo fallido</w:t>
-            </w:r>
-          </w:p>
-          <w:p>
-            <w:pPr>
-              <w:tabs>
-                <w:tab w:val="left" w:pos="1890"/>
-              </w:tabs>
-              <w:spacing w:after="0"/>
-              <w:ind w:left="-69"/>
-            </w:pPr>
-            <w:r>
-              <w:t>1.-Sistema manda mensaje “CANTIDAD INCORRECTA”</w:t>
-            </w:r>
-          </w:p>
-          <w:p>
-            <w:pPr>
-              <w:tabs>
-                <w:tab w:val="left" w:pos="1890"/>
-              </w:tabs>
-              <w:spacing w:after="0"/>
-              <w:ind w:left="-69"/>
-            </w:pPr>
-          </w:p>
-          <w:p>
-            <w:pPr>
-              <w:tabs>
-                <w:tab w:val="left" w:pos="1890"/>
-              </w:tabs>
-              <w:spacing w:after="0"/>
-              <w:ind w:left="-69"/>
-            </w:pPr>
-            <w:r>
-              <w:t>Flujo indeseable</w:t>
-            </w:r>
-          </w:p>
-          <w:p>
-            <w:pPr>
-              <w:tabs>
-                <w:tab w:val="left" w:pos="1890"/>
-              </w:tabs>
-              <w:ind w:left="-69"/>
-              <w:rPr>
-                <w:lang w:val="es-ES"/>
-              </w:rPr>
-            </w:pPr>
-            <w:r>
-              <w:t>1.- El sistema se cierre inesperadamente</w:t>
-            </w:r>
-          </w:p>
-        </w:tc>
-      </w:tr>
-      <w:tr>
-        <w:trPr>
-          <w:trHeight w:val="1063"/>
-        </w:trPr>
-        <w:tc>
-          <w:tcPr>
-            <w:tcW w:w="10632" w:type="dxa"/>
-            <w:gridSpan w:val="2"/>
-            <w:tcBorders>
-              <w:top w:val="single" w:sz="4" w:space="0" w:color="auto"/>
-              <w:left w:val="single" w:sz="4" w:space="0" w:color="auto"/>
-              <w:bottom w:val="single" w:sz="4" w:space="0" w:color="auto"/>
-              <w:right w:val="single" w:sz="4" w:space="0" w:color="auto"/>
-            </w:tcBorders>
-          </w:tcPr>
-          <w:p>
-            <w:pPr>
-              <w:tabs>
-                <w:tab w:val="left" w:pos="1890"/>
-              </w:tabs>
-              <w:ind w:left="-69"/>
-              <w:rPr>
-                <w:lang w:val="es-ES"/>
-              </w:rPr>
-            </w:pPr>
-            <w:r>
-              <w:rPr>
-                <w:lang w:val="es-ES"/>
-              </w:rPr>
-              <w:t xml:space="preserve"> </w:t>
-            </w:r>
-            <w:proofErr w:type="spellStart"/>
-            <w:r>
-              <w:rPr>
-                <w:lang w:val="es-ES"/>
-              </w:rPr>
-              <w:t>Pos</w:t>
-            </w:r>
-            <w:proofErr w:type="spellEnd"/>
-            <w:r>
-              <w:rPr>
-                <w:lang w:val="es-ES"/>
-              </w:rPr>
-              <w:t xml:space="preserve"> condiciones</w:t>
             </w:r>
           </w:p>
           <w:p>
@@ -14313,8 +13705,14 @@
       </w:tr>
     </w:tbl>
     <w:p>
-      <w:bookmarkStart w:id="0" w:name="_GoBack"/>
-      <w:bookmarkEnd w:id="0"/>
+      <w:pPr>
+        <w:rPr>
+          <w:rFonts w:ascii="Arial" w:hAnsi="Arial" w:cs="Arial"/>
+          <w:color w:val="4F81BD" w:themeColor="accent1"/>
+          <w:sz w:val="24"/>
+          <w:szCs w:val="24"/>
+        </w:rPr>
+      </w:pPr>
     </w:p>
     <w:sectPr>
       <w:pgSz w:w="12240" w:h="15840"/>
@@ -16218,19 +15616,12 @@
     <w:tblPr>
       <w:tblStyleRowBandSize w:val="1"/>
       <w:tblStyleColBandSize w:val="1"/>
-      <w:tblInd w:w="0" w:type="dxa"/>
       <w:tblBorders>
         <w:top w:val="single" w:sz="8" w:space="0" w:color="4BACC6" w:themeColor="accent5"/>
         <w:left w:val="single" w:sz="8" w:space="0" w:color="4BACC6" w:themeColor="accent5"/>
         <w:bottom w:val="single" w:sz="8" w:space="0" w:color="4BACC6" w:themeColor="accent5"/>
         <w:right w:val="single" w:sz="8" w:space="0" w:color="4BACC6" w:themeColor="accent5"/>
       </w:tblBorders>
-      <w:tblCellMar>
-        <w:top w:w="0" w:type="dxa"/>
-        <w:left w:w="108" w:type="dxa"/>
-        <w:bottom w:w="0" w:type="dxa"/>
-        <w:right w:w="108" w:type="dxa"/>
-      </w:tblCellMar>
     </w:tblPr>
     <w:tblStylePr w:type="firstRow">
       <w:pPr>
@@ -16308,7 +15699,6 @@
       <w:spacing w:after="0" w:line="240" w:lineRule="auto"/>
     </w:pPr>
     <w:tblPr>
-      <w:tblInd w:w="0" w:type="dxa"/>
       <w:tblBorders>
         <w:top w:val="single" w:sz="4" w:space="0" w:color="auto"/>
         <w:left w:val="single" w:sz="4" w:space="0" w:color="auto"/>
@@ -16317,12 +15707,6 @@
         <w:insideH w:val="single" w:sz="4" w:space="0" w:color="auto"/>
         <w:insideV w:val="single" w:sz="4" w:space="0" w:color="auto"/>
       </w:tblBorders>
-      <w:tblCellMar>
-        <w:top w:w="0" w:type="dxa"/>
-        <w:left w:w="108" w:type="dxa"/>
-        <w:bottom w:w="0" w:type="dxa"/>
-        <w:right w:w="108" w:type="dxa"/>
-      </w:tblCellMar>
     </w:tblPr>
   </w:style>
   <w:style w:type="paragraph" w:styleId="Textodeglobo">
@@ -16557,6 +15941,7 @@
     <w:rsid w:val="00920FFA"/>
     <w:rsid w:val="00AA7F65"/>
     <w:rsid w:val="00EB3203"/>
+    <w:rsid w:val="00FF756F"/>
   </w:rsids>
   <m:mathPr>
     <m:mathFont m:val="Cambria Math"/>

</xml_diff>

<commit_message>
Cuestionario para evaluar al líder del proyecto
Se agrega el cuestionario al documento formal de entrega.
Agregado el archivo de preguntas para evaluar al líder del proyecto en
la carpeta de revisión o cambios.
</commit_message>
<xml_diff>
--- a/Documentacion formal/Documento formal del plan del proyecto.docx
+++ b/Documentacion formal/Documento formal del plan del proyecto.docx
@@ -8025,7 +8025,7 @@
                 </mc:Choice>
                 <mc:Fallback>
                   <w:pict>
-                    <v:line w14:anchorId="10F58558" id="2 Conector recto" o:spid="_x0000_s1026" style="position:absolute;z-index:251661312;visibility:visible;mso-wrap-style:square;mso-width-percent:0;mso-height-percent:0;mso-wrap-distance-left:9pt;mso-wrap-distance-top:0;mso-wrap-distance-right:9pt;mso-wrap-distance-bottom:0;mso-position-horizontal:absolute;mso-position-horizontal-relative:text;mso-position-vertical:absolute;mso-position-vertical-relative:text;mso-width-percent:0;mso-height-percent:0;mso-width-relative:margin;mso-height-relative:margin" from="5.85pt,1.2pt" to="5.85pt,54pt" o:gfxdata="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" strokecolor="black [3040]"/>
+                    <v:line w14:anchorId="22A4F311" id="2 Conector recto" o:spid="_x0000_s1026" style="position:absolute;z-index:251661312;visibility:visible;mso-wrap-style:square;mso-width-percent:0;mso-height-percent:0;mso-wrap-distance-left:9pt;mso-wrap-distance-top:0;mso-wrap-distance-right:9pt;mso-wrap-distance-bottom:0;mso-position-horizontal:absolute;mso-position-horizontal-relative:text;mso-position-vertical:absolute;mso-position-vertical-relative:text;mso-width-percent:0;mso-height-percent:0;mso-width-relative:margin;mso-height-relative:margin" from="5.85pt,1.2pt" to="5.85pt,54pt" o:gfxdata="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" strokecolor="black [3040]"/>
                   </w:pict>
                 </mc:Fallback>
               </mc:AlternateContent>
@@ -8432,7 +8432,7 @@
                 </mc:Choice>
                 <mc:Fallback>
                   <w:pict>
-                    <v:line w14:anchorId="484413A5" id="1 Conector recto" o:spid="_x0000_s1026" style="position:absolute;z-index:251662336;visibility:visible;mso-wrap-style:square;mso-height-percent:0;mso-wrap-distance-left:9pt;mso-wrap-distance-top:0;mso-wrap-distance-right:9pt;mso-wrap-distance-bottom:0;mso-position-horizontal:absolute;mso-position-horizontal-relative:text;mso-position-vertical:absolute;mso-position-vertical-relative:text;mso-height-percent:0;mso-height-relative:margin" from="5.55pt,86.9pt" to="6.95pt,182.9pt" o:gfxdata="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" strokecolor="black [3040]"/>
+                    <v:line w14:anchorId="346A334B" id="1 Conector recto" o:spid="_x0000_s1026" style="position:absolute;z-index:251662336;visibility:visible;mso-wrap-style:square;mso-height-percent:0;mso-wrap-distance-left:9pt;mso-wrap-distance-top:0;mso-wrap-distance-right:9pt;mso-wrap-distance-bottom:0;mso-position-horizontal:absolute;mso-position-horizontal-relative:text;mso-position-vertical:absolute;mso-position-vertical-relative:text;mso-height-percent:0;mso-height-relative:margin" from="5.55pt,86.9pt" to="6.95pt,182.9pt" o:gfxdata="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" strokecolor="black [3040]"/>
                   </w:pict>
                 </mc:Fallback>
               </mc:AlternateContent>
@@ -9848,11 +9848,6 @@
                 <w:lang w:val="es-ES"/>
               </w:rPr>
               <w:br/>
-            </w:r>
-            <w:r>
-              <w:rPr>
-                <w:lang w:val="es-ES"/>
-              </w:rPr>
               <w:t>Base de datos actualizada con los datos nuevos en la agenda.</w:t>
             </w:r>
           </w:p>
@@ -13104,8 +13099,6 @@
                 <w:lang w:val="es-ES"/>
               </w:rPr>
             </w:pPr>
-            <w:bookmarkStart w:id="0" w:name="_GoBack"/>
-            <w:bookmarkEnd w:id="0"/>
             <w:r>
               <w:rPr>
                 <w:lang w:val="es-ES"/>
@@ -13713,6 +13706,219 @@
           <w:szCs w:val="24"/>
         </w:rPr>
       </w:pPr>
+    </w:p>
+    <w:p>
+      <w:pPr>
+        <w:rPr>
+          <w:rFonts w:ascii="Arial" w:hAnsi="Arial" w:cs="Arial"/>
+          <w:color w:val="4F81BD" w:themeColor="accent1"/>
+          <w:sz w:val="24"/>
+          <w:szCs w:val="24"/>
+        </w:rPr>
+      </w:pPr>
+    </w:p>
+    <w:p>
+      <w:pPr>
+        <w:jc w:val="center"/>
+        <w:rPr>
+          <w:sz w:val="32"/>
+          <w:szCs w:val="32"/>
+        </w:rPr>
+      </w:pPr>
+      <w:r>
+        <w:rPr>
+          <w:sz w:val="32"/>
+          <w:szCs w:val="32"/>
+        </w:rPr>
+        <w:lastRenderedPageBreak/>
+        <w:t>Preguntas para evaluar al líder del proyecto.</w:t>
+      </w:r>
+    </w:p>
+    <w:p>
+      <w:r>
+        <w:t>Al realizar cada actividad el líder del proyecto ¿Cumplía con su respectiva revisión antes de ser agregada o publicada en la plataforma?</w:t>
+      </w:r>
+    </w:p>
+    <w:p>
+      <w:pPr>
+        <w:pStyle w:val="Prrafodelista"/>
+        <w:numPr>
+          <w:ilvl w:val="0"/>
+          <w:numId w:val="12"/>
+        </w:numPr>
+        <w:spacing w:after="160" w:line="259" w:lineRule="auto"/>
+      </w:pPr>
+      <w:r>
+        <w:t xml:space="preserve">Si cumplía </w:t>
+      </w:r>
+      <w:r>
+        <w:tab/>
+      </w:r>
+      <w:r>
+        <w:tab/>
+        <w:t>b) No cumplía</w:t>
+      </w:r>
+      <w:r>
+        <w:tab/>
+      </w:r>
+      <w:r>
+        <w:tab/>
+      </w:r>
+      <w:r>
+        <w:tab/>
+        <w:t>c) Nunca cumplió</w:t>
+      </w:r>
+    </w:p>
+    <w:p>
+      <w:r>
+        <w:t>¿Qué tan responsable fue el líder del proyecto al cumplir con las minutas?</w:t>
+      </w:r>
+    </w:p>
+    <w:p>
+      <w:pPr>
+        <w:pStyle w:val="Prrafodelista"/>
+        <w:numPr>
+          <w:ilvl w:val="0"/>
+          <w:numId w:val="11"/>
+        </w:numPr>
+        <w:spacing w:after="160" w:line="259" w:lineRule="auto"/>
+      </w:pPr>
+      <w:r>
+        <w:t>Responsable</w:t>
+      </w:r>
+      <w:r>
+        <w:tab/>
+      </w:r>
+      <w:r>
+        <w:tab/>
+        <w:t>b) Poco responsable</w:t>
+      </w:r>
+      <w:r>
+        <w:tab/>
+      </w:r>
+      <w:r>
+        <w:tab/>
+        <w:t>c) No cumplía con minutas</w:t>
+      </w:r>
+    </w:p>
+    <w:p>
+      <w:r>
+        <w:t>De las siguientes propuestas, marca aquellas que pueden mejorar al líder del proyecto:</w:t>
+      </w:r>
+    </w:p>
+    <w:p>
+      <w:r>
+        <w:t>[ ] Responsabilidad</w:t>
+      </w:r>
+    </w:p>
+    <w:p>
+      <w:r>
+        <w:t>[ ] Amabilidad</w:t>
+      </w:r>
+    </w:p>
+    <w:p>
+      <w:r>
+        <w:t>[ ] Control de prepotencia</w:t>
+      </w:r>
+    </w:p>
+    <w:p>
+      <w:r>
+        <w:t>[ ] Persuasión</w:t>
+      </w:r>
+    </w:p>
+    <w:p>
+      <w:r>
+        <w:t>[ ] Liderazgo</w:t>
+      </w:r>
+    </w:p>
+    <w:p>
+      <w:r>
+        <w:t>Que recomendación le darías al líder del proyecto para mejorar en su desempeño como líder.</w:t>
+      </w:r>
+    </w:p>
+    <w:p/>
+    <w:p>
+      <w:r>
+        <w:t>Explica de manera breve, como fue la experiencia obtenida en el equipo de trabajo.</w:t>
+      </w:r>
+    </w:p>
+    <w:p/>
+    <w:p>
+      <w:r>
+        <w:t>¿El líder del proyecto cumplía con sus actividades de manera eficiente?</w:t>
+      </w:r>
+    </w:p>
+    <w:p>
+      <w:pPr>
+        <w:pStyle w:val="Prrafodelista"/>
+        <w:numPr>
+          <w:ilvl w:val="0"/>
+          <w:numId w:val="13"/>
+        </w:numPr>
+        <w:spacing w:after="160" w:line="259" w:lineRule="auto"/>
+      </w:pPr>
+      <w:r>
+        <w:t>No cumplía con sus actividades.</w:t>
+      </w:r>
+    </w:p>
+    <w:p>
+      <w:pPr>
+        <w:pStyle w:val="Prrafodelista"/>
+        <w:numPr>
+          <w:ilvl w:val="0"/>
+          <w:numId w:val="13"/>
+        </w:numPr>
+        <w:spacing w:after="160" w:line="259" w:lineRule="auto"/>
+      </w:pPr>
+      <w:r>
+        <w:t>Rara vez cumplía con sus actividades.</w:t>
+      </w:r>
+    </w:p>
+    <w:p>
+      <w:pPr>
+        <w:pStyle w:val="Prrafodelista"/>
+        <w:numPr>
+          <w:ilvl w:val="0"/>
+          <w:numId w:val="13"/>
+        </w:numPr>
+        <w:spacing w:after="160" w:line="259" w:lineRule="auto"/>
+      </w:pPr>
+      <w:r>
+        <w:t>Siempre cumplía con sus actividades</w:t>
+      </w:r>
+    </w:p>
+    <w:p>
+      <w:pPr>
+        <w:pStyle w:val="Prrafodelista"/>
+        <w:numPr>
+          <w:ilvl w:val="0"/>
+          <w:numId w:val="13"/>
+        </w:numPr>
+        <w:spacing w:after="160" w:line="259" w:lineRule="auto"/>
+      </w:pPr>
+      <w:r>
+        <w:t>A tiempo por lo general</w:t>
+      </w:r>
+    </w:p>
+    <w:p>
+      <w:r>
+        <w:t>¿El líder del proyecto contribuía a resolver las dudas que el equipo presentaba?</w:t>
+      </w:r>
+    </w:p>
+    <w:p/>
+    <w:p/>
+    <w:p/>
+    <w:p>
+      <w:pPr>
+        <w:rPr>
+          <w:rFonts w:ascii="Arial" w:hAnsi="Arial" w:cs="Arial"/>
+          <w:color w:val="4F81BD" w:themeColor="accent1"/>
+          <w:sz w:val="24"/>
+          <w:szCs w:val="24"/>
+        </w:rPr>
+      </w:pPr>
+      <w:bookmarkStart w:id="0" w:name="_GoBack"/>
+      <w:bookmarkEnd w:id="0"/>
     </w:p>
     <w:sectPr>
       <w:pgSz w:w="12240" w:h="15840"/>
@@ -13777,6 +13983,95 @@
 <file path=word/numbering.xml><?xml version="1.0" encoding="utf-8"?>
 <w:numbering xmlns:wpc="http://schemas.microsoft.com/office/word/2010/wordprocessingCanvas" xmlns:mc="http://schemas.openxmlformats.org/markup-compatibility/2006" xmlns:o="urn:schemas-microsoft-com:office:office" xmlns:r="http://schemas.openxmlformats.org/officeDocument/2006/relationships" xmlns:m="http://schemas.openxmlformats.org/officeDocument/2006/math" xmlns:v="urn:schemas-microsoft-com:vml" xmlns:wp14="http://schemas.microsoft.com/office/word/2010/wordprocessingDrawing" xmlns:wp="http://schemas.openxmlformats.org/drawingml/2006/wordprocessingDrawing" xmlns:w10="urn:schemas-microsoft-com:office:word" xmlns:w="http://schemas.openxmlformats.org/wordprocessingml/2006/main" xmlns:w14="http://schemas.microsoft.com/office/word/2010/wordml" xmlns:w15="http://schemas.microsoft.com/office/word/2012/wordml" xmlns:wpg="http://schemas.microsoft.com/office/word/2010/wordprocessingGroup" xmlns:wpi="http://schemas.microsoft.com/office/word/2010/wordprocessingInk" xmlns:wne="http://schemas.microsoft.com/office/word/2006/wordml" xmlns:wps="http://schemas.microsoft.com/office/word/2010/wordprocessingShape" mc:Ignorable="w14 w15 wp14">
   <w:abstractNum w:abstractNumId="0">
+    <w:nsid w:val="165F6B6A"/>
+    <w:multiLevelType w:val="hybridMultilevel"/>
+    <w:tmpl w:val="756629B8"/>
+    <w:lvl w:ilvl="0" w:tplc="234A34E4">
+      <w:start w:val="1"/>
+      <w:numFmt w:val="lowerLetter"/>
+      <w:lvlText w:val="%1)"/>
+      <w:lvlJc w:val="left"/>
+      <w:pPr>
+        <w:ind w:left="660" w:hanging="360"/>
+      </w:pPr>
+      <w:rPr>
+        <w:rFonts w:hint="default"/>
+      </w:rPr>
+    </w:lvl>
+    <w:lvl w:ilvl="1" w:tplc="080A0019" w:tentative="1">
+      <w:start w:val="1"/>
+      <w:numFmt w:val="lowerLetter"/>
+      <w:lvlText w:val="%2."/>
+      <w:lvlJc w:val="left"/>
+      <w:pPr>
+        <w:ind w:left="1380" w:hanging="360"/>
+      </w:pPr>
+    </w:lvl>
+    <w:lvl w:ilvl="2" w:tplc="080A001B" w:tentative="1">
+      <w:start w:val="1"/>
+      <w:numFmt w:val="lowerRoman"/>
+      <w:lvlText w:val="%3."/>
+      <w:lvlJc w:val="right"/>
+      <w:pPr>
+        <w:ind w:left="2100" w:hanging="180"/>
+      </w:pPr>
+    </w:lvl>
+    <w:lvl w:ilvl="3" w:tplc="080A000F" w:tentative="1">
+      <w:start w:val="1"/>
+      <w:numFmt w:val="decimal"/>
+      <w:lvlText w:val="%4."/>
+      <w:lvlJc w:val="left"/>
+      <w:pPr>
+        <w:ind w:left="2820" w:hanging="360"/>
+      </w:pPr>
+    </w:lvl>
+    <w:lvl w:ilvl="4" w:tplc="080A0019" w:tentative="1">
+      <w:start w:val="1"/>
+      <w:numFmt w:val="lowerLetter"/>
+      <w:lvlText w:val="%5."/>
+      <w:lvlJc w:val="left"/>
+      <w:pPr>
+        <w:ind w:left="3540" w:hanging="360"/>
+      </w:pPr>
+    </w:lvl>
+    <w:lvl w:ilvl="5" w:tplc="080A001B" w:tentative="1">
+      <w:start w:val="1"/>
+      <w:numFmt w:val="lowerRoman"/>
+      <w:lvlText w:val="%6."/>
+      <w:lvlJc w:val="right"/>
+      <w:pPr>
+        <w:ind w:left="4260" w:hanging="180"/>
+      </w:pPr>
+    </w:lvl>
+    <w:lvl w:ilvl="6" w:tplc="080A000F" w:tentative="1">
+      <w:start w:val="1"/>
+      <w:numFmt w:val="decimal"/>
+      <w:lvlText w:val="%7."/>
+      <w:lvlJc w:val="left"/>
+      <w:pPr>
+        <w:ind w:left="4980" w:hanging="360"/>
+      </w:pPr>
+    </w:lvl>
+    <w:lvl w:ilvl="7" w:tplc="080A0019" w:tentative="1">
+      <w:start w:val="1"/>
+      <w:numFmt w:val="lowerLetter"/>
+      <w:lvlText w:val="%8."/>
+      <w:lvlJc w:val="left"/>
+      <w:pPr>
+        <w:ind w:left="5700" w:hanging="360"/>
+      </w:pPr>
+    </w:lvl>
+    <w:lvl w:ilvl="8" w:tplc="080A001B" w:tentative="1">
+      <w:start w:val="1"/>
+      <w:numFmt w:val="lowerRoman"/>
+      <w:lvlText w:val="%9."/>
+      <w:lvlJc w:val="right"/>
+      <w:pPr>
+        <w:ind w:left="6420" w:hanging="180"/>
+      </w:pPr>
+    </w:lvl>
+  </w:abstractNum>
+  <w:abstractNum w:abstractNumId="1">
     <w:nsid w:val="24341134"/>
     <w:multiLevelType w:val="hybridMultilevel"/>
     <w:tmpl w:val="4156CEBE"/>
@@ -13889,7 +14184,96 @@
       </w:rPr>
     </w:lvl>
   </w:abstractNum>
-  <w:abstractNum w:abstractNumId="1">
+  <w:abstractNum w:abstractNumId="2">
+    <w:nsid w:val="2ABF1BA8"/>
+    <w:multiLevelType w:val="hybridMultilevel"/>
+    <w:tmpl w:val="4404CDF4"/>
+    <w:lvl w:ilvl="0" w:tplc="080A0017">
+      <w:start w:val="1"/>
+      <w:numFmt w:val="lowerLetter"/>
+      <w:lvlText w:val="%1)"/>
+      <w:lvlJc w:val="left"/>
+      <w:pPr>
+        <w:ind w:left="720" w:hanging="360"/>
+      </w:pPr>
+      <w:rPr>
+        <w:rFonts w:hint="default"/>
+      </w:rPr>
+    </w:lvl>
+    <w:lvl w:ilvl="1" w:tplc="080A0019" w:tentative="1">
+      <w:start w:val="1"/>
+      <w:numFmt w:val="lowerLetter"/>
+      <w:lvlText w:val="%2."/>
+      <w:lvlJc w:val="left"/>
+      <w:pPr>
+        <w:ind w:left="1440" w:hanging="360"/>
+      </w:pPr>
+    </w:lvl>
+    <w:lvl w:ilvl="2" w:tplc="080A001B" w:tentative="1">
+      <w:start w:val="1"/>
+      <w:numFmt w:val="lowerRoman"/>
+      <w:lvlText w:val="%3."/>
+      <w:lvlJc w:val="right"/>
+      <w:pPr>
+        <w:ind w:left="2160" w:hanging="180"/>
+      </w:pPr>
+    </w:lvl>
+    <w:lvl w:ilvl="3" w:tplc="080A000F" w:tentative="1">
+      <w:start w:val="1"/>
+      <w:numFmt w:val="decimal"/>
+      <w:lvlText w:val="%4."/>
+      <w:lvlJc w:val="left"/>
+      <w:pPr>
+        <w:ind w:left="2880" w:hanging="360"/>
+      </w:pPr>
+    </w:lvl>
+    <w:lvl w:ilvl="4" w:tplc="080A0019" w:tentative="1">
+      <w:start w:val="1"/>
+      <w:numFmt w:val="lowerLetter"/>
+      <w:lvlText w:val="%5."/>
+      <w:lvlJc w:val="left"/>
+      <w:pPr>
+        <w:ind w:left="3600" w:hanging="360"/>
+      </w:pPr>
+    </w:lvl>
+    <w:lvl w:ilvl="5" w:tplc="080A001B" w:tentative="1">
+      <w:start w:val="1"/>
+      <w:numFmt w:val="lowerRoman"/>
+      <w:lvlText w:val="%6."/>
+      <w:lvlJc w:val="right"/>
+      <w:pPr>
+        <w:ind w:left="4320" w:hanging="180"/>
+      </w:pPr>
+    </w:lvl>
+    <w:lvl w:ilvl="6" w:tplc="080A000F" w:tentative="1">
+      <w:start w:val="1"/>
+      <w:numFmt w:val="decimal"/>
+      <w:lvlText w:val="%7."/>
+      <w:lvlJc w:val="left"/>
+      <w:pPr>
+        <w:ind w:left="5040" w:hanging="360"/>
+      </w:pPr>
+    </w:lvl>
+    <w:lvl w:ilvl="7" w:tplc="080A0019" w:tentative="1">
+      <w:start w:val="1"/>
+      <w:numFmt w:val="lowerLetter"/>
+      <w:lvlText w:val="%8."/>
+      <w:lvlJc w:val="left"/>
+      <w:pPr>
+        <w:ind w:left="5760" w:hanging="360"/>
+      </w:pPr>
+    </w:lvl>
+    <w:lvl w:ilvl="8" w:tplc="080A001B" w:tentative="1">
+      <w:start w:val="1"/>
+      <w:numFmt w:val="lowerRoman"/>
+      <w:lvlText w:val="%9."/>
+      <w:lvlJc w:val="right"/>
+      <w:pPr>
+        <w:ind w:left="6480" w:hanging="180"/>
+      </w:pPr>
+    </w:lvl>
+  </w:abstractNum>
+  <w:abstractNum w:abstractNumId="3">
     <w:nsid w:val="35577621"/>
     <w:multiLevelType w:val="hybridMultilevel"/>
     <w:tmpl w:val="270E9868"/>
@@ -14002,7 +14386,7 @@
       </w:rPr>
     </w:lvl>
   </w:abstractNum>
-  <w:abstractNum w:abstractNumId="2">
+  <w:abstractNum w:abstractNumId="4">
     <w:nsid w:val="43CC3AB2"/>
     <w:multiLevelType w:val="hybridMultilevel"/>
     <w:tmpl w:val="0988FD84"/>
@@ -14115,7 +14499,7 @@
       </w:rPr>
     </w:lvl>
   </w:abstractNum>
-  <w:abstractNum w:abstractNumId="3">
+  <w:abstractNum w:abstractNumId="5">
     <w:nsid w:val="4E1B3994"/>
     <w:multiLevelType w:val="hybridMultilevel"/>
     <w:tmpl w:val="3E92C268"/>
@@ -14228,7 +14612,7 @@
       </w:rPr>
     </w:lvl>
   </w:abstractNum>
-  <w:abstractNum w:abstractNumId="4">
+  <w:abstractNum w:abstractNumId="6">
     <w:nsid w:val="4EB5310A"/>
     <w:multiLevelType w:val="hybridMultilevel"/>
     <w:tmpl w:val="0DA60312"/>
@@ -14341,7 +14725,96 @@
       </w:rPr>
     </w:lvl>
   </w:abstractNum>
-  <w:abstractNum w:abstractNumId="5">
+  <w:abstractNum w:abstractNumId="7">
+    <w:nsid w:val="5B120ABF"/>
+    <w:multiLevelType w:val="hybridMultilevel"/>
+    <w:tmpl w:val="44DC1C36"/>
+    <w:lvl w:ilvl="0" w:tplc="080A0017">
+      <w:start w:val="1"/>
+      <w:numFmt w:val="lowerLetter"/>
+      <w:lvlText w:val="%1)"/>
+      <w:lvlJc w:val="left"/>
+      <w:pPr>
+        <w:ind w:left="720" w:hanging="360"/>
+      </w:pPr>
+      <w:rPr>
+        <w:rFonts w:hint="default"/>
+      </w:rPr>
+    </w:lvl>
+    <w:lvl w:ilvl="1" w:tplc="080A0019" w:tentative="1">
+      <w:start w:val="1"/>
+      <w:numFmt w:val="lowerLetter"/>
+      <w:lvlText w:val="%2."/>
+      <w:lvlJc w:val="left"/>
+      <w:pPr>
+        <w:ind w:left="1440" w:hanging="360"/>
+      </w:pPr>
+    </w:lvl>
+    <w:lvl w:ilvl="2" w:tplc="080A001B" w:tentative="1">
+      <w:start w:val="1"/>
+      <w:numFmt w:val="lowerRoman"/>
+      <w:lvlText w:val="%3."/>
+      <w:lvlJc w:val="right"/>
+      <w:pPr>
+        <w:ind w:left="2160" w:hanging="180"/>
+      </w:pPr>
+    </w:lvl>
+    <w:lvl w:ilvl="3" w:tplc="080A000F" w:tentative="1">
+      <w:start w:val="1"/>
+      <w:numFmt w:val="decimal"/>
+      <w:lvlText w:val="%4."/>
+      <w:lvlJc w:val="left"/>
+      <w:pPr>
+        <w:ind w:left="2880" w:hanging="360"/>
+      </w:pPr>
+    </w:lvl>
+    <w:lvl w:ilvl="4" w:tplc="080A0019" w:tentative="1">
+      <w:start w:val="1"/>
+      <w:numFmt w:val="lowerLetter"/>
+      <w:lvlText w:val="%5."/>
+      <w:lvlJc w:val="left"/>
+      <w:pPr>
+        <w:ind w:left="3600" w:hanging="360"/>
+      </w:pPr>
+    </w:lvl>
+    <w:lvl w:ilvl="5" w:tplc="080A001B" w:tentative="1">
+      <w:start w:val="1"/>
+      <w:numFmt w:val="lowerRoman"/>
+      <w:lvlText w:val="%6."/>
+      <w:lvlJc w:val="right"/>
+      <w:pPr>
+        <w:ind w:left="4320" w:hanging="180"/>
+      </w:pPr>
+    </w:lvl>
+    <w:lvl w:ilvl="6" w:tplc="080A000F" w:tentative="1">
+      <w:start w:val="1"/>
+      <w:numFmt w:val="decimal"/>
+      <w:lvlText w:val="%7."/>
+      <w:lvlJc w:val="left"/>
+      <w:pPr>
+        <w:ind w:left="5040" w:hanging="360"/>
+      </w:pPr>
+    </w:lvl>
+    <w:lvl w:ilvl="7" w:tplc="080A0019" w:tentative="1">
+      <w:start w:val="1"/>
+      <w:numFmt w:val="lowerLetter"/>
+      <w:lvlText w:val="%8."/>
+      <w:lvlJc w:val="left"/>
+      <w:pPr>
+        <w:ind w:left="5760" w:hanging="360"/>
+      </w:pPr>
+    </w:lvl>
+    <w:lvl w:ilvl="8" w:tplc="080A001B" w:tentative="1">
+      <w:start w:val="1"/>
+      <w:numFmt w:val="lowerRoman"/>
+      <w:lvlText w:val="%9."/>
+      <w:lvlJc w:val="right"/>
+      <w:pPr>
+        <w:ind w:left="6480" w:hanging="180"/>
+      </w:pPr>
+    </w:lvl>
+  </w:abstractNum>
+  <w:abstractNum w:abstractNumId="8">
     <w:nsid w:val="605A1B55"/>
     <w:multiLevelType w:val="hybridMultilevel"/>
     <w:tmpl w:val="75FE1F08"/>
@@ -14454,7 +14927,7 @@
       </w:rPr>
     </w:lvl>
   </w:abstractNum>
-  <w:abstractNum w:abstractNumId="6">
+  <w:abstractNum w:abstractNumId="9">
     <w:nsid w:val="612A4650"/>
     <w:multiLevelType w:val="hybridMultilevel"/>
     <w:tmpl w:val="3C921392"/>
@@ -14567,7 +15040,7 @@
       </w:rPr>
     </w:lvl>
   </w:abstractNum>
-  <w:abstractNum w:abstractNumId="7">
+  <w:abstractNum w:abstractNumId="10">
     <w:nsid w:val="61CF7C4D"/>
     <w:multiLevelType w:val="hybridMultilevel"/>
     <w:tmpl w:val="E21E4F1E"/>
@@ -14680,7 +15153,7 @@
       </w:rPr>
     </w:lvl>
   </w:abstractNum>
-  <w:abstractNum w:abstractNumId="8">
+  <w:abstractNum w:abstractNumId="11">
     <w:nsid w:val="65716591"/>
     <w:multiLevelType w:val="hybridMultilevel"/>
     <w:tmpl w:val="514C39D8"/>
@@ -14793,7 +15266,7 @@
       </w:rPr>
     </w:lvl>
   </w:abstractNum>
-  <w:abstractNum w:abstractNumId="9">
+  <w:abstractNum w:abstractNumId="12">
     <w:nsid w:val="794B7C7D"/>
     <w:multiLevelType w:val="hybridMultilevel"/>
     <w:tmpl w:val="2FDA3DD0"/>
@@ -14907,34 +15380,43 @@
     </w:lvl>
   </w:abstractNum>
   <w:num w:numId="1">
+    <w:abstractNumId w:val="9"/>
+  </w:num>
+  <w:num w:numId="2">
+    <w:abstractNumId w:val="8"/>
+  </w:num>
+  <w:num w:numId="3">
+    <w:abstractNumId w:val="4"/>
+  </w:num>
+  <w:num w:numId="4">
+    <w:abstractNumId w:val="12"/>
+  </w:num>
+  <w:num w:numId="5">
+    <w:abstractNumId w:val="3"/>
+  </w:num>
+  <w:num w:numId="6">
+    <w:abstractNumId w:val="1"/>
+  </w:num>
+  <w:num w:numId="7">
+    <w:abstractNumId w:val="11"/>
+  </w:num>
+  <w:num w:numId="8">
+    <w:abstractNumId w:val="10"/>
+  </w:num>
+  <w:num w:numId="9">
+    <w:abstractNumId w:val="5"/>
+  </w:num>
+  <w:num w:numId="10">
     <w:abstractNumId w:val="6"/>
   </w:num>
-  <w:num w:numId="2">
-    <w:abstractNumId w:val="5"/>
+  <w:num w:numId="11">
+    <w:abstractNumId w:val="7"/>
   </w:num>
-  <w:num w:numId="3">
-    <w:abstractNumId w:val="2"/>
-  </w:num>
-  <w:num w:numId="4">
-    <w:abstractNumId w:val="9"/>
-  </w:num>
-  <w:num w:numId="5">
-    <w:abstractNumId w:val="1"/>
-  </w:num>
-  <w:num w:numId="6">
+  <w:num w:numId="12">
     <w:abstractNumId w:val="0"/>
   </w:num>
-  <w:num w:numId="7">
-    <w:abstractNumId w:val="8"/>
-  </w:num>
-  <w:num w:numId="8">
-    <w:abstractNumId w:val="7"/>
-  </w:num>
-  <w:num w:numId="9">
-    <w:abstractNumId w:val="3"/>
-  </w:num>
-  <w:num w:numId="10">
-    <w:abstractNumId w:val="4"/>
+  <w:num w:numId="13">
+    <w:abstractNumId w:val="2"/>
   </w:num>
 </w:numbering>
 </file>
@@ -15852,19 +16334,19 @@
 
 <file path=word/glossary/fontTable.xml><?xml version="1.0" encoding="utf-8"?>
 <w:fonts xmlns:mc="http://schemas.openxmlformats.org/markup-compatibility/2006" xmlns:r="http://schemas.openxmlformats.org/officeDocument/2006/relationships" xmlns:w="http://schemas.openxmlformats.org/wordprocessingml/2006/main" xmlns:w14="http://schemas.microsoft.com/office/word/2010/wordml" xmlns:w15="http://schemas.microsoft.com/office/word/2012/wordml" mc:Ignorable="w14 w15">
+  <w:font w:name="Times New Roman">
+    <w:panose1 w:val="02020603050405020304"/>
+    <w:charset w:val="00"/>
+    <w:family w:val="roman"/>
+    <w:pitch w:val="variable"/>
+    <w:sig w:usb0="E0002EFF" w:usb1="C0007843" w:usb2="00000009" w:usb3="00000000" w:csb0="000001FF" w:csb1="00000000"/>
+  </w:font>
   <w:font w:name="Symbol">
     <w:panose1 w:val="05050102010706020507"/>
     <w:charset w:val="02"/>
     <w:family w:val="roman"/>
     <w:pitch w:val="variable"/>
     <w:sig w:usb0="00000000" w:usb1="10000000" w:usb2="00000000" w:usb3="00000000" w:csb0="80000000" w:csb1="00000000"/>
-  </w:font>
-  <w:font w:name="Times New Roman">
-    <w:panose1 w:val="02020603050405020304"/>
-    <w:charset w:val="00"/>
-    <w:family w:val="roman"/>
-    <w:pitch w:val="variable"/>
-    <w:sig w:usb0="E0002EFF" w:usb1="C0007843" w:usb2="00000009" w:usb3="00000000" w:csb0="000001FF" w:csb1="00000000"/>
   </w:font>
   <w:font w:name="Courier New">
     <w:panose1 w:val="02070309020205020404"/>
@@ -15938,6 +16420,7 @@
     <w:rsid w:val="00514F06"/>
     <w:rsid w:val="00517FA9"/>
     <w:rsid w:val="00846E6B"/>
+    <w:rsid w:val="008E15B7"/>
     <w:rsid w:val="00920FFA"/>
     <w:rsid w:val="00AA7F65"/>
     <w:rsid w:val="00EB3203"/>

</xml_diff>